<commit_message>
Aanpassing aan het RRM
</commit_message>
<xml_diff>
--- a/RRM-Model Groepje 7.docx
+++ b/RRM-Model Groepje 7.docx
@@ -7,6 +7,26 @@
         <w:rPr>
           <w:b/>
         </w:rPr>
+        <w:t>-Student</w:t>
+      </w:r>
+      <w:r>
+        <w:t>(</w:t>
+      </w:r>
+      <w:r>
+        <w:rPr>
+          <w:u w:val="single"/>
+        </w:rPr>
+        <w:t>student_id</w:t>
+      </w:r>
+      <w:r>
+        <w:t>, naam, achternaam, geslacht, opleiding, universiteit)</w:t>
+      </w:r>
+    </w:p>
+    <w:p>
+      <w:r>
+        <w:rPr>
+          <w:b/>
+        </w:rPr>
         <w:t>HHS-Student</w:t>
       </w:r>
       <w:r>
@@ -14,6 +34,7 @@
       </w:r>
       <w:r>
         <w:rPr>
+          <w:i/>
           <w:u w:val="single"/>
         </w:rPr>
         <w:t>student_id</w:t>
@@ -40,6 +61,7 @@
       </w:r>
       <w:r>
         <w:rPr>
+          <w:i/>
           <w:u w:val="single"/>
         </w:rPr>
         <w:t>student_id</w:t>
@@ -56,6 +78,35 @@
         <w:rPr>
           <w:b/>
         </w:rPr>
+        <w:t>-Traject</w:t>
+      </w:r>
+      <w:r>
+        <w:t>(</w:t>
+      </w:r>
+      <w:r>
+        <w:rPr>
+          <w:u w:val="single"/>
+        </w:rPr>
+        <w:t>traject_id</w:t>
+      </w:r>
+      <w:r>
+        <w:t xml:space="preserve">, naam, </w:t>
+      </w:r>
+      <w:r>
+        <w:rPr>
+          <w:i/>
+        </w:rPr>
+        <w:t>opleiding</w:t>
+      </w:r>
+      <w:r>
+        <w:t>, aantal_studiepunten)</w:t>
+      </w:r>
+    </w:p>
+    <w:p>
+      <w:r>
+        <w:rPr>
+          <w:b/>
+        </w:rPr>
         <w:t>Stage</w:t>
       </w:r>
       <w:r>
@@ -63,27 +114,201 @@
       </w:r>
       <w:r>
         <w:rPr>
-          <w:u w:val="single"/>
-        </w:rPr>
-        <w:t>stage_id</w:t>
+          <w:i/>
+          <w:u w:val="single"/>
+        </w:rPr>
+        <w:t>traject</w:t>
+      </w:r>
+      <w:r>
+        <w:rPr>
+          <w:i/>
+          <w:u w:val="single"/>
+        </w:rPr>
+        <w:t>_id</w:t>
+      </w:r>
+      <w:r>
+        <w:t>,</w:t>
+      </w:r>
+      <w:r>
+        <w:t xml:space="preserve"> naam,</w:t>
+      </w:r>
+      <w:r>
+        <w:t xml:space="preserve"> </w:t>
+      </w:r>
+      <w:r>
+        <w:rPr>
+          <w:i/>
+        </w:rPr>
+        <w:t>opleiding</w:t>
+      </w:r>
+      <w:r>
+        <w:t>, aantal_studiepunten</w:t>
       </w:r>
       <w:r>
         <w:t xml:space="preserve">, </w:t>
       </w:r>
       <w:r>
-        <w:t>periode</w:t>
+        <w:rPr>
+          <w:i/>
+        </w:rPr>
+        <w:t>bedrijfs</w:t>
+      </w:r>
+      <w:r>
+        <w:rPr>
+          <w:i/>
+        </w:rPr>
+        <w:t>_naam</w:t>
+      </w:r>
+      <w:r>
+        <w:t>)</w:t>
+      </w:r>
+    </w:p>
+    <w:p>
+      <w:r>
+        <w:rPr>
+          <w:b/>
+        </w:rPr>
+        <w:t>Studie</w:t>
+      </w:r>
+      <w:r>
+        <w:t>(</w:t>
+      </w:r>
+      <w:r>
+        <w:rPr>
+          <w:i/>
+          <w:u w:val="single"/>
+        </w:rPr>
+        <w:t>traject_id</w:t>
+      </w:r>
+      <w:r>
+        <w:t>,</w:t>
+      </w:r>
+      <w:r>
+        <w:t xml:space="preserve"> naam,</w:t>
+      </w:r>
+      <w:r>
+        <w:t xml:space="preserve"> </w:t>
+      </w:r>
+      <w:r>
+        <w:rPr>
+          <w:i/>
+        </w:rPr>
+        <w:t>opleiding</w:t>
+      </w:r>
+      <w:r>
+        <w:t>, aantal_studiepunte</w:t>
+      </w:r>
+      <w:r>
+        <w:t>n)</w:t>
+      </w:r>
+    </w:p>
+    <w:p>
+      <w:r>
+        <w:rPr>
+          <w:b/>
+        </w:rPr>
+        <w:t>Bedrijf</w:t>
+      </w:r>
+      <w:r>
+        <w:t>(</w:t>
+      </w:r>
+      <w:r>
+        <w:rPr>
+          <w:u w:val="single"/>
+        </w:rPr>
+        <w:t>bedrijfs_id</w:t>
       </w:r>
       <w:r>
         <w:t xml:space="preserve">, </w:t>
       </w:r>
       <w:r>
-        <w:rPr>
-          <w:i/>
-        </w:rPr>
-        <w:t>opleiding</w:t>
-      </w:r>
-      <w:r>
-        <w:t>, aantal_studiepunten</w:t>
+        <w:t>bedrijfs_naam</w:t>
+      </w:r>
+      <w:r>
+        <w:t>, adres, stad, land)</w:t>
+      </w:r>
+    </w:p>
+    <w:p>
+      <w:r>
+        <w:rPr>
+          <w:b/>
+        </w:rPr>
+        <w:t>Contactpersoon</w:t>
+      </w:r>
+      <w:r>
+        <w:t>(</w:t>
+      </w:r>
+      <w:r>
+        <w:rPr>
+          <w:u w:val="single"/>
+        </w:rPr>
+        <w:t>contactpersoon_id</w:t>
+      </w:r>
+      <w:r>
+        <w:t>, contactperso</w:t>
+      </w:r>
+      <w:r>
+        <w:t>on_naam, emailadres, telefoonnummer)</w:t>
+      </w:r>
+    </w:p>
+    <w:p>
+      <w:r>
+        <w:rPr>
+          <w:b/>
+        </w:rPr>
+        <w:t>Opleiding</w:t>
+      </w:r>
+      <w:r>
+        <w:t>(</w:t>
+      </w:r>
+      <w:r>
+        <w:rPr>
+          <w:u w:val="single"/>
+        </w:rPr>
+        <w:t>opleiding_id</w:t>
+      </w:r>
+      <w:r>
+        <w:t xml:space="preserve">, opleiding_naam, </w:t>
+      </w:r>
+      <w:r>
+        <w:rPr>
+          <w:i/>
+        </w:rPr>
+        <w:t>contactpersoon</w:t>
+      </w:r>
+      <w:r>
+        <w:rPr>
+          <w:i/>
+        </w:rPr>
+        <w:t>_id</w:t>
+      </w:r>
+      <w:r>
+        <w:t>)</w:t>
+      </w:r>
+    </w:p>
+    <w:p>
+      <w:r>
+        <w:rPr>
+          <w:b/>
+        </w:rPr>
+        <w:t>Student_</w:t>
+      </w:r>
+      <w:r>
+        <w:rPr>
+          <w:b/>
+          <w:noProof/>
+        </w:rPr>
+        <w:t>traject</w:t>
+      </w:r>
+      <w:r>
+        <w:t>(</w:t>
+      </w:r>
+      <w:r>
+        <w:rPr>
+          <w:i/>
+          <w:u w:val="single"/>
+        </w:rPr>
+        <w:t>student_id</w:t>
       </w:r>
       <w:r>
         <w:t xml:space="preserve">, </w:t>
@@ -91,209 +316,16 @@
       <w:r>
         <w:rPr>
           <w:i/>
-        </w:rPr>
-        <w:t>bedrijf</w:t>
-      </w:r>
-      <w:r>
-        <w:rPr>
-          <w:i/>
-        </w:rPr>
-        <w:t>s_naam</w:t>
-      </w:r>
-      <w:r>
-        <w:t>)</w:t>
-      </w:r>
-    </w:p>
-    <w:p>
-      <w:r>
-        <w:rPr>
-          <w:b/>
-        </w:rPr>
-        <w:t>Studie</w:t>
-      </w:r>
-      <w:r>
-        <w:t>(</w:t>
-      </w:r>
-      <w:r>
-        <w:rPr>
-          <w:u w:val="single"/>
-        </w:rPr>
-        <w:t>studie_id</w:t>
-      </w:r>
-      <w:r>
-        <w:rPr>
-          <w:i/>
-        </w:rPr>
-        <w:t>,</w:t>
-      </w:r>
-      <w:r>
-        <w:t xml:space="preserve"> periode, </w:t>
-      </w:r>
-      <w:r>
-        <w:rPr>
-          <w:i/>
-        </w:rPr>
-        <w:t>opleiding</w:t>
-      </w:r>
-      <w:r>
-        <w:t>, aantal_studiepunte</w:t>
-      </w:r>
-      <w:r>
-        <w:t>n)</w:t>
-      </w:r>
-    </w:p>
-    <w:p>
-      <w:r>
-        <w:rPr>
-          <w:b/>
-        </w:rPr>
-        <w:t>Bedrijf</w:t>
-      </w:r>
-      <w:r>
-        <w:t>(</w:t>
-      </w:r>
-      <w:r>
-        <w:rPr>
-          <w:u w:val="single"/>
-        </w:rPr>
-        <w:t>bedrijfs_naam</w:t>
-      </w:r>
-      <w:r>
-        <w:t>, adres, stad, land)</w:t>
-      </w:r>
-    </w:p>
-    <w:p>
-      <w:r>
-        <w:rPr>
-          <w:b/>
-        </w:rPr>
-        <w:t>Contactpersoon</w:t>
-      </w:r>
-      <w:r>
-        <w:t>(</w:t>
-      </w:r>
-      <w:r>
-        <w:rPr>
-          <w:u w:val="single"/>
-        </w:rPr>
-        <w:t>contactpersoon_id</w:t>
-      </w:r>
-      <w:r>
-        <w:t>, contactperso</w:t>
-      </w:r>
-      <w:r>
-        <w:t>on_naam, emailadres, telefoonnummer)</w:t>
-      </w:r>
-    </w:p>
-    <w:p>
-      <w:r>
-        <w:rPr>
-          <w:b/>
-        </w:rPr>
-        <w:t>Opleiding</w:t>
-      </w:r>
-      <w:r>
-        <w:t>(</w:t>
-      </w:r>
-      <w:r>
-        <w:rPr>
-          <w:u w:val="single"/>
-        </w:rPr>
-        <w:t>opleiding_id</w:t>
-      </w:r>
-      <w:r>
-        <w:t xml:space="preserve">, opleiding_naam, </w:t>
-      </w:r>
-      <w:r>
-        <w:rPr>
-          <w:i/>
-        </w:rPr>
-        <w:t>contactpersoon</w:t>
-      </w:r>
-      <w:r>
-        <w:rPr>
-          <w:i/>
+          <w:u w:val="single"/>
+        </w:rPr>
+        <w:t>traject</w:t>
+      </w:r>
+      <w:r>
+        <w:rPr>
+          <w:i/>
+          <w:u w:val="single"/>
         </w:rPr>
         <w:t>_id</w:t>
-      </w:r>
-      <w:r>
-        <w:t>)</w:t>
-      </w:r>
-    </w:p>
-    <w:p>
-      <w:pPr>
-        <w:rPr>
-          <w:lang w:val="en-US"/>
-        </w:rPr>
-      </w:pPr>
-      <w:r>
-        <w:rPr>
-          <w:b/>
-          <w:lang w:val="en-US"/>
-        </w:rPr>
-        <w:t>Student_stage</w:t>
-      </w:r>
-      <w:r>
-        <w:rPr>
-          <w:lang w:val="en-US"/>
-        </w:rPr>
-        <w:t>(</w:t>
-      </w:r>
-      <w:r>
-        <w:rPr>
-          <w:i/>
-          <w:u w:val="single"/>
-          <w:lang w:val="en-US"/>
-        </w:rPr>
-        <w:t>student_id</w:t>
-      </w:r>
-      <w:r>
-        <w:rPr>
-          <w:lang w:val="en-US"/>
-        </w:rPr>
-        <w:t xml:space="preserve">, </w:t>
-      </w:r>
-      <w:r>
-        <w:rPr>
-          <w:i/>
-          <w:u w:val="single"/>
-          <w:lang w:val="en-US"/>
-        </w:rPr>
-        <w:t>stage_id</w:t>
-      </w:r>
-      <w:r>
-        <w:rPr>
-          <w:lang w:val="en-US"/>
-        </w:rPr>
-        <w:t>)</w:t>
-      </w:r>
-    </w:p>
-    <w:p>
-      <w:r>
-        <w:rPr>
-          <w:b/>
-        </w:rPr>
-        <w:t>Student_studie</w:t>
-      </w:r>
-      <w:r>
-        <w:t>(</w:t>
-      </w:r>
-      <w:r>
-        <w:rPr>
-          <w:i/>
-          <w:u w:val="single"/>
-        </w:rPr>
-        <w:t>student_id</w:t>
-      </w:r>
-      <w:r>
-        <w:t xml:space="preserve">, </w:t>
-      </w:r>
-      <w:r>
-        <w:rPr>
-          <w:i/>
-          <w:u w:val="single"/>
-        </w:rPr>
-        <w:t>studie_id</w:t>
       </w:r>
       <w:r>
         <w:t>)</w:t>
@@ -376,6 +408,75 @@
         </w:rPr>
         <w:t>)</w:t>
       </w:r>
+    </w:p>
+    <w:p>
+      <w:pPr>
+        <w:spacing w:before="240"/>
+        <w:rPr>
+          <w:lang w:val="en-US"/>
+        </w:rPr>
+      </w:pPr>
+      <w:r>
+        <w:rPr>
+          <w:b/>
+          <w:lang w:val="en-US"/>
+        </w:rPr>
+        <w:t>Semester</w:t>
+      </w:r>
+      <w:r>
+        <w:rPr>
+          <w:lang w:val="en-US"/>
+        </w:rPr>
+        <w:t>(</w:t>
+      </w:r>
+      <w:r>
+        <w:rPr>
+          <w:u w:val="single"/>
+          <w:lang w:val="en-US"/>
+        </w:rPr>
+        <w:t>semester code</w:t>
+      </w:r>
+      <w:r>
+        <w:rPr>
+          <w:lang w:val="en-US"/>
+        </w:rPr>
+        <w:t>, start_datum, eind_datum)</w:t>
+      </w:r>
+    </w:p>
+    <w:p>
+      <w:pPr>
+        <w:spacing w:before="240"/>
+        <w:rPr>
+          <w:u w:val="single"/>
+          <w:lang w:val="en-US"/>
+        </w:rPr>
+      </w:pPr>
+      <w:r>
+        <w:rPr>
+          <w:b/>
+          <w:lang w:val="en-US"/>
+        </w:rPr>
+        <w:t>Traject_semester</w:t>
+      </w:r>
+      <w:r>
+        <w:rPr>
+          <w:lang w:val="en-US"/>
+        </w:rPr>
+        <w:t>(</w:t>
+      </w:r>
+      <w:r>
+        <w:rPr>
+          <w:u w:val="single"/>
+          <w:lang w:val="en-US"/>
+        </w:rPr>
+        <w:t>semester_code</w:t>
+      </w:r>
+      <w:r>
+        <w:rPr>
+          <w:lang w:val="en-US"/>
+        </w:rPr>
+        <w:t xml:space="preserve">, </w:t>
+      </w:r>
       <w:bookmarkStart w:id="0" w:name="_GoBack"/>
       <w:bookmarkEnd w:id="0"/>
     </w:p>
@@ -383,7 +484,6 @@
       <w:pPr>
         <w:rPr>
           <w:b/>
-          <w:lang w:val="en-US"/>
         </w:rPr>
       </w:pPr>
     </w:p>
@@ -787,17 +887,17 @@
     <w:lsdException w:name="List Table 6 Colorful Accent 6" w:uiPriority="51"/>
     <w:lsdException w:name="List Table 7 Colorful Accent 6" w:uiPriority="52"/>
   </w:latentStyles>
-  <w:style w:type="paragraph" w:default="1" w:styleId="Normal">
+  <w:style w:type="paragraph" w:default="1" w:styleId="Standaard">
     <w:name w:val="Normal"/>
     <w:qFormat/>
   </w:style>
-  <w:style w:type="character" w:default="1" w:styleId="DefaultParagraphFont">
+  <w:style w:type="character" w:default="1" w:styleId="Standaardalinea-lettertype">
     <w:name w:val="Default Paragraph Font"/>
     <w:uiPriority w:val="1"/>
     <w:semiHidden/>
     <w:unhideWhenUsed/>
   </w:style>
-  <w:style w:type="table" w:default="1" w:styleId="TableNormal">
+  <w:style w:type="table" w:default="1" w:styleId="Standaardtabel">
     <w:name w:val="Normal Table"/>
     <w:uiPriority w:val="99"/>
     <w:semiHidden/>
@@ -812,7 +912,7 @@
       </w:tblCellMar>
     </w:tblPr>
   </w:style>
-  <w:style w:type="numbering" w:default="1" w:styleId="NoList">
+  <w:style w:type="numbering" w:default="1" w:styleId="Geenlijst">
     <w:name w:val="No List"/>
     <w:uiPriority w:val="99"/>
     <w:semiHidden/>

</xml_diff>

<commit_message>
Finshed RRM-Model. Made some changes in EER-Model.
</commit_message>
<xml_diff>
--- a/RRM-Model Groepje 7.docx
+++ b/RRM-Model Groepje 7.docx
@@ -7,7 +7,13 @@
         <w:rPr>
           <w:b/>
         </w:rPr>
-        <w:t>-Student</w:t>
+        <w:t>S</w:t>
+      </w:r>
+      <w:r>
+        <w:rPr>
+          <w:b/>
+        </w:rPr>
+        <w:t>tudent</w:t>
       </w:r>
       <w:r>
         <w:t>(</w:t>
@@ -19,7 +25,37 @@
         <w:t>student_id</w:t>
       </w:r>
       <w:r>
-        <w:t>, naam, achternaam, geslacht, opleiding, universiteit)</w:t>
+        <w:t>, naam,</w:t>
+      </w:r>
+      <w:r>
+        <w:t xml:space="preserve"> tussenvoegsel, achternaam, geslacht</w:t>
+      </w:r>
+      <w:r>
+        <w:t>,</w:t>
+      </w:r>
+      <w:r>
+        <w:t xml:space="preserve"> </w:t>
+      </w:r>
+      <w:r>
+        <w:rPr>
+          <w:i/>
+        </w:rPr>
+        <w:t>school_id</w:t>
+      </w:r>
+      <w:r>
+        <w:t>)</w:t>
+      </w:r>
+    </w:p>
+    <w:p>
+      <w:pPr>
+        <w:pStyle w:val="ListParagraph"/>
+        <w:numPr>
+          <w:ilvl w:val="0"/>
+          <w:numId w:val="2"/>
+        </w:numPr>
+      </w:pPr>
+      <w:r>
+        <w:t>School_id is FK en komt uit School</w:t>
       </w:r>
     </w:p>
     <w:p>
@@ -40,13 +76,46 @@
         <w:t>student_id</w:t>
       </w:r>
       <w:r>
-        <w:t>, naam, achternaam, geslac</w:t>
-      </w:r>
-      <w:r>
-        <w:t>ht</w:t>
-      </w:r>
-      <w:r>
-        <w:t>, opleiding, universiteit)</w:t>
+        <w:t xml:space="preserve">, </w:t>
+      </w:r>
+      <w:r>
+        <w:rPr>
+          <w:i/>
+        </w:rPr>
+        <w:t>opleiding</w:t>
+      </w:r>
+      <w:r>
+        <w:t>_id</w:t>
+      </w:r>
+      <w:r>
+        <w:t>)</w:t>
+      </w:r>
+    </w:p>
+    <w:p>
+      <w:pPr>
+        <w:pStyle w:val="ListParagraph"/>
+        <w:numPr>
+          <w:ilvl w:val="0"/>
+          <w:numId w:val="1"/>
+        </w:numPr>
+      </w:pPr>
+      <w:r>
+        <w:t>Student_id is FK en PK en komt uit Student en is NOT NULL</w:t>
+      </w:r>
+      <w:r>
+        <w:t>.</w:t>
+      </w:r>
+    </w:p>
+    <w:p>
+      <w:pPr>
+        <w:pStyle w:val="ListParagraph"/>
+        <w:numPr>
+          <w:ilvl w:val="0"/>
+          <w:numId w:val="1"/>
+        </w:numPr>
+      </w:pPr>
+      <w:r>
+        <w:t>Opleiding_id is FK en is NOT NULL.</w:t>
       </w:r>
     </w:p>
     <w:p>
@@ -67,18 +136,33 @@
         <w:t>student_id</w:t>
       </w:r>
       <w:r>
-        <w:t>, naam, achternaam, geslacht</w:t>
-      </w:r>
-      <w:r>
-        <w:t>, adres, woonplaats, land, universiteit)</w:t>
-      </w:r>
-    </w:p>
-    <w:p>
-      <w:r>
-        <w:rPr>
-          <w:b/>
-        </w:rPr>
-        <w:t>-Traject</w:t>
+        <w:t>, adres, woonplaats, land</w:t>
+      </w:r>
+      <w:r>
+        <w:t>)</w:t>
+      </w:r>
+    </w:p>
+    <w:p>
+      <w:pPr>
+        <w:pStyle w:val="ListParagraph"/>
+        <w:numPr>
+          <w:ilvl w:val="0"/>
+          <w:numId w:val="1"/>
+        </w:numPr>
+      </w:pPr>
+      <w:r>
+        <w:t>Student_id is FK en PK en komt uit Student en is NOT NULL</w:t>
+      </w:r>
+      <w:r>
+        <w:t>.</w:t>
+      </w:r>
+    </w:p>
+    <w:p>
+      <w:r>
+        <w:rPr>
+          <w:b/>
+        </w:rPr>
+        <w:t>Traject</w:t>
       </w:r>
       <w:r>
         <w:t>(</w:t>
@@ -96,13 +180,25 @@
         <w:rPr>
           <w:i/>
         </w:rPr>
-        <w:t>opleiding</w:t>
+        <w:t>opleiding_id</w:t>
       </w:r>
       <w:r>
         <w:t>, aantal_studiepunten)</w:t>
       </w:r>
     </w:p>
     <w:p>
+      <w:pPr>
+        <w:pStyle w:val="ListParagraph"/>
+        <w:numPr>
+          <w:ilvl w:val="0"/>
+          <w:numId w:val="1"/>
+        </w:numPr>
+      </w:pPr>
+      <w:r>
+        <w:t>Opleiding_id is FK en komt uit Opleiding en is NOT NULL.</w:t>
+      </w:r>
+    </w:p>
+    <w:p>
       <w:r>
         <w:rPr>
           <w:b/>
@@ -130,45 +226,264 @@
         <w:t>,</w:t>
       </w:r>
       <w:r>
-        <w:t xml:space="preserve"> naam,</w:t>
-      </w:r>
-      <w:r>
         <w:t xml:space="preserve"> </w:t>
       </w:r>
       <w:r>
         <w:rPr>
           <w:i/>
         </w:rPr>
-        <w:t>opleiding</w:t>
-      </w:r>
-      <w:r>
-        <w:t>, aantal_studiepunten</w:t>
+        <w:t>bedrijfs</w:t>
+      </w:r>
+      <w:r>
+        <w:rPr>
+          <w:i/>
+        </w:rPr>
+        <w:t>_</w:t>
+      </w:r>
+      <w:r>
+        <w:rPr>
+          <w:i/>
+        </w:rPr>
+        <w:t>id</w:t>
+      </w:r>
+      <w:r>
+        <w:t>)</w:t>
+      </w:r>
+    </w:p>
+    <w:p>
+      <w:pPr>
+        <w:pStyle w:val="ListParagraph"/>
+        <w:numPr>
+          <w:ilvl w:val="0"/>
+          <w:numId w:val="1"/>
+        </w:numPr>
+      </w:pPr>
+      <w:r>
+        <w:t>Traject_id is FK en PK en komt uit Traject en is NOT NULL</w:t>
+      </w:r>
+      <w:r>
+        <w:t>.</w:t>
+      </w:r>
+    </w:p>
+    <w:p>
+      <w:pPr>
+        <w:pStyle w:val="ListParagraph"/>
+        <w:numPr>
+          <w:ilvl w:val="0"/>
+          <w:numId w:val="1"/>
+        </w:numPr>
+      </w:pPr>
+      <w:r>
+        <w:t>Bijdrijfs_id is FK en komt uit Bedrijf</w:t>
+      </w:r>
+      <w:r>
+        <w:t xml:space="preserve"> is NOT NULL.</w:t>
+      </w:r>
+    </w:p>
+    <w:p>
+      <w:r>
+        <w:rPr>
+          <w:b/>
+        </w:rPr>
+        <w:t>Studie</w:t>
+      </w:r>
+      <w:r>
+        <w:t>(</w:t>
+      </w:r>
+      <w:r>
+        <w:rPr>
+          <w:i/>
+          <w:u w:val="single"/>
+        </w:rPr>
+        <w:t>traject_id</w:t>
+      </w:r>
+      <w:r>
+        <w:rPr>
+          <w:i/>
+        </w:rPr>
+        <w:t>, school_id</w:t>
+      </w:r>
+      <w:r>
+        <w:t>)</w:t>
+      </w:r>
+    </w:p>
+    <w:p>
+      <w:pPr>
+        <w:pStyle w:val="ListParagraph"/>
+        <w:numPr>
+          <w:ilvl w:val="0"/>
+          <w:numId w:val="1"/>
+        </w:numPr>
+      </w:pPr>
+      <w:r>
+        <w:t>Traject_id is FK en PK en komt uit Traject en is NOT NULL</w:t>
+      </w:r>
+      <w:r>
+        <w:t>.</w:t>
+      </w:r>
+    </w:p>
+    <w:p>
+      <w:pPr>
+        <w:pStyle w:val="ListParagraph"/>
+        <w:numPr>
+          <w:ilvl w:val="0"/>
+          <w:numId w:val="1"/>
+        </w:numPr>
+      </w:pPr>
+      <w:r>
+        <w:t>School_id is FK en komt uit School en is NOT NULL.</w:t>
+      </w:r>
+    </w:p>
+    <w:p>
+      <w:r>
+        <w:rPr>
+          <w:b/>
+        </w:rPr>
+        <w:t>Bedrijf</w:t>
+      </w:r>
+      <w:r>
+        <w:t>(</w:t>
+      </w:r>
+      <w:r>
+        <w:rPr>
+          <w:u w:val="single"/>
+        </w:rPr>
+        <w:t>bedrijfs_id</w:t>
       </w:r>
       <w:r>
         <w:t xml:space="preserve">, </w:t>
       </w:r>
       <w:r>
-        <w:rPr>
-          <w:i/>
-        </w:rPr>
-        <w:t>bedrijfs</w:t>
-      </w:r>
-      <w:r>
-        <w:rPr>
-          <w:i/>
-        </w:rPr>
-        <w:t>_naam</w:t>
+        <w:t>bedrijfs_naam</w:t>
+      </w:r>
+      <w:r>
+        <w:t>, adres, stad, land)</w:t>
+      </w:r>
+    </w:p>
+    <w:p>
+      <w:r>
+        <w:rPr>
+          <w:b/>
+        </w:rPr>
+        <w:t>School</w:t>
+      </w:r>
+      <w:r>
+        <w:t>(</w:t>
+      </w:r>
+      <w:r>
+        <w:rPr>
+          <w:u w:val="single"/>
+        </w:rPr>
+        <w:t>school_id</w:t>
+      </w:r>
+      <w:r>
+        <w:t>, naam, land, stad)</w:t>
+      </w:r>
+    </w:p>
+    <w:p>
+      <w:r>
+        <w:rPr>
+          <w:b/>
+        </w:rPr>
+        <w:t>Contactpersoon</w:t>
+      </w:r>
+      <w:r>
+        <w:t>(</w:t>
+      </w:r>
+      <w:r>
+        <w:rPr>
+          <w:u w:val="single"/>
+        </w:rPr>
+        <w:t>contactpersoon_id</w:t>
+      </w:r>
+      <w:r>
+        <w:t>, contactperso</w:t>
+      </w:r>
+      <w:r>
+        <w:t>on_naam, emailadres, telefoonnummer)</w:t>
+      </w:r>
+    </w:p>
+    <w:p>
+      <w:r>
+        <w:rPr>
+          <w:b/>
+        </w:rPr>
+        <w:t>Opleiding</w:t>
+      </w:r>
+      <w:r>
+        <w:t>(</w:t>
+      </w:r>
+      <w:r>
+        <w:rPr>
+          <w:u w:val="single"/>
+        </w:rPr>
+        <w:t>opleiding_id</w:t>
+      </w:r>
+      <w:r>
+        <w:t xml:space="preserve">, opleiding_naam, </w:t>
+      </w:r>
+      <w:r>
+        <w:rPr>
+          <w:i/>
+        </w:rPr>
+        <w:t>contactpersoon</w:t>
+      </w:r>
+      <w:r>
+        <w:rPr>
+          <w:i/>
+        </w:rPr>
+        <w:t>_id</w:t>
+      </w:r>
+      <w:r>
+        <w:rPr>
+          <w:i/>
+        </w:rPr>
+        <w:t>, school_id</w:t>
       </w:r>
       <w:r>
         <w:t>)</w:t>
       </w:r>
     </w:p>
     <w:p>
-      <w:r>
-        <w:rPr>
-          <w:b/>
-        </w:rPr>
-        <w:t>Studie</w:t>
+      <w:pPr>
+        <w:pStyle w:val="ListParagraph"/>
+        <w:numPr>
+          <w:ilvl w:val="0"/>
+          <w:numId w:val="1"/>
+        </w:numPr>
+      </w:pPr>
+      <w:r>
+        <w:t>Contactpersoon_id is FK en komt uit Contactpersoon</w:t>
+      </w:r>
+      <w:r>
+        <w:t xml:space="preserve"> en is NOT NULL.</w:t>
+      </w:r>
+    </w:p>
+    <w:p>
+      <w:pPr>
+        <w:pStyle w:val="ListParagraph"/>
+        <w:numPr>
+          <w:ilvl w:val="0"/>
+          <w:numId w:val="1"/>
+        </w:numPr>
+      </w:pPr>
+      <w:r>
+        <w:t>School_id is FK en komt uit School en is NOT NULL.</w:t>
+      </w:r>
+    </w:p>
+    <w:p>
+      <w:r>
+        <w:rPr>
+          <w:b/>
+        </w:rPr>
+        <w:t>Student_</w:t>
+      </w:r>
+      <w:r>
+        <w:rPr>
+          <w:b/>
+          <w:noProof/>
+        </w:rPr>
+        <w:t>traject</w:t>
       </w:r>
       <w:r>
         <w:t>(</w:t>
@@ -178,314 +493,284 @@
           <w:i/>
           <w:u w:val="single"/>
         </w:rPr>
+        <w:t>student_id</w:t>
+      </w:r>
+      <w:r>
+        <w:t xml:space="preserve">, </w:t>
+      </w:r>
+      <w:r>
+        <w:rPr>
+          <w:i/>
+          <w:u w:val="single"/>
+        </w:rPr>
+        <w:t>traject</w:t>
+      </w:r>
+      <w:r>
+        <w:rPr>
+          <w:i/>
+          <w:u w:val="single"/>
+        </w:rPr>
+        <w:t>_id</w:t>
+      </w:r>
+      <w:r>
+        <w:t>)</w:t>
+      </w:r>
+    </w:p>
+    <w:p>
+      <w:pPr>
+        <w:pStyle w:val="ListParagraph"/>
+        <w:numPr>
+          <w:ilvl w:val="0"/>
+          <w:numId w:val="1"/>
+        </w:numPr>
+      </w:pPr>
+      <w:r>
+        <w:t>Student_id en trajec_id zijn FK en PK en zijn beide NOT NULL. Studen_id komt van Student en traject_id van Traject.</w:t>
+      </w:r>
+    </w:p>
+    <w:p>
+      <w:r>
+        <w:rPr>
+          <w:b/>
+        </w:rPr>
+        <w:t>Student_telefoonnummer</w:t>
+      </w:r>
+      <w:r>
+        <w:t>(</w:t>
+      </w:r>
+      <w:r>
+        <w:rPr>
+          <w:i/>
+          <w:u w:val="single"/>
+        </w:rPr>
+        <w:t>student_id</w:t>
+      </w:r>
+      <w:r>
+        <w:t xml:space="preserve">, </w:t>
+      </w:r>
+      <w:r>
+        <w:rPr>
+          <w:u w:val="single"/>
+        </w:rPr>
+        <w:t>telefoonnummer</w:t>
+      </w:r>
+      <w:r>
+        <w:t>)</w:t>
+      </w:r>
+    </w:p>
+    <w:p>
+      <w:pPr>
+        <w:pStyle w:val="ListParagraph"/>
+        <w:numPr>
+          <w:ilvl w:val="0"/>
+          <w:numId w:val="1"/>
+        </w:numPr>
+      </w:pPr>
+      <w:r>
+        <w:t>Student_id en is FK en PK en komt uit Student en is NOT NULL.</w:t>
+      </w:r>
+    </w:p>
+    <w:p>
+      <w:pPr>
+        <w:spacing w:before="240"/>
+        <w:rPr>
+          <w:lang w:val="en-US"/>
+        </w:rPr>
+      </w:pPr>
+      <w:r>
+        <w:rPr>
+          <w:b/>
+          <w:lang w:val="en-US"/>
+        </w:rPr>
+        <w:t>Student_</w:t>
+      </w:r>
+      <w:proofErr w:type="gramStart"/>
+      <w:r>
+        <w:rPr>
+          <w:b/>
+          <w:lang w:val="en-US"/>
+        </w:rPr>
+        <w:t>emailadres</w:t>
+      </w:r>
+      <w:r>
+        <w:rPr>
+          <w:lang w:val="en-US"/>
+        </w:rPr>
+        <w:t>(</w:t>
+      </w:r>
+      <w:proofErr w:type="gramEnd"/>
+      <w:r>
+        <w:rPr>
+          <w:i/>
+          <w:u w:val="single"/>
+          <w:lang w:val="en-US"/>
+        </w:rPr>
+        <w:t>student_id</w:t>
+      </w:r>
+      <w:r>
+        <w:rPr>
+          <w:lang w:val="en-US"/>
+        </w:rPr>
+        <w:t xml:space="preserve">, </w:t>
+      </w:r>
+      <w:r>
+        <w:rPr>
+          <w:u w:val="single"/>
+          <w:lang w:val="en-US"/>
+        </w:rPr>
+        <w:t>emailadres</w:t>
+      </w:r>
+      <w:r>
+        <w:rPr>
+          <w:lang w:val="en-US"/>
+        </w:rPr>
+        <w:t>)</w:t>
+      </w:r>
+    </w:p>
+    <w:p>
+      <w:pPr>
+        <w:pStyle w:val="ListParagraph"/>
+        <w:numPr>
+          <w:ilvl w:val="0"/>
+          <w:numId w:val="1"/>
+        </w:numPr>
+      </w:pPr>
+      <w:r>
+        <w:t>Student_id en is FK en PK en komt uit Student</w:t>
+      </w:r>
+      <w:r>
+        <w:t xml:space="preserve"> en is NOT NULL</w:t>
+      </w:r>
+      <w:r>
+        <w:t>.</w:t>
+      </w:r>
+    </w:p>
+    <w:p>
+      <w:pPr>
+        <w:spacing w:before="240"/>
+        <w:rPr>
+          <w:lang w:val="en-US"/>
+        </w:rPr>
+      </w:pPr>
+      <w:proofErr w:type="gramStart"/>
+      <w:r>
+        <w:rPr>
+          <w:b/>
+          <w:lang w:val="en-US"/>
+        </w:rPr>
+        <w:t>Semester</w:t>
+      </w:r>
+      <w:r>
+        <w:rPr>
+          <w:lang w:val="en-US"/>
+        </w:rPr>
+        <w:t>(</w:t>
+      </w:r>
+      <w:proofErr w:type="gramEnd"/>
+      <w:r>
+        <w:rPr>
+          <w:u w:val="single"/>
+          <w:lang w:val="en-US"/>
+        </w:rPr>
+        <w:t>semester code</w:t>
+      </w:r>
+      <w:r>
+        <w:rPr>
+          <w:lang w:val="en-US"/>
+        </w:rPr>
+        <w:t>, start_datum, eind_datum)</w:t>
+      </w:r>
+    </w:p>
+    <w:p>
+      <w:pPr>
+        <w:spacing w:before="240"/>
+        <w:rPr>
+          <w:lang w:val="en-US"/>
+        </w:rPr>
+      </w:pPr>
+      <w:proofErr w:type="spellStart"/>
+      <w:r>
+        <w:rPr>
+          <w:b/>
+          <w:lang w:val="en-US"/>
+        </w:rPr>
+        <w:t>Traject_</w:t>
+      </w:r>
+      <w:proofErr w:type="gramStart"/>
+      <w:r>
+        <w:rPr>
+          <w:b/>
+          <w:lang w:val="en-US"/>
+        </w:rPr>
+        <w:t>semester</w:t>
+      </w:r>
+      <w:proofErr w:type="spellEnd"/>
+      <w:r>
+        <w:rPr>
+          <w:lang w:val="en-US"/>
+        </w:rPr>
+        <w:t>(</w:t>
+      </w:r>
+      <w:proofErr w:type="spellStart"/>
+      <w:proofErr w:type="gramEnd"/>
+      <w:r>
+        <w:rPr>
+          <w:i/>
+          <w:u w:val="single"/>
+          <w:lang w:val="en-US"/>
+        </w:rPr>
+        <w:t>semester_code</w:t>
+      </w:r>
+      <w:proofErr w:type="spellEnd"/>
+      <w:r>
+        <w:rPr>
+          <w:lang w:val="en-US"/>
+        </w:rPr>
+        <w:t xml:space="preserve">, </w:t>
+      </w:r>
+      <w:proofErr w:type="spellStart"/>
+      <w:r>
+        <w:rPr>
+          <w:i/>
+          <w:u w:val="single"/>
+          <w:lang w:val="en-US"/>
+        </w:rPr>
         <w:t>traject_id</w:t>
       </w:r>
-      <w:r>
-        <w:t>,</w:t>
-      </w:r>
-      <w:r>
-        <w:t xml:space="preserve"> naam,</w:t>
-      </w:r>
-      <w:r>
-        <w:t xml:space="preserve"> </w:t>
-      </w:r>
-      <w:r>
-        <w:rPr>
-          <w:i/>
-        </w:rPr>
-        <w:t>opleiding</w:t>
-      </w:r>
-      <w:r>
-        <w:t>, aantal_studiepunte</w:t>
-      </w:r>
-      <w:r>
-        <w:t>n)</w:t>
-      </w:r>
-    </w:p>
-    <w:p>
-      <w:r>
-        <w:rPr>
-          <w:b/>
-        </w:rPr>
-        <w:t>Bedrijf</w:t>
-      </w:r>
-      <w:r>
-        <w:t>(</w:t>
-      </w:r>
-      <w:r>
-        <w:rPr>
-          <w:u w:val="single"/>
-        </w:rPr>
-        <w:t>bedrijfs_id</w:t>
-      </w:r>
-      <w:r>
-        <w:t xml:space="preserve">, </w:t>
-      </w:r>
-      <w:r>
-        <w:t>bedrijfs_naam</w:t>
-      </w:r>
-      <w:r>
-        <w:t>, adres, stad, land)</w:t>
-      </w:r>
-    </w:p>
-    <w:p>
-      <w:r>
-        <w:rPr>
-          <w:b/>
-        </w:rPr>
-        <w:t>Contactpersoon</w:t>
-      </w:r>
-      <w:r>
-        <w:t>(</w:t>
-      </w:r>
-      <w:r>
-        <w:rPr>
-          <w:u w:val="single"/>
-        </w:rPr>
-        <w:t>contactpersoon_id</w:t>
-      </w:r>
-      <w:r>
-        <w:t>, contactperso</w:t>
-      </w:r>
-      <w:r>
-        <w:t>on_naam, emailadres, telefoonnummer)</w:t>
-      </w:r>
-    </w:p>
-    <w:p>
-      <w:r>
-        <w:rPr>
-          <w:b/>
-        </w:rPr>
-        <w:t>Opleiding</w:t>
-      </w:r>
-      <w:r>
-        <w:t>(</w:t>
-      </w:r>
-      <w:r>
-        <w:rPr>
-          <w:u w:val="single"/>
-        </w:rPr>
-        <w:t>opleiding_id</w:t>
-      </w:r>
-      <w:r>
-        <w:t xml:space="preserve">, opleiding_naam, </w:t>
-      </w:r>
-      <w:r>
-        <w:rPr>
-          <w:i/>
-        </w:rPr>
-        <w:t>contactpersoon</w:t>
-      </w:r>
-      <w:r>
-        <w:rPr>
-          <w:i/>
-        </w:rPr>
-        <w:t>_id</w:t>
-      </w:r>
-      <w:r>
+      <w:proofErr w:type="spellEnd"/>
+      <w:r>
+        <w:rPr>
+          <w:lang w:val="en-US"/>
+        </w:rPr>
         <w:t>)</w:t>
       </w:r>
     </w:p>
     <w:p>
-      <w:r>
-        <w:rPr>
-          <w:b/>
-        </w:rPr>
-        <w:t>Student_</w:t>
-      </w:r>
-      <w:r>
-        <w:rPr>
-          <w:b/>
+      <w:pPr>
+        <w:pStyle w:val="ListParagraph"/>
+        <w:numPr>
+          <w:ilvl w:val="0"/>
+          <w:numId w:val="1"/>
+        </w:numPr>
+        <w:spacing w:before="240"/>
+        <w:rPr>
           <w:noProof/>
         </w:rPr>
-        <w:t>traject</w:t>
-      </w:r>
-      <w:r>
-        <w:t>(</w:t>
-      </w:r>
-      <w:r>
-        <w:rPr>
-          <w:i/>
-          <w:u w:val="single"/>
-        </w:rPr>
-        <w:t>student_id</w:t>
-      </w:r>
-      <w:r>
-        <w:t xml:space="preserve">, </w:t>
-      </w:r>
-      <w:r>
-        <w:rPr>
-          <w:i/>
-          <w:u w:val="single"/>
-        </w:rPr>
-        <w:t>traject</w:t>
-      </w:r>
-      <w:r>
-        <w:rPr>
-          <w:i/>
-          <w:u w:val="single"/>
-        </w:rPr>
-        <w:t>_id</w:t>
-      </w:r>
-      <w:r>
-        <w:t>)</w:t>
-      </w:r>
-    </w:p>
-    <w:p>
-      <w:r>
-        <w:rPr>
-          <w:b/>
-        </w:rPr>
-        <w:t>Student_telefoonnummer</w:t>
-      </w:r>
-      <w:r>
-        <w:t>(</w:t>
-      </w:r>
-      <w:r>
-        <w:rPr>
-          <w:i/>
-          <w:u w:val="single"/>
-        </w:rPr>
-        <w:t>student_id</w:t>
-      </w:r>
-      <w:r>
-        <w:t xml:space="preserve">, </w:t>
-      </w:r>
-      <w:r>
-        <w:rPr>
-          <w:u w:val="single"/>
-        </w:rPr>
-        <w:t>telefoonnummer</w:t>
-      </w:r>
-      <w:r>
-        <w:t>)</w:t>
-      </w:r>
-    </w:p>
-    <w:p>
-      <w:pPr>
-        <w:spacing w:before="240"/>
-        <w:rPr>
-          <w:lang w:val="en-US"/>
-        </w:rPr>
-      </w:pPr>
-      <w:r>
-        <w:rPr>
-          <w:b/>
-          <w:lang w:val="en-US"/>
-        </w:rPr>
-        <w:t>Student_emailadres</w:t>
-      </w:r>
-      <w:r>
-        <w:rPr>
-          <w:lang w:val="en-US"/>
-        </w:rPr>
-        <w:t>(</w:t>
-      </w:r>
-      <w:r>
-        <w:rPr>
-          <w:i/>
-          <w:u w:val="single"/>
-          <w:lang w:val="en-US"/>
-        </w:rPr>
-        <w:t>student_id</w:t>
-      </w:r>
-      <w:r>
-        <w:rPr>
-          <w:lang w:val="en-US"/>
-        </w:rPr>
-        <w:t xml:space="preserve">, </w:t>
-      </w:r>
-      <w:r>
-        <w:rPr>
-          <w:u w:val="single"/>
-          <w:lang w:val="en-US"/>
-        </w:rPr>
-        <w:t>emailadres</w:t>
-      </w:r>
-      <w:r>
-        <w:rPr>
-          <w:lang w:val="en-US"/>
-        </w:rPr>
-        <w:t>)</w:t>
-      </w:r>
-    </w:p>
-    <w:p>
-      <w:pPr>
-        <w:spacing w:before="240"/>
-        <w:rPr>
-          <w:lang w:val="en-US"/>
-        </w:rPr>
-      </w:pPr>
-      <w:r>
-        <w:rPr>
-          <w:b/>
-          <w:lang w:val="en-US"/>
-        </w:rPr>
-        <w:t>Semester</w:t>
-      </w:r>
-      <w:r>
-        <w:rPr>
-          <w:lang w:val="en-US"/>
-        </w:rPr>
-        <w:t>(</w:t>
-      </w:r>
-      <w:r>
-        <w:rPr>
-          <w:u w:val="single"/>
-          <w:lang w:val="en-US"/>
-        </w:rPr>
-        <w:t>semester code</w:t>
-      </w:r>
-      <w:r>
-        <w:rPr>
-          <w:lang w:val="en-US"/>
-        </w:rPr>
-        <w:t>, start_datum, eind_datum)</w:t>
-      </w:r>
-    </w:p>
-    <w:p>
-      <w:pPr>
-        <w:spacing w:before="240"/>
-        <w:rPr>
-          <w:u w:val="single"/>
-          <w:lang w:val="en-US"/>
-        </w:rPr>
-      </w:pPr>
-      <w:r>
-        <w:rPr>
-          <w:b/>
-          <w:lang w:val="en-US"/>
-        </w:rPr>
-        <w:t>Traject_semester</w:t>
-      </w:r>
-      <w:r>
-        <w:rPr>
-          <w:lang w:val="en-US"/>
-        </w:rPr>
-        <w:t>(</w:t>
-      </w:r>
-      <w:r>
-        <w:rPr>
-          <w:u w:val="single"/>
-          <w:lang w:val="en-US"/>
-        </w:rPr>
-        <w:t>semester_code</w:t>
-      </w:r>
-      <w:r>
-        <w:rPr>
-          <w:lang w:val="en-US"/>
-        </w:rPr>
-        <w:t xml:space="preserve">, </w:t>
+      </w:pPr>
+      <w:r>
+        <w:rPr>
+          <w:noProof/>
+        </w:rPr>
+        <w:t xml:space="preserve">Semester_code en traject_id zijn FK en PK en zijn beide NOT NULL. </w:t>
+      </w:r>
+      <w:r>
+        <w:rPr>
+          <w:noProof/>
+        </w:rPr>
+        <w:t>Semester_code komt uit Semester en traject_id komt uit Traject.</w:t>
       </w:r>
       <w:bookmarkStart w:id="0" w:name="_GoBack"/>
       <w:bookmarkEnd w:id="0"/>
-    </w:p>
-    <w:p>
-      <w:pPr>
-        <w:rPr>
-          <w:b/>
-        </w:rPr>
-      </w:pPr>
     </w:p>
     <w:sectPr>
       <w:pgSz w:w="11906" w:h="16838"/>
@@ -495,6 +780,241 @@
     </w:sectPr>
   </w:body>
 </w:document>
+</file>
+
+<file path=word/numbering.xml><?xml version="1.0" encoding="utf-8"?>
+<w:numbering xmlns:wpc="http://schemas.microsoft.com/office/word/2010/wordprocessingCanvas" xmlns:mc="http://schemas.openxmlformats.org/markup-compatibility/2006" xmlns:o="urn:schemas-microsoft-com:office:office" xmlns:r="http://schemas.openxmlformats.org/officeDocument/2006/relationships" xmlns:m="http://schemas.openxmlformats.org/officeDocument/2006/math" xmlns:v="urn:schemas-microsoft-com:vml" xmlns:wp14="http://schemas.microsoft.com/office/word/2010/wordprocessingDrawing" xmlns:wp="http://schemas.openxmlformats.org/drawingml/2006/wordprocessingDrawing" xmlns:w10="urn:schemas-microsoft-com:office:word" xmlns:w="http://schemas.openxmlformats.org/wordprocessingml/2006/main" xmlns:w14="http://schemas.microsoft.com/office/word/2010/wordml" xmlns:w15="http://schemas.microsoft.com/office/word/2012/wordml" xmlns:wpg="http://schemas.microsoft.com/office/word/2010/wordprocessingGroup" xmlns:wpi="http://schemas.microsoft.com/office/word/2010/wordprocessingInk" xmlns:wne="http://schemas.microsoft.com/office/word/2006/wordml" xmlns:wps="http://schemas.microsoft.com/office/word/2010/wordprocessingShape" mc:Ignorable="w14 w15 wp14">
+  <w:abstractNum w:abstractNumId="0">
+    <w:nsid w:val="26E12C73"/>
+    <w:multiLevelType w:val="hybridMultilevel"/>
+    <w:tmpl w:val="E79AB866"/>
+    <w:lvl w:ilvl="0" w:tplc="EDA8ED6C">
+      <w:numFmt w:val="bullet"/>
+      <w:lvlText w:val="-"/>
+      <w:lvlJc w:val="left"/>
+      <w:pPr>
+        <w:ind w:left="720" w:hanging="360"/>
+      </w:pPr>
+      <w:rPr>
+        <w:rFonts w:ascii="Calibri" w:eastAsiaTheme="minorHAnsi" w:hAnsi="Calibri" w:cs="Calibri" w:hint="default"/>
+      </w:rPr>
+    </w:lvl>
+    <w:lvl w:ilvl="1" w:tplc="04130003" w:tentative="1">
+      <w:start w:val="1"/>
+      <w:numFmt w:val="bullet"/>
+      <w:lvlText w:val="o"/>
+      <w:lvlJc w:val="left"/>
+      <w:pPr>
+        <w:ind w:left="1440" w:hanging="360"/>
+      </w:pPr>
+      <w:rPr>
+        <w:rFonts w:ascii="Courier New" w:hAnsi="Courier New" w:cs="Courier New" w:hint="default"/>
+      </w:rPr>
+    </w:lvl>
+    <w:lvl w:ilvl="2" w:tplc="04130005" w:tentative="1">
+      <w:start w:val="1"/>
+      <w:numFmt w:val="bullet"/>
+      <w:lvlText w:val=""/>
+      <w:lvlJc w:val="left"/>
+      <w:pPr>
+        <w:ind w:left="2160" w:hanging="360"/>
+      </w:pPr>
+      <w:rPr>
+        <w:rFonts w:ascii="Wingdings" w:hAnsi="Wingdings" w:hint="default"/>
+      </w:rPr>
+    </w:lvl>
+    <w:lvl w:ilvl="3" w:tplc="04130001" w:tentative="1">
+      <w:start w:val="1"/>
+      <w:numFmt w:val="bullet"/>
+      <w:lvlText w:val=""/>
+      <w:lvlJc w:val="left"/>
+      <w:pPr>
+        <w:ind w:left="2880" w:hanging="360"/>
+      </w:pPr>
+      <w:rPr>
+        <w:rFonts w:ascii="Symbol" w:hAnsi="Symbol" w:hint="default"/>
+      </w:rPr>
+    </w:lvl>
+    <w:lvl w:ilvl="4" w:tplc="04130003" w:tentative="1">
+      <w:start w:val="1"/>
+      <w:numFmt w:val="bullet"/>
+      <w:lvlText w:val="o"/>
+      <w:lvlJc w:val="left"/>
+      <w:pPr>
+        <w:ind w:left="3600" w:hanging="360"/>
+      </w:pPr>
+      <w:rPr>
+        <w:rFonts w:ascii="Courier New" w:hAnsi="Courier New" w:cs="Courier New" w:hint="default"/>
+      </w:rPr>
+    </w:lvl>
+    <w:lvl w:ilvl="5" w:tplc="04130005" w:tentative="1">
+      <w:start w:val="1"/>
+      <w:numFmt w:val="bullet"/>
+      <w:lvlText w:val=""/>
+      <w:lvlJc w:val="left"/>
+      <w:pPr>
+        <w:ind w:left="4320" w:hanging="360"/>
+      </w:pPr>
+      <w:rPr>
+        <w:rFonts w:ascii="Wingdings" w:hAnsi="Wingdings" w:hint="default"/>
+      </w:rPr>
+    </w:lvl>
+    <w:lvl w:ilvl="6" w:tplc="04130001" w:tentative="1">
+      <w:start w:val="1"/>
+      <w:numFmt w:val="bullet"/>
+      <w:lvlText w:val=""/>
+      <w:lvlJc w:val="left"/>
+      <w:pPr>
+        <w:ind w:left="5040" w:hanging="360"/>
+      </w:pPr>
+      <w:rPr>
+        <w:rFonts w:ascii="Symbol" w:hAnsi="Symbol" w:hint="default"/>
+      </w:rPr>
+    </w:lvl>
+    <w:lvl w:ilvl="7" w:tplc="04130003" w:tentative="1">
+      <w:start w:val="1"/>
+      <w:numFmt w:val="bullet"/>
+      <w:lvlText w:val="o"/>
+      <w:lvlJc w:val="left"/>
+      <w:pPr>
+        <w:ind w:left="5760" w:hanging="360"/>
+      </w:pPr>
+      <w:rPr>
+        <w:rFonts w:ascii="Courier New" w:hAnsi="Courier New" w:cs="Courier New" w:hint="default"/>
+      </w:rPr>
+    </w:lvl>
+    <w:lvl w:ilvl="8" w:tplc="04130005" w:tentative="1">
+      <w:start w:val="1"/>
+      <w:numFmt w:val="bullet"/>
+      <w:lvlText w:val=""/>
+      <w:lvlJc w:val="left"/>
+      <w:pPr>
+        <w:ind w:left="6480" w:hanging="360"/>
+      </w:pPr>
+      <w:rPr>
+        <w:rFonts w:ascii="Wingdings" w:hAnsi="Wingdings" w:hint="default"/>
+      </w:rPr>
+    </w:lvl>
+  </w:abstractNum>
+  <w:abstractNum w:abstractNumId="1">
+    <w:nsid w:val="4656173F"/>
+    <w:multiLevelType w:val="hybridMultilevel"/>
+    <w:tmpl w:val="5ACA8AC0"/>
+    <w:lvl w:ilvl="0" w:tplc="624A1948">
+      <w:numFmt w:val="bullet"/>
+      <w:lvlText w:val="-"/>
+      <w:lvlJc w:val="left"/>
+      <w:pPr>
+        <w:ind w:left="720" w:hanging="360"/>
+      </w:pPr>
+      <w:rPr>
+        <w:rFonts w:ascii="Calibri" w:eastAsiaTheme="minorHAnsi" w:hAnsi="Calibri" w:cs="Calibri" w:hint="default"/>
+      </w:rPr>
+    </w:lvl>
+    <w:lvl w:ilvl="1" w:tplc="04130003" w:tentative="1">
+      <w:start w:val="1"/>
+      <w:numFmt w:val="bullet"/>
+      <w:lvlText w:val="o"/>
+      <w:lvlJc w:val="left"/>
+      <w:pPr>
+        <w:ind w:left="1440" w:hanging="360"/>
+      </w:pPr>
+      <w:rPr>
+        <w:rFonts w:ascii="Courier New" w:hAnsi="Courier New" w:cs="Courier New" w:hint="default"/>
+      </w:rPr>
+    </w:lvl>
+    <w:lvl w:ilvl="2" w:tplc="04130005" w:tentative="1">
+      <w:start w:val="1"/>
+      <w:numFmt w:val="bullet"/>
+      <w:lvlText w:val=""/>
+      <w:lvlJc w:val="left"/>
+      <w:pPr>
+        <w:ind w:left="2160" w:hanging="360"/>
+      </w:pPr>
+      <w:rPr>
+        <w:rFonts w:ascii="Wingdings" w:hAnsi="Wingdings" w:hint="default"/>
+      </w:rPr>
+    </w:lvl>
+    <w:lvl w:ilvl="3" w:tplc="04130001" w:tentative="1">
+      <w:start w:val="1"/>
+      <w:numFmt w:val="bullet"/>
+      <w:lvlText w:val=""/>
+      <w:lvlJc w:val="left"/>
+      <w:pPr>
+        <w:ind w:left="2880" w:hanging="360"/>
+      </w:pPr>
+      <w:rPr>
+        <w:rFonts w:ascii="Symbol" w:hAnsi="Symbol" w:hint="default"/>
+      </w:rPr>
+    </w:lvl>
+    <w:lvl w:ilvl="4" w:tplc="04130003" w:tentative="1">
+      <w:start w:val="1"/>
+      <w:numFmt w:val="bullet"/>
+      <w:lvlText w:val="o"/>
+      <w:lvlJc w:val="left"/>
+      <w:pPr>
+        <w:ind w:left="3600" w:hanging="360"/>
+      </w:pPr>
+      <w:rPr>
+        <w:rFonts w:ascii="Courier New" w:hAnsi="Courier New" w:cs="Courier New" w:hint="default"/>
+      </w:rPr>
+    </w:lvl>
+    <w:lvl w:ilvl="5" w:tplc="04130005" w:tentative="1">
+      <w:start w:val="1"/>
+      <w:numFmt w:val="bullet"/>
+      <w:lvlText w:val=""/>
+      <w:lvlJc w:val="left"/>
+      <w:pPr>
+        <w:ind w:left="4320" w:hanging="360"/>
+      </w:pPr>
+      <w:rPr>
+        <w:rFonts w:ascii="Wingdings" w:hAnsi="Wingdings" w:hint="default"/>
+      </w:rPr>
+    </w:lvl>
+    <w:lvl w:ilvl="6" w:tplc="04130001" w:tentative="1">
+      <w:start w:val="1"/>
+      <w:numFmt w:val="bullet"/>
+      <w:lvlText w:val=""/>
+      <w:lvlJc w:val="left"/>
+      <w:pPr>
+        <w:ind w:left="5040" w:hanging="360"/>
+      </w:pPr>
+      <w:rPr>
+        <w:rFonts w:ascii="Symbol" w:hAnsi="Symbol" w:hint="default"/>
+      </w:rPr>
+    </w:lvl>
+    <w:lvl w:ilvl="7" w:tplc="04130003" w:tentative="1">
+      <w:start w:val="1"/>
+      <w:numFmt w:val="bullet"/>
+      <w:lvlText w:val="o"/>
+      <w:lvlJc w:val="left"/>
+      <w:pPr>
+        <w:ind w:left="5760" w:hanging="360"/>
+      </w:pPr>
+      <w:rPr>
+        <w:rFonts w:ascii="Courier New" w:hAnsi="Courier New" w:cs="Courier New" w:hint="default"/>
+      </w:rPr>
+    </w:lvl>
+    <w:lvl w:ilvl="8" w:tplc="04130005" w:tentative="1">
+      <w:start w:val="1"/>
+      <w:numFmt w:val="bullet"/>
+      <w:lvlText w:val=""/>
+      <w:lvlJc w:val="left"/>
+      <w:pPr>
+        <w:ind w:left="6480" w:hanging="360"/>
+      </w:pPr>
+      <w:rPr>
+        <w:rFonts w:ascii="Wingdings" w:hAnsi="Wingdings" w:hint="default"/>
+      </w:rPr>
+    </w:lvl>
+  </w:abstractNum>
+  <w:num w:numId="1">
+    <w:abstractNumId w:val="1"/>
+  </w:num>
+  <w:num w:numId="2">
+    <w:abstractNumId w:val="0"/>
+  </w:num>
+</w:numbering>
 </file>
 
 <file path=word/styles.xml><?xml version="1.0" encoding="utf-8"?>
@@ -887,17 +1407,17 @@
     <w:lsdException w:name="List Table 6 Colorful Accent 6" w:uiPriority="51"/>
     <w:lsdException w:name="List Table 7 Colorful Accent 6" w:uiPriority="52"/>
   </w:latentStyles>
-  <w:style w:type="paragraph" w:default="1" w:styleId="Standaard">
+  <w:style w:type="paragraph" w:default="1" w:styleId="Normal">
     <w:name w:val="Normal"/>
     <w:qFormat/>
   </w:style>
-  <w:style w:type="character" w:default="1" w:styleId="Standaardalinea-lettertype">
+  <w:style w:type="character" w:default="1" w:styleId="DefaultParagraphFont">
     <w:name w:val="Default Paragraph Font"/>
     <w:uiPriority w:val="1"/>
     <w:semiHidden/>
     <w:unhideWhenUsed/>
   </w:style>
-  <w:style w:type="table" w:default="1" w:styleId="Standaardtabel">
+  <w:style w:type="table" w:default="1" w:styleId="TableNormal">
     <w:name w:val="Normal Table"/>
     <w:uiPriority w:val="99"/>
     <w:semiHidden/>
@@ -912,11 +1432,22 @@
       </w:tblCellMar>
     </w:tblPr>
   </w:style>
-  <w:style w:type="numbering" w:default="1" w:styleId="Geenlijst">
+  <w:style w:type="numbering" w:default="1" w:styleId="NoList">
     <w:name w:val="No List"/>
     <w:uiPriority w:val="99"/>
     <w:semiHidden/>
     <w:unhideWhenUsed/>
+  </w:style>
+  <w:style w:type="paragraph" w:styleId="ListParagraph">
+    <w:name w:val="List Paragraph"/>
+    <w:basedOn w:val="Normal"/>
+    <w:uiPriority w:val="34"/>
+    <w:qFormat/>
+    <w:rsid w:val="003C43C3"/>
+    <w:pPr>
+      <w:ind w:left="720"/>
+      <w:contextualSpacing/>
+    </w:pPr>
   </w:style>
 </w:styles>
 </file>

</xml_diff>

<commit_message>
Answered questions regarding EER and reworded somethings in RRM
</commit_message>
<xml_diff>
--- a/RRM-Model Groepje 7.docx
+++ b/RRM-Model Groepje 7.docx
@@ -1,6 +1,6 @@
 
 <file path=word/document.xml><?xml version="1.0" encoding="utf-8"?>
-<w:document xmlns:wpc="http://schemas.microsoft.com/office/word/2010/wordprocessingCanvas" xmlns:mc="http://schemas.openxmlformats.org/markup-compatibility/2006" xmlns:o="urn:schemas-microsoft-com:office:office" xmlns:r="http://schemas.openxmlformats.org/officeDocument/2006/relationships" xmlns:m="http://schemas.openxmlformats.org/officeDocument/2006/math" xmlns:v="urn:schemas-microsoft-com:vml" xmlns:wp14="http://schemas.microsoft.com/office/word/2010/wordprocessingDrawing" xmlns:wp="http://schemas.openxmlformats.org/drawingml/2006/wordprocessingDrawing" xmlns:w10="urn:schemas-microsoft-com:office:word" xmlns:w="http://schemas.openxmlformats.org/wordprocessingml/2006/main" xmlns:w14="http://schemas.microsoft.com/office/word/2010/wordml" xmlns:w15="http://schemas.microsoft.com/office/word/2012/wordml" xmlns:wpg="http://schemas.microsoft.com/office/word/2010/wordprocessingGroup" xmlns:wpi="http://schemas.microsoft.com/office/word/2010/wordprocessingInk" xmlns:wne="http://schemas.microsoft.com/office/word/2006/wordml" xmlns:wps="http://schemas.microsoft.com/office/word/2010/wordprocessingShape" mc:Ignorable="w14 w15 wp14">
+<w:document xmlns:wpc="http://schemas.microsoft.com/office/word/2010/wordprocessingCanvas" xmlns:cx="http://schemas.microsoft.com/office/drawing/2014/chartex" xmlns:cx1="http://schemas.microsoft.com/office/drawing/2015/9/8/chartex" xmlns:mc="http://schemas.openxmlformats.org/markup-compatibility/2006" xmlns:o="urn:schemas-microsoft-com:office:office" xmlns:r="http://schemas.openxmlformats.org/officeDocument/2006/relationships" xmlns:m="http://schemas.openxmlformats.org/officeDocument/2006/math" xmlns:v="urn:schemas-microsoft-com:vml" xmlns:wp14="http://schemas.microsoft.com/office/word/2010/wordprocessingDrawing" xmlns:wp="http://schemas.openxmlformats.org/drawingml/2006/wordprocessingDrawing" xmlns:w10="urn:schemas-microsoft-com:office:word" xmlns:w="http://schemas.openxmlformats.org/wordprocessingml/2006/main" xmlns:w14="http://schemas.microsoft.com/office/word/2010/wordml" xmlns:w15="http://schemas.microsoft.com/office/word/2012/wordml" xmlns:w16se="http://schemas.microsoft.com/office/word/2015/wordml/symex" xmlns:wpg="http://schemas.microsoft.com/office/word/2010/wordprocessingGroup" xmlns:wpi="http://schemas.microsoft.com/office/word/2010/wordprocessingInk" xmlns:wne="http://schemas.microsoft.com/office/word/2006/wordml" xmlns:wps="http://schemas.microsoft.com/office/word/2010/wordprocessingShape" mc:Ignorable="w14 w15 w16se wp14">
   <w:body>
     <w:p>
       <w:r>
@@ -48,14 +48,28 @@
     </w:p>
     <w:p>
       <w:pPr>
-        <w:pStyle w:val="ListParagraph"/>
+        <w:pStyle w:val="Lijstalinea"/>
         <w:numPr>
           <w:ilvl w:val="0"/>
           <w:numId w:val="2"/>
         </w:numPr>
       </w:pPr>
-      <w:r>
-        <w:t>School_id is FK en komt uit School</w:t>
+      <w:proofErr w:type="spellStart"/>
+      <w:r>
+        <w:t>School_id</w:t>
+      </w:r>
+      <w:proofErr w:type="spellEnd"/>
+      <w:r>
+        <w:t xml:space="preserve"> is FK </w:t>
+      </w:r>
+      <w:r>
+        <w:t xml:space="preserve">naar </w:t>
+      </w:r>
+      <w:r>
+        <w:t>School</w:t>
+      </w:r>
+      <w:r>
+        <w:t xml:space="preserve"> en is NOT NULL</w:t>
       </w:r>
     </w:p>
     <w:p>
@@ -93,14 +107,23 @@
     </w:p>
     <w:p>
       <w:pPr>
-        <w:pStyle w:val="ListParagraph"/>
+        <w:pStyle w:val="Lijstalinea"/>
         <w:numPr>
           <w:ilvl w:val="0"/>
           <w:numId w:val="1"/>
         </w:numPr>
       </w:pPr>
       <w:r>
-        <w:t>Student_id is FK en PK en komt uit Student en is NOT NULL</w:t>
+        <w:t>Student_id is PK en F</w:t>
+      </w:r>
+      <w:r>
+        <w:t xml:space="preserve">K </w:t>
+      </w:r>
+      <w:r>
+        <w:t>naar</w:t>
+      </w:r>
+      <w:r>
+        <w:t xml:space="preserve"> Student en is NOT NULL</w:t>
       </w:r>
       <w:r>
         <w:t>.</w:t>
@@ -108,14 +131,25 @@
     </w:p>
     <w:p>
       <w:pPr>
-        <w:pStyle w:val="ListParagraph"/>
+        <w:pStyle w:val="Lijstalinea"/>
         <w:numPr>
           <w:ilvl w:val="0"/>
           <w:numId w:val="1"/>
         </w:numPr>
       </w:pPr>
-      <w:r>
-        <w:t>Opleiding_id is FK en is NOT NULL.</w:t>
+      <w:proofErr w:type="spellStart"/>
+      <w:r>
+        <w:t>Opleiding_id</w:t>
+      </w:r>
+      <w:proofErr w:type="spellEnd"/>
+      <w:r>
+        <w:t xml:space="preserve"> is FK</w:t>
+      </w:r>
+      <w:r>
+        <w:t xml:space="preserve"> naar Opleiding</w:t>
+      </w:r>
+      <w:r>
+        <w:t xml:space="preserve"> en is NOT NULL.</w:t>
       </w:r>
     </w:p>
     <w:p>
@@ -144,14 +178,17 @@
     </w:p>
     <w:p>
       <w:pPr>
-        <w:pStyle w:val="ListParagraph"/>
+        <w:pStyle w:val="Lijstalinea"/>
         <w:numPr>
           <w:ilvl w:val="0"/>
           <w:numId w:val="1"/>
         </w:numPr>
       </w:pPr>
       <w:r>
-        <w:t>Student_id is FK en PK en komt uit Student en is NOT NULL</w:t>
+        <w:t>Student_id is PK en FK naar</w:t>
+      </w:r>
+      <w:r>
+        <w:t xml:space="preserve"> Student en is NOT NULL</w:t>
       </w:r>
       <w:r>
         <w:t>.</w:t>
@@ -188,14 +225,30 @@
     </w:p>
     <w:p>
       <w:pPr>
-        <w:pStyle w:val="ListParagraph"/>
+        <w:pStyle w:val="Lijstalinea"/>
         <w:numPr>
           <w:ilvl w:val="0"/>
           <w:numId w:val="1"/>
         </w:numPr>
       </w:pPr>
-      <w:r>
-        <w:t>Opleiding_id is FK en komt uit Opleiding en is NOT NULL.</w:t>
+      <w:proofErr w:type="spellStart"/>
+      <w:r>
+        <w:t>Opleiding_id</w:t>
+      </w:r>
+      <w:proofErr w:type="spellEnd"/>
+      <w:r>
+        <w:t xml:space="preserve"> is FK </w:t>
+      </w:r>
+      <w:r>
+        <w:t>naar</w:t>
+      </w:r>
+      <w:r>
+        <w:t xml:space="preserve"> Opleid</w:t>
+      </w:r>
+      <w:bookmarkStart w:id="0" w:name="_GoBack"/>
+      <w:bookmarkEnd w:id="0"/>
+      <w:r>
+        <w:t>ing en is NOT NULL.</w:t>
       </w:r>
     </w:p>
     <w:p>
@@ -208,6 +261,7 @@
       <w:r>
         <w:t>(</w:t>
       </w:r>
+      <w:proofErr w:type="spellStart"/>
       <w:r>
         <w:rPr>
           <w:i/>
@@ -222,12 +276,14 @@
         </w:rPr>
         <w:t>_id</w:t>
       </w:r>
+      <w:proofErr w:type="spellEnd"/>
       <w:r>
         <w:t>,</w:t>
       </w:r>
       <w:r>
         <w:t xml:space="preserve"> </w:t>
       </w:r>
+      <w:proofErr w:type="spellStart"/>
       <w:r>
         <w:rPr>
           <w:i/>
@@ -246,20 +302,24 @@
         </w:rPr>
         <w:t>id</w:t>
       </w:r>
+      <w:proofErr w:type="spellEnd"/>
       <w:r>
         <w:t>)</w:t>
       </w:r>
     </w:p>
     <w:p>
       <w:pPr>
-        <w:pStyle w:val="ListParagraph"/>
+        <w:pStyle w:val="Lijstalinea"/>
         <w:numPr>
           <w:ilvl w:val="0"/>
           <w:numId w:val="1"/>
         </w:numPr>
       </w:pPr>
       <w:r>
-        <w:t>Traject_id is FK en PK en komt uit Traject en is NOT NULL</w:t>
+        <w:t>Traject_id is PK en FK naar</w:t>
+      </w:r>
+      <w:r>
+        <w:t xml:space="preserve"> Traject en is NOT NULL</w:t>
       </w:r>
       <w:r>
         <w:t>.</w:t>
@@ -267,17 +327,29 @@
     </w:p>
     <w:p>
       <w:pPr>
-        <w:pStyle w:val="ListParagraph"/>
+        <w:pStyle w:val="Lijstalinea"/>
         <w:numPr>
           <w:ilvl w:val="0"/>
           <w:numId w:val="1"/>
         </w:numPr>
       </w:pPr>
       <w:r>
-        <w:t>Bijdrijfs_id is FK en komt uit Bedrijf</w:t>
-      </w:r>
-      <w:r>
-        <w:t xml:space="preserve"> is NOT NULL.</w:t>
+        <w:t xml:space="preserve">Bijdrijfs_id is FK </w:t>
+      </w:r>
+      <w:r>
+        <w:t>naar</w:t>
+      </w:r>
+      <w:r>
+        <w:t xml:space="preserve"> Bedrijf</w:t>
+      </w:r>
+      <w:r>
+        <w:t xml:space="preserve"> </w:t>
+      </w:r>
+      <w:r>
+        <w:t xml:space="preserve">en </w:t>
+      </w:r>
+      <w:r>
+        <w:t>is NOT NULL.</w:t>
       </w:r>
     </w:p>
     <w:p>
@@ -309,14 +381,23 @@
     </w:p>
     <w:p>
       <w:pPr>
-        <w:pStyle w:val="ListParagraph"/>
+        <w:pStyle w:val="Lijstalinea"/>
         <w:numPr>
           <w:ilvl w:val="0"/>
           <w:numId w:val="1"/>
         </w:numPr>
       </w:pPr>
       <w:r>
-        <w:t>Traject_id is FK en PK en komt uit Traject en is NOT NULL</w:t>
+        <w:t>Traject_id is PK en F</w:t>
+      </w:r>
+      <w:r>
+        <w:t xml:space="preserve">K </w:t>
+      </w:r>
+      <w:r>
+        <w:t>naar</w:t>
+      </w:r>
+      <w:r>
+        <w:t xml:space="preserve"> Traject en is NOT NULL</w:t>
       </w:r>
       <w:r>
         <w:t>.</w:t>
@@ -324,14 +405,25 @@
     </w:p>
     <w:p>
       <w:pPr>
-        <w:pStyle w:val="ListParagraph"/>
+        <w:pStyle w:val="Lijstalinea"/>
         <w:numPr>
           <w:ilvl w:val="0"/>
           <w:numId w:val="1"/>
         </w:numPr>
       </w:pPr>
-      <w:r>
-        <w:t>School_id is FK en komt uit School en is NOT NULL.</w:t>
+      <w:proofErr w:type="spellStart"/>
+      <w:r>
+        <w:t>School_id</w:t>
+      </w:r>
+      <w:proofErr w:type="spellEnd"/>
+      <w:r>
+        <w:t xml:space="preserve"> is FK </w:t>
+      </w:r>
+      <w:r>
+        <w:t>naar</w:t>
+      </w:r>
+      <w:r>
+        <w:t xml:space="preserve"> School en is NOT NULL.</w:t>
       </w:r>
     </w:p>
     <w:p>
@@ -446,14 +538,25 @@
     </w:p>
     <w:p>
       <w:pPr>
-        <w:pStyle w:val="ListParagraph"/>
+        <w:pStyle w:val="Lijstalinea"/>
         <w:numPr>
           <w:ilvl w:val="0"/>
           <w:numId w:val="1"/>
         </w:numPr>
       </w:pPr>
-      <w:r>
-        <w:t>Contactpersoon_id is FK en komt uit Contactpersoon</w:t>
+      <w:proofErr w:type="spellStart"/>
+      <w:r>
+        <w:t>Contactpersoon_id</w:t>
+      </w:r>
+      <w:proofErr w:type="spellEnd"/>
+      <w:r>
+        <w:t xml:space="preserve"> is FK</w:t>
+      </w:r>
+      <w:r>
+        <w:t xml:space="preserve"> naar</w:t>
+      </w:r>
+      <w:r>
+        <w:t xml:space="preserve"> Contactpersoon</w:t>
       </w:r>
       <w:r>
         <w:t xml:space="preserve"> en is NOT NULL.</w:t>
@@ -461,14 +564,25 @@
     </w:p>
     <w:p>
       <w:pPr>
-        <w:pStyle w:val="ListParagraph"/>
+        <w:pStyle w:val="Lijstalinea"/>
         <w:numPr>
           <w:ilvl w:val="0"/>
           <w:numId w:val="1"/>
         </w:numPr>
       </w:pPr>
-      <w:r>
-        <w:t>School_id is FK en komt uit School en is NOT NULL.</w:t>
+      <w:proofErr w:type="spellStart"/>
+      <w:r>
+        <w:t>School_id</w:t>
+      </w:r>
+      <w:proofErr w:type="spellEnd"/>
+      <w:r>
+        <w:t xml:space="preserve"> is FK </w:t>
+      </w:r>
+      <w:r>
+        <w:t>naar</w:t>
+      </w:r>
+      <w:r>
+        <w:t xml:space="preserve"> School en is NOT NULL.</w:t>
       </w:r>
     </w:p>
     <w:p>
@@ -518,14 +632,28 @@
     </w:p>
     <w:p>
       <w:pPr>
-        <w:pStyle w:val="ListParagraph"/>
+        <w:pStyle w:val="Lijstalinea"/>
         <w:numPr>
           <w:ilvl w:val="0"/>
           <w:numId w:val="1"/>
         </w:numPr>
       </w:pPr>
       <w:r>
-        <w:t>Student_id en trajec_id zijn FK en PK en zijn beide NOT NULL. Studen_id komt van Student en traject_id van Traject.</w:t>
+        <w:t xml:space="preserve">Student_id en trajec_id zijn FK en PK en zijn beide NOT NULL. </w:t>
+      </w:r>
+      <w:proofErr w:type="spellStart"/>
+      <w:r>
+        <w:t>Studen</w:t>
+      </w:r>
+      <w:r>
+        <w:t>t</w:t>
+      </w:r>
+      <w:r>
+        <w:t>_id</w:t>
+      </w:r>
+      <w:proofErr w:type="spellEnd"/>
+      <w:r>
+        <w:t xml:space="preserve"> komt van Student en traject_id van Traject.</w:t>
       </w:r>
     </w:p>
     <w:p>
@@ -560,14 +688,22 @@
     </w:p>
     <w:p>
       <w:pPr>
-        <w:pStyle w:val="ListParagraph"/>
+        <w:pStyle w:val="Lijstalinea"/>
         <w:numPr>
           <w:ilvl w:val="0"/>
           <w:numId w:val="1"/>
         </w:numPr>
       </w:pPr>
-      <w:r>
-        <w:t>Student_id en is FK en PK en komt uit Student en is NOT NULL.</w:t>
+      <w:proofErr w:type="spellStart"/>
+      <w:r>
+        <w:t>Student_id</w:t>
+      </w:r>
+      <w:proofErr w:type="spellEnd"/>
+      <w:r>
+        <w:t xml:space="preserve"> en is PK en FK naar</w:t>
+      </w:r>
+      <w:r>
+        <w:t xml:space="preserve"> Student en is NOT NULL.</w:t>
       </w:r>
     </w:p>
     <w:p>
@@ -582,67 +718,61 @@
           <w:b/>
           <w:lang w:val="en-US"/>
         </w:rPr>
-        <w:t>Student_</w:t>
-      </w:r>
-      <w:proofErr w:type="gramStart"/>
-      <w:r>
-        <w:rPr>
-          <w:b/>
+        <w:t>Student_emailadres</w:t>
+      </w:r>
+      <w:r>
+        <w:rPr>
           <w:lang w:val="en-US"/>
         </w:rPr>
+        <w:t>(</w:t>
+      </w:r>
+      <w:r>
+        <w:rPr>
+          <w:i/>
+          <w:u w:val="single"/>
+          <w:lang w:val="en-US"/>
+        </w:rPr>
+        <w:t>student_id</w:t>
+      </w:r>
+      <w:r>
+        <w:rPr>
+          <w:lang w:val="en-US"/>
+        </w:rPr>
+        <w:t xml:space="preserve">, </w:t>
+      </w:r>
+      <w:r>
+        <w:rPr>
+          <w:u w:val="single"/>
+          <w:lang w:val="en-US"/>
+        </w:rPr>
         <w:t>emailadres</w:t>
       </w:r>
       <w:r>
         <w:rPr>
           <w:lang w:val="en-US"/>
         </w:rPr>
-        <w:t>(</w:t>
-      </w:r>
-      <w:proofErr w:type="gramEnd"/>
-      <w:r>
-        <w:rPr>
-          <w:i/>
-          <w:u w:val="single"/>
-          <w:lang w:val="en-US"/>
-        </w:rPr>
-        <w:t>student_id</w:t>
-      </w:r>
-      <w:r>
-        <w:rPr>
-          <w:lang w:val="en-US"/>
-        </w:rPr>
-        <w:t xml:space="preserve">, </w:t>
-      </w:r>
-      <w:r>
-        <w:rPr>
-          <w:u w:val="single"/>
-          <w:lang w:val="en-US"/>
-        </w:rPr>
-        <w:t>emailadres</w:t>
-      </w:r>
-      <w:r>
-        <w:rPr>
-          <w:lang w:val="en-US"/>
-        </w:rPr>
         <w:t>)</w:t>
       </w:r>
     </w:p>
     <w:p>
       <w:pPr>
-        <w:pStyle w:val="ListParagraph"/>
+        <w:pStyle w:val="Lijstalinea"/>
         <w:numPr>
           <w:ilvl w:val="0"/>
           <w:numId w:val="1"/>
         </w:numPr>
       </w:pPr>
       <w:r>
-        <w:t>Student_id en is FK en PK en komt uit Student</w:t>
-      </w:r>
-      <w:r>
-        <w:t xml:space="preserve"> en is NOT NULL</w:t>
-      </w:r>
-      <w:r>
-        <w:t>.</w:t>
+        <w:t>Student_id en is PK en F</w:t>
+      </w:r>
+      <w:r>
+        <w:t xml:space="preserve">K </w:t>
+      </w:r>
+      <w:r>
+        <w:t xml:space="preserve"> naar</w:t>
+      </w:r>
+      <w:r>
+        <w:t xml:space="preserve"> Student en is NOT NULL.</w:t>
       </w:r>
     </w:p>
     <w:p>
@@ -652,7 +782,6 @@
           <w:lang w:val="en-US"/>
         </w:rPr>
       </w:pPr>
-      <w:proofErr w:type="gramStart"/>
       <w:r>
         <w:rPr>
           <w:b/>
@@ -666,7 +795,6 @@
         </w:rPr>
         <w:t>(</w:t>
       </w:r>
-      <w:proofErr w:type="gramEnd"/>
       <w:r>
         <w:rPr>
           <w:u w:val="single"/>
@@ -694,60 +822,51 @@
           <w:b/>
           <w:lang w:val="en-US"/>
         </w:rPr>
-        <w:t>Traject_</w:t>
-      </w:r>
-      <w:proofErr w:type="gramStart"/>
-      <w:r>
-        <w:rPr>
-          <w:b/>
+        <w:t>Traject_semester</w:t>
+      </w:r>
+      <w:proofErr w:type="spellEnd"/>
+      <w:r>
+        <w:rPr>
           <w:lang w:val="en-US"/>
         </w:rPr>
-        <w:t>semester</w:t>
+        <w:t>(</w:t>
+      </w:r>
+      <w:proofErr w:type="spellStart"/>
+      <w:r>
+        <w:rPr>
+          <w:i/>
+          <w:u w:val="single"/>
+          <w:lang w:val="en-US"/>
+        </w:rPr>
+        <w:t>semester_code</w:t>
       </w:r>
       <w:proofErr w:type="spellEnd"/>
       <w:r>
         <w:rPr>
           <w:lang w:val="en-US"/>
         </w:rPr>
-        <w:t>(</w:t>
+        <w:t xml:space="preserve">, </w:t>
       </w:r>
       <w:proofErr w:type="spellStart"/>
-      <w:proofErr w:type="gramEnd"/>
       <w:r>
         <w:rPr>
           <w:i/>
           <w:u w:val="single"/>
           <w:lang w:val="en-US"/>
         </w:rPr>
-        <w:t>semester_code</w:t>
+        <w:t>traject_id</w:t>
       </w:r>
       <w:proofErr w:type="spellEnd"/>
       <w:r>
         <w:rPr>
           <w:lang w:val="en-US"/>
         </w:rPr>
-        <w:t xml:space="preserve">, </w:t>
-      </w:r>
-      <w:proofErr w:type="spellStart"/>
-      <w:r>
-        <w:rPr>
-          <w:i/>
-          <w:u w:val="single"/>
-          <w:lang w:val="en-US"/>
-        </w:rPr>
-        <w:t>traject_id</w:t>
-      </w:r>
-      <w:proofErr w:type="spellEnd"/>
-      <w:r>
-        <w:rPr>
-          <w:lang w:val="en-US"/>
-        </w:rPr>
         <w:t>)</w:t>
       </w:r>
     </w:p>
     <w:p>
       <w:pPr>
-        <w:pStyle w:val="ListParagraph"/>
+        <w:pStyle w:val="Lijstalinea"/>
         <w:numPr>
           <w:ilvl w:val="0"/>
           <w:numId w:val="1"/>
@@ -769,8 +888,6 @@
         </w:rPr>
         <w:t>Semester_code komt uit Semester en traject_id komt uit Traject.</w:t>
       </w:r>
-      <w:bookmarkStart w:id="0" w:name="_GoBack"/>
-      <w:bookmarkEnd w:id="0"/>
     </w:p>
     <w:sectPr>
       <w:pgSz w:w="11906" w:h="16838"/>
@@ -783,8 +900,8 @@
 </file>
 
 <file path=word/numbering.xml><?xml version="1.0" encoding="utf-8"?>
-<w:numbering xmlns:wpc="http://schemas.microsoft.com/office/word/2010/wordprocessingCanvas" xmlns:mc="http://schemas.openxmlformats.org/markup-compatibility/2006" xmlns:o="urn:schemas-microsoft-com:office:office" xmlns:r="http://schemas.openxmlformats.org/officeDocument/2006/relationships" xmlns:m="http://schemas.openxmlformats.org/officeDocument/2006/math" xmlns:v="urn:schemas-microsoft-com:vml" xmlns:wp14="http://schemas.microsoft.com/office/word/2010/wordprocessingDrawing" xmlns:wp="http://schemas.openxmlformats.org/drawingml/2006/wordprocessingDrawing" xmlns:w10="urn:schemas-microsoft-com:office:word" xmlns:w="http://schemas.openxmlformats.org/wordprocessingml/2006/main" xmlns:w14="http://schemas.microsoft.com/office/word/2010/wordml" xmlns:w15="http://schemas.microsoft.com/office/word/2012/wordml" xmlns:wpg="http://schemas.microsoft.com/office/word/2010/wordprocessingGroup" xmlns:wpi="http://schemas.microsoft.com/office/word/2010/wordprocessingInk" xmlns:wne="http://schemas.microsoft.com/office/word/2006/wordml" xmlns:wps="http://schemas.microsoft.com/office/word/2010/wordprocessingShape" mc:Ignorable="w14 w15 wp14">
-  <w:abstractNum w:abstractNumId="0">
+<w:numbering xmlns:wpc="http://schemas.microsoft.com/office/word/2010/wordprocessingCanvas" xmlns:cx="http://schemas.microsoft.com/office/drawing/2014/chartex" xmlns:cx1="http://schemas.microsoft.com/office/drawing/2015/9/8/chartex" xmlns:mc="http://schemas.openxmlformats.org/markup-compatibility/2006" xmlns:o="urn:schemas-microsoft-com:office:office" xmlns:r="http://schemas.openxmlformats.org/officeDocument/2006/relationships" xmlns:m="http://schemas.openxmlformats.org/officeDocument/2006/math" xmlns:v="urn:schemas-microsoft-com:vml" xmlns:wp14="http://schemas.microsoft.com/office/word/2010/wordprocessingDrawing" xmlns:wp="http://schemas.openxmlformats.org/drawingml/2006/wordprocessingDrawing" xmlns:w10="urn:schemas-microsoft-com:office:word" xmlns:w="http://schemas.openxmlformats.org/wordprocessingml/2006/main" xmlns:w14="http://schemas.microsoft.com/office/word/2010/wordml" xmlns:w15="http://schemas.microsoft.com/office/word/2012/wordml" xmlns:w16se="http://schemas.microsoft.com/office/word/2015/wordml/symex" xmlns:wpg="http://schemas.microsoft.com/office/word/2010/wordprocessingGroup" xmlns:wpi="http://schemas.microsoft.com/office/word/2010/wordprocessingInk" xmlns:wne="http://schemas.microsoft.com/office/word/2006/wordml" xmlns:wps="http://schemas.microsoft.com/office/word/2010/wordprocessingShape" mc:Ignorable="w14 w15 w16se wp14">
+  <w:abstractNum w:abstractNumId="0" w15:restartNumberingAfterBreak="0">
     <w:nsid w:val="26E12C73"/>
     <w:multiLevelType w:val="hybridMultilevel"/>
     <w:tmpl w:val="E79AB866"/>
@@ -896,7 +1013,7 @@
       </w:rPr>
     </w:lvl>
   </w:abstractNum>
-  <w:abstractNum w:abstractNumId="1">
+  <w:abstractNum w:abstractNumId="1" w15:restartNumberingAfterBreak="0">
     <w:nsid w:val="4656173F"/>
     <w:multiLevelType w:val="hybridMultilevel"/>
     <w:tmpl w:val="5ACA8AC0"/>
@@ -1018,7 +1135,7 @@
 </file>
 
 <file path=word/styles.xml><?xml version="1.0" encoding="utf-8"?>
-<w:styles xmlns:mc="http://schemas.openxmlformats.org/markup-compatibility/2006" xmlns:r="http://schemas.openxmlformats.org/officeDocument/2006/relationships" xmlns:w="http://schemas.openxmlformats.org/wordprocessingml/2006/main" xmlns:w14="http://schemas.microsoft.com/office/word/2010/wordml" xmlns:w15="http://schemas.microsoft.com/office/word/2012/wordml" mc:Ignorable="w14 w15">
+<w:styles xmlns:mc="http://schemas.openxmlformats.org/markup-compatibility/2006" xmlns:r="http://schemas.openxmlformats.org/officeDocument/2006/relationships" xmlns:w="http://schemas.openxmlformats.org/wordprocessingml/2006/main" xmlns:w14="http://schemas.microsoft.com/office/word/2010/wordml" xmlns:w15="http://schemas.microsoft.com/office/word/2012/wordml" xmlns:w16se="http://schemas.microsoft.com/office/word/2015/wordml/symex" mc:Ignorable="w14 w15 w16se">
   <w:docDefaults>
     <w:rPrDefault>
       <w:rPr>
@@ -1407,17 +1524,17 @@
     <w:lsdException w:name="List Table 6 Colorful Accent 6" w:uiPriority="51"/>
     <w:lsdException w:name="List Table 7 Colorful Accent 6" w:uiPriority="52"/>
   </w:latentStyles>
-  <w:style w:type="paragraph" w:default="1" w:styleId="Normal">
+  <w:style w:type="paragraph" w:default="1" w:styleId="Standaard">
     <w:name w:val="Normal"/>
     <w:qFormat/>
   </w:style>
-  <w:style w:type="character" w:default="1" w:styleId="DefaultParagraphFont">
+  <w:style w:type="character" w:default="1" w:styleId="Standaardalinea-lettertype">
     <w:name w:val="Default Paragraph Font"/>
     <w:uiPriority w:val="1"/>
     <w:semiHidden/>
     <w:unhideWhenUsed/>
   </w:style>
-  <w:style w:type="table" w:default="1" w:styleId="TableNormal">
+  <w:style w:type="table" w:default="1" w:styleId="Standaardtabel">
     <w:name w:val="Normal Table"/>
     <w:uiPriority w:val="99"/>
     <w:semiHidden/>
@@ -1432,15 +1549,15 @@
       </w:tblCellMar>
     </w:tblPr>
   </w:style>
-  <w:style w:type="numbering" w:default="1" w:styleId="NoList">
+  <w:style w:type="numbering" w:default="1" w:styleId="Geenlijst">
     <w:name w:val="No List"/>
     <w:uiPriority w:val="99"/>
     <w:semiHidden/>
     <w:unhideWhenUsed/>
   </w:style>
-  <w:style w:type="paragraph" w:styleId="ListParagraph">
+  <w:style w:type="paragraph" w:styleId="Lijstalinea">
     <w:name w:val="List Paragraph"/>
-    <w:basedOn w:val="Normal"/>
+    <w:basedOn w:val="Standaard"/>
     <w:uiPriority w:val="34"/>
     <w:qFormat/>
     <w:rsid w:val="003C43C3"/>

</xml_diff>

<commit_message>
Added some Constraints to the RRM-model.
</commit_message>
<xml_diff>
--- a/RRM-Model Groepje 7.docx
+++ b/RRM-Model Groepje 7.docx
@@ -1,6 +1,6 @@
 
 <file path=word/document.xml><?xml version="1.0" encoding="utf-8"?>
-<w:document xmlns:wpc="http://schemas.microsoft.com/office/word/2010/wordprocessingCanvas" xmlns:cx="http://schemas.microsoft.com/office/drawing/2014/chartex" xmlns:cx1="http://schemas.microsoft.com/office/drawing/2015/9/8/chartex" xmlns:mc="http://schemas.openxmlformats.org/markup-compatibility/2006" xmlns:o="urn:schemas-microsoft-com:office:office" xmlns:r="http://schemas.openxmlformats.org/officeDocument/2006/relationships" xmlns:m="http://schemas.openxmlformats.org/officeDocument/2006/math" xmlns:v="urn:schemas-microsoft-com:vml" xmlns:wp14="http://schemas.microsoft.com/office/word/2010/wordprocessingDrawing" xmlns:wp="http://schemas.openxmlformats.org/drawingml/2006/wordprocessingDrawing" xmlns:w10="urn:schemas-microsoft-com:office:word" xmlns:w="http://schemas.openxmlformats.org/wordprocessingml/2006/main" xmlns:w14="http://schemas.microsoft.com/office/word/2010/wordml" xmlns:w15="http://schemas.microsoft.com/office/word/2012/wordml" xmlns:w16se="http://schemas.microsoft.com/office/word/2015/wordml/symex" xmlns:wpg="http://schemas.microsoft.com/office/word/2010/wordprocessingGroup" xmlns:wpi="http://schemas.microsoft.com/office/word/2010/wordprocessingInk" xmlns:wne="http://schemas.microsoft.com/office/word/2006/wordml" xmlns:wps="http://schemas.microsoft.com/office/word/2010/wordprocessingShape" mc:Ignorable="w14 w15 w16se wp14">
+<w:document xmlns:wpc="http://schemas.microsoft.com/office/word/2010/wordprocessingCanvas" xmlns:mc="http://schemas.openxmlformats.org/markup-compatibility/2006" xmlns:o="urn:schemas-microsoft-com:office:office" xmlns:r="http://schemas.openxmlformats.org/officeDocument/2006/relationships" xmlns:m="http://schemas.openxmlformats.org/officeDocument/2006/math" xmlns:v="urn:schemas-microsoft-com:vml" xmlns:wp14="http://schemas.microsoft.com/office/word/2010/wordprocessingDrawing" xmlns:wp="http://schemas.openxmlformats.org/drawingml/2006/wordprocessingDrawing" xmlns:w10="urn:schemas-microsoft-com:office:word" xmlns:w="http://schemas.openxmlformats.org/wordprocessingml/2006/main" xmlns:w14="http://schemas.microsoft.com/office/word/2010/wordml" xmlns:w15="http://schemas.microsoft.com/office/word/2012/wordml" xmlns:wpg="http://schemas.microsoft.com/office/word/2010/wordprocessingGroup" xmlns:wpi="http://schemas.microsoft.com/office/word/2010/wordprocessingInk" xmlns:wne="http://schemas.microsoft.com/office/word/2006/wordml" xmlns:wps="http://schemas.microsoft.com/office/word/2010/wordprocessingShape" mc:Ignorable="w14 w15 wp14">
   <w:body>
     <w:p>
       <w:r>
@@ -48,19 +48,26 @@
     </w:p>
     <w:p>
       <w:pPr>
-        <w:pStyle w:val="Lijstalinea"/>
+        <w:pStyle w:val="ListParagraph"/>
         <w:numPr>
           <w:ilvl w:val="0"/>
           <w:numId w:val="2"/>
         </w:numPr>
       </w:pPr>
-      <w:proofErr w:type="spellStart"/>
-      <w:r>
-        <w:t>School_id</w:t>
-      </w:r>
-      <w:proofErr w:type="spellEnd"/>
-      <w:r>
-        <w:t xml:space="preserve"> is FK </w:t>
+      <w:r>
+        <w:t>Student_id is PK en NOT NULL.</w:t>
+      </w:r>
+    </w:p>
+    <w:p>
+      <w:pPr>
+        <w:pStyle w:val="ListParagraph"/>
+        <w:numPr>
+          <w:ilvl w:val="0"/>
+          <w:numId w:val="2"/>
+        </w:numPr>
+      </w:pPr>
+      <w:r>
+        <w:t xml:space="preserve">School_id is FK </w:t>
       </w:r>
       <w:r>
         <w:t xml:space="preserve">naar </w:t>
@@ -71,6 +78,9 @@
       <w:r>
         <w:t xml:space="preserve"> en is NOT NULL</w:t>
       </w:r>
+      <w:r>
+        <w:t>.</w:t>
+      </w:r>
     </w:p>
     <w:p>
       <w:r>
@@ -107,7 +117,7 @@
     </w:p>
     <w:p>
       <w:pPr>
-        <w:pStyle w:val="Lijstalinea"/>
+        <w:pStyle w:val="ListParagraph"/>
         <w:numPr>
           <w:ilvl w:val="0"/>
           <w:numId w:val="1"/>
@@ -131,19 +141,14 @@
     </w:p>
     <w:p>
       <w:pPr>
-        <w:pStyle w:val="Lijstalinea"/>
-        <w:numPr>
-          <w:ilvl w:val="0"/>
-          <w:numId w:val="1"/>
-        </w:numPr>
-      </w:pPr>
-      <w:proofErr w:type="spellStart"/>
-      <w:r>
-        <w:t>Opleiding_id</w:t>
-      </w:r>
-      <w:proofErr w:type="spellEnd"/>
-      <w:r>
-        <w:t xml:space="preserve"> is FK</w:t>
+        <w:pStyle w:val="ListParagraph"/>
+        <w:numPr>
+          <w:ilvl w:val="0"/>
+          <w:numId w:val="1"/>
+        </w:numPr>
+      </w:pPr>
+      <w:r>
+        <w:t>Opleiding_id is FK</w:t>
       </w:r>
       <w:r>
         <w:t xml:space="preserve"> naar Opleiding</w:t>
@@ -178,7 +183,7 @@
     </w:p>
     <w:p>
       <w:pPr>
-        <w:pStyle w:val="Lijstalinea"/>
+        <w:pStyle w:val="ListParagraph"/>
         <w:numPr>
           <w:ilvl w:val="0"/>
           <w:numId w:val="1"/>
@@ -225,668 +230,806 @@
     </w:p>
     <w:p>
       <w:pPr>
-        <w:pStyle w:val="Lijstalinea"/>
-        <w:numPr>
-          <w:ilvl w:val="0"/>
-          <w:numId w:val="1"/>
-        </w:numPr>
-      </w:pPr>
-      <w:proofErr w:type="spellStart"/>
-      <w:r>
-        <w:t>Opleiding_id</w:t>
-      </w:r>
-      <w:proofErr w:type="spellEnd"/>
-      <w:r>
-        <w:t xml:space="preserve"> is FK </w:t>
+        <w:pStyle w:val="ListParagraph"/>
+        <w:numPr>
+          <w:ilvl w:val="0"/>
+          <w:numId w:val="1"/>
+        </w:numPr>
+      </w:pPr>
+      <w:r>
+        <w:t>Traject_id is PK en is NOT NULL.</w:t>
+      </w:r>
+    </w:p>
+    <w:p>
+      <w:pPr>
+        <w:pStyle w:val="ListParagraph"/>
+        <w:numPr>
+          <w:ilvl w:val="0"/>
+          <w:numId w:val="1"/>
+        </w:numPr>
+      </w:pPr>
+      <w:r>
+        <w:t xml:space="preserve">Opleiding_id is FK </w:t>
       </w:r>
       <w:r>
         <w:t>naar</w:t>
       </w:r>
       <w:r>
-        <w:t xml:space="preserve"> Opleid</w:t>
+        <w:t xml:space="preserve"> Opleiding en is NOT NULL.</w:t>
+      </w:r>
+    </w:p>
+    <w:p>
+      <w:r>
+        <w:rPr>
+          <w:b/>
+        </w:rPr>
+        <w:t>Stage</w:t>
+      </w:r>
+      <w:r>
+        <w:t>(</w:t>
+      </w:r>
+      <w:r>
+        <w:rPr>
+          <w:i/>
+          <w:u w:val="single"/>
+        </w:rPr>
+        <w:t>traject</w:t>
+      </w:r>
+      <w:r>
+        <w:rPr>
+          <w:i/>
+          <w:u w:val="single"/>
+        </w:rPr>
+        <w:t>_id</w:t>
+      </w:r>
+      <w:r>
+        <w:t>,</w:t>
+      </w:r>
+      <w:r>
+        <w:t xml:space="preserve"> </w:t>
+      </w:r>
+      <w:r>
+        <w:rPr>
+          <w:i/>
+        </w:rPr>
+        <w:t>bedrijfs</w:t>
+      </w:r>
+      <w:r>
+        <w:rPr>
+          <w:i/>
+        </w:rPr>
+        <w:t>_</w:t>
+      </w:r>
+      <w:r>
+        <w:rPr>
+          <w:i/>
+        </w:rPr>
+        <w:t>id</w:t>
+      </w:r>
+      <w:r>
+        <w:t>)</w:t>
+      </w:r>
+    </w:p>
+    <w:p>
+      <w:pPr>
+        <w:pStyle w:val="ListParagraph"/>
+        <w:numPr>
+          <w:ilvl w:val="0"/>
+          <w:numId w:val="1"/>
+        </w:numPr>
+      </w:pPr>
+      <w:r>
+        <w:t>Traject_id is PK en FK naar</w:t>
+      </w:r>
+      <w:r>
+        <w:t xml:space="preserve"> Traject en is NOT NULL</w:t>
+      </w:r>
+      <w:r>
+        <w:t>.</w:t>
+      </w:r>
+    </w:p>
+    <w:p>
+      <w:pPr>
+        <w:pStyle w:val="ListParagraph"/>
+        <w:numPr>
+          <w:ilvl w:val="0"/>
+          <w:numId w:val="1"/>
+        </w:numPr>
+      </w:pPr>
+      <w:r>
+        <w:t xml:space="preserve">Bijdrijfs_id is FK </w:t>
+      </w:r>
+      <w:r>
+        <w:t>naar</w:t>
+      </w:r>
+      <w:r>
+        <w:t xml:space="preserve"> Bedrijf</w:t>
+      </w:r>
+      <w:r>
+        <w:t xml:space="preserve"> </w:t>
+      </w:r>
+      <w:r>
+        <w:t xml:space="preserve">en </w:t>
+      </w:r>
+      <w:r>
+        <w:t>is NOT NULL.</w:t>
+      </w:r>
+    </w:p>
+    <w:p>
+      <w:r>
+        <w:rPr>
+          <w:b/>
+        </w:rPr>
+        <w:t>Studie</w:t>
+      </w:r>
+      <w:r>
+        <w:t>(</w:t>
+      </w:r>
+      <w:r>
+        <w:rPr>
+          <w:i/>
+          <w:u w:val="single"/>
+        </w:rPr>
+        <w:t>traject_id</w:t>
+      </w:r>
+      <w:r>
+        <w:rPr>
+          <w:i/>
+        </w:rPr>
+        <w:t>, school_id</w:t>
+      </w:r>
+      <w:r>
+        <w:t>)</w:t>
+      </w:r>
+    </w:p>
+    <w:p>
+      <w:pPr>
+        <w:pStyle w:val="ListParagraph"/>
+        <w:numPr>
+          <w:ilvl w:val="0"/>
+          <w:numId w:val="1"/>
+        </w:numPr>
+      </w:pPr>
+      <w:r>
+        <w:t>Traject_id is PK en F</w:t>
+      </w:r>
+      <w:r>
+        <w:t xml:space="preserve">K </w:t>
+      </w:r>
+      <w:r>
+        <w:t>naar</w:t>
+      </w:r>
+      <w:r>
+        <w:t xml:space="preserve"> Traject en is NOT NULL</w:t>
+      </w:r>
+      <w:r>
+        <w:t>.</w:t>
+      </w:r>
+    </w:p>
+    <w:p>
+      <w:pPr>
+        <w:pStyle w:val="ListParagraph"/>
+        <w:numPr>
+          <w:ilvl w:val="0"/>
+          <w:numId w:val="1"/>
+        </w:numPr>
+      </w:pPr>
+      <w:r>
+        <w:t xml:space="preserve">School_id is FK </w:t>
+      </w:r>
+      <w:r>
+        <w:t>naar</w:t>
+      </w:r>
+      <w:r>
+        <w:t xml:space="preserve"> School en is NOT NULL.</w:t>
+      </w:r>
+    </w:p>
+    <w:p>
+      <w:r>
+        <w:rPr>
+          <w:b/>
+        </w:rPr>
+        <w:t>Bedrijf</w:t>
+      </w:r>
+      <w:r>
+        <w:t>(</w:t>
+      </w:r>
+      <w:r>
+        <w:rPr>
+          <w:u w:val="single"/>
+        </w:rPr>
+        <w:t>bedrijfs_id</w:t>
+      </w:r>
+      <w:r>
+        <w:t xml:space="preserve">, </w:t>
+      </w:r>
+      <w:r>
+        <w:t>bedrijfs_naam</w:t>
+      </w:r>
+      <w:r>
+        <w:t>, adres, stad, land)</w:t>
+      </w:r>
+    </w:p>
+    <w:p>
+      <w:pPr>
+        <w:pStyle w:val="ListParagraph"/>
+        <w:numPr>
+          <w:ilvl w:val="0"/>
+          <w:numId w:val="1"/>
+        </w:numPr>
+      </w:pPr>
+      <w:r>
+        <w:t>Bedrijfs_id is PK en is NOT NULL.</w:t>
+      </w:r>
+    </w:p>
+    <w:p>
+      <w:r>
+        <w:rPr>
+          <w:b/>
+        </w:rPr>
+        <w:t>School</w:t>
+      </w:r>
+      <w:r>
+        <w:t>(</w:t>
+      </w:r>
+      <w:r>
+        <w:rPr>
+          <w:u w:val="single"/>
+        </w:rPr>
+        <w:t>school_id</w:t>
+      </w:r>
+      <w:r>
+        <w:t>, naam, land, stad)</w:t>
+      </w:r>
+    </w:p>
+    <w:p>
+      <w:pPr>
+        <w:pStyle w:val="ListParagraph"/>
+        <w:numPr>
+          <w:ilvl w:val="0"/>
+          <w:numId w:val="1"/>
+        </w:numPr>
+      </w:pPr>
+      <w:r>
+        <w:t>School</w:t>
+      </w:r>
+      <w:r>
+        <w:t>_id is PK en is NOT NULL.</w:t>
+      </w:r>
+    </w:p>
+    <w:p>
+      <w:r>
+        <w:rPr>
+          <w:b/>
+        </w:rPr>
+        <w:t>Contactpersoon</w:t>
+      </w:r>
+      <w:r>
+        <w:t>(</w:t>
+      </w:r>
+      <w:r>
+        <w:rPr>
+          <w:u w:val="single"/>
+        </w:rPr>
+        <w:t>contactpersoon_id</w:t>
+      </w:r>
+      <w:r>
+        <w:t>, contactperso</w:t>
+      </w:r>
+      <w:r>
+        <w:t>on_naam, emailadres, telefoonnummer)</w:t>
+      </w:r>
+    </w:p>
+    <w:p>
+      <w:pPr>
+        <w:pStyle w:val="ListParagraph"/>
+        <w:numPr>
+          <w:ilvl w:val="0"/>
+          <w:numId w:val="1"/>
+        </w:numPr>
+      </w:pPr>
+      <w:r>
+        <w:t>Contactpersoon</w:t>
+      </w:r>
+      <w:r>
+        <w:t>_id is PK en is NOT NULL.</w:t>
+      </w:r>
+    </w:p>
+    <w:p>
+      <w:r>
+        <w:rPr>
+          <w:b/>
+        </w:rPr>
+        <w:t>Opleiding</w:t>
+      </w:r>
+      <w:r>
+        <w:t>(</w:t>
+      </w:r>
+      <w:r>
+        <w:rPr>
+          <w:u w:val="single"/>
+        </w:rPr>
+        <w:t>opleiding_id</w:t>
+      </w:r>
+      <w:r>
+        <w:t xml:space="preserve">, opleiding_naam, </w:t>
+      </w:r>
+      <w:r>
+        <w:rPr>
+          <w:i/>
+        </w:rPr>
+        <w:t>contactpersoon</w:t>
+      </w:r>
+      <w:r>
+        <w:rPr>
+          <w:i/>
+        </w:rPr>
+        <w:t>_id</w:t>
+      </w:r>
+      <w:r>
+        <w:rPr>
+          <w:i/>
+        </w:rPr>
+        <w:t>, school_id</w:t>
+      </w:r>
+      <w:r>
+        <w:t>)</w:t>
+      </w:r>
+    </w:p>
+    <w:p>
+      <w:pPr>
+        <w:pStyle w:val="ListParagraph"/>
+        <w:numPr>
+          <w:ilvl w:val="0"/>
+          <w:numId w:val="1"/>
+        </w:numPr>
+      </w:pPr>
+      <w:r>
+        <w:t>Opleiding_id is PK en is NOT NULL.</w:t>
+      </w:r>
+    </w:p>
+    <w:p>
+      <w:pPr>
+        <w:pStyle w:val="ListParagraph"/>
+        <w:numPr>
+          <w:ilvl w:val="0"/>
+          <w:numId w:val="1"/>
+        </w:numPr>
+      </w:pPr>
+      <w:r>
+        <w:t>Contactpersoon_id is FK</w:t>
+      </w:r>
+      <w:r>
+        <w:t xml:space="preserve"> naar</w:t>
+      </w:r>
+      <w:r>
+        <w:t xml:space="preserve"> Contactpersoon</w:t>
+      </w:r>
+      <w:r>
+        <w:t xml:space="preserve"> en is NOT NULL.</w:t>
+      </w:r>
+    </w:p>
+    <w:p>
+      <w:pPr>
+        <w:pStyle w:val="ListParagraph"/>
+        <w:numPr>
+          <w:ilvl w:val="0"/>
+          <w:numId w:val="1"/>
+        </w:numPr>
+      </w:pPr>
+      <w:r>
+        <w:t xml:space="preserve">School_id is FK </w:t>
+      </w:r>
+      <w:r>
+        <w:t>naar</w:t>
+      </w:r>
+      <w:r>
+        <w:t xml:space="preserve"> School en is NOT NULL.</w:t>
+      </w:r>
+    </w:p>
+    <w:p>
+      <w:r>
+        <w:rPr>
+          <w:b/>
+        </w:rPr>
+        <w:t>Student_</w:t>
+      </w:r>
+      <w:r>
+        <w:rPr>
+          <w:b/>
+          <w:noProof/>
+        </w:rPr>
+        <w:t>traject</w:t>
+      </w:r>
+      <w:r>
+        <w:t>(</w:t>
+      </w:r>
+      <w:r>
+        <w:rPr>
+          <w:i/>
+          <w:u w:val="single"/>
+        </w:rPr>
+        <w:t>student_id</w:t>
+      </w:r>
+      <w:r>
+        <w:t xml:space="preserve">, </w:t>
+      </w:r>
+      <w:r>
+        <w:rPr>
+          <w:i/>
+          <w:u w:val="single"/>
+        </w:rPr>
+        <w:t>traject</w:t>
+      </w:r>
+      <w:r>
+        <w:rPr>
+          <w:i/>
+          <w:u w:val="single"/>
+        </w:rPr>
+        <w:t>_id</w:t>
+      </w:r>
+      <w:r>
+        <w:t>)</w:t>
+      </w:r>
+    </w:p>
+    <w:p>
+      <w:pPr>
+        <w:pStyle w:val="ListParagraph"/>
+        <w:numPr>
+          <w:ilvl w:val="0"/>
+          <w:numId w:val="1"/>
+        </w:numPr>
+      </w:pPr>
+      <w:r>
+        <w:t>Student_id en trajec_id zijn FK en PK en zijn beide NOT NULL. Studen</w:t>
+      </w:r>
+      <w:r>
+        <w:t>t</w:t>
+      </w:r>
+      <w:r>
+        <w:t>_id komt van Student en traject_id van Traject.</w:t>
+      </w:r>
+    </w:p>
+    <w:p>
+      <w:r>
+        <w:rPr>
+          <w:b/>
+        </w:rPr>
+        <w:t>Student_telefoonnummer</w:t>
+      </w:r>
+      <w:r>
+        <w:t>(</w:t>
+      </w:r>
+      <w:r>
+        <w:rPr>
+          <w:i/>
+          <w:u w:val="single"/>
+        </w:rPr>
+        <w:t>student_id</w:t>
+      </w:r>
+      <w:r>
+        <w:t xml:space="preserve">, </w:t>
+      </w:r>
+      <w:r>
+        <w:rPr>
+          <w:u w:val="single"/>
+        </w:rPr>
+        <w:t>telefoonnummer</w:t>
+      </w:r>
+      <w:r>
+        <w:t>)</w:t>
+      </w:r>
+    </w:p>
+    <w:p>
+      <w:pPr>
+        <w:pStyle w:val="ListParagraph"/>
+        <w:numPr>
+          <w:ilvl w:val="0"/>
+          <w:numId w:val="1"/>
+        </w:numPr>
+      </w:pPr>
+      <w:r>
+        <w:t>Student_id en is PK en FK naar</w:t>
+      </w:r>
+      <w:r>
+        <w:t xml:space="preserve"> Student en is NOT NULL.</w:t>
+      </w:r>
+    </w:p>
+    <w:p>
+      <w:pPr>
+        <w:pStyle w:val="ListParagraph"/>
+        <w:numPr>
+          <w:ilvl w:val="0"/>
+          <w:numId w:val="1"/>
+        </w:numPr>
+      </w:pPr>
+      <w:r>
+        <w:t>Telefoonnummer is PK en is NOT NULL.</w:t>
+      </w:r>
+    </w:p>
+    <w:p>
+      <w:pPr>
+        <w:rPr>
+          <w:b/>
+        </w:rPr>
+      </w:pPr>
+      <w:r>
+        <w:rPr>
+          <w:b/>
+        </w:rPr>
+        <w:br w:type="page"/>
+      </w:r>
+    </w:p>
+    <w:p>
+      <w:pPr>
+        <w:spacing w:before="240"/>
+        <w:rPr>
+          <w:lang w:val="en-US"/>
+        </w:rPr>
+      </w:pPr>
+      <w:r>
+        <w:rPr>
+          <w:b/>
+          <w:lang w:val="en-US"/>
+        </w:rPr>
+        <w:lastRenderedPageBreak/>
+        <w:t>Student_</w:t>
+      </w:r>
+      <w:proofErr w:type="gramStart"/>
+      <w:r>
+        <w:rPr>
+          <w:b/>
+          <w:lang w:val="en-US"/>
+        </w:rPr>
+        <w:t>emailadres</w:t>
+      </w:r>
+      <w:r>
+        <w:rPr>
+          <w:lang w:val="en-US"/>
+        </w:rPr>
+        <w:t>(</w:t>
+      </w:r>
+      <w:proofErr w:type="gramEnd"/>
+      <w:r>
+        <w:rPr>
+          <w:i/>
+          <w:u w:val="single"/>
+          <w:lang w:val="en-US"/>
+        </w:rPr>
+        <w:t>student_id</w:t>
+      </w:r>
+      <w:r>
+        <w:rPr>
+          <w:lang w:val="en-US"/>
+        </w:rPr>
+        <w:t xml:space="preserve">, </w:t>
+      </w:r>
+      <w:r>
+        <w:rPr>
+          <w:u w:val="single"/>
+          <w:lang w:val="en-US"/>
+        </w:rPr>
+        <w:t>emailadres</w:t>
+      </w:r>
+      <w:r>
+        <w:rPr>
+          <w:lang w:val="en-US"/>
+        </w:rPr>
+        <w:t>)</w:t>
+      </w:r>
+    </w:p>
+    <w:p>
+      <w:pPr>
+        <w:pStyle w:val="ListParagraph"/>
+        <w:numPr>
+          <w:ilvl w:val="0"/>
+          <w:numId w:val="1"/>
+        </w:numPr>
+      </w:pPr>
+      <w:r>
+        <w:t>Student_id en is PK en F</w:t>
+      </w:r>
+      <w:r>
+        <w:t xml:space="preserve">K </w:t>
+      </w:r>
+      <w:r>
+        <w:t xml:space="preserve"> naar</w:t>
+      </w:r>
+      <w:r>
+        <w:t xml:space="preserve"> Student en is NOT NULL.</w:t>
+      </w:r>
+    </w:p>
+    <w:p>
+      <w:pPr>
+        <w:pStyle w:val="ListParagraph"/>
+        <w:numPr>
+          <w:ilvl w:val="0"/>
+          <w:numId w:val="1"/>
+        </w:numPr>
+        <w:rPr>
+          <w:lang w:val="en-US"/>
+        </w:rPr>
+      </w:pPr>
+      <w:r>
+        <w:rPr>
+          <w:lang w:val="en-US"/>
+        </w:rPr>
+        <w:t>Emailadres is PK en is NOT NULL.</w:t>
+      </w:r>
+    </w:p>
+    <w:p>
+      <w:pPr>
+        <w:spacing w:before="240"/>
+        <w:rPr>
+          <w:lang w:val="en-US"/>
+        </w:rPr>
+      </w:pPr>
+      <w:proofErr w:type="gramStart"/>
+      <w:r>
+        <w:rPr>
+          <w:b/>
+          <w:lang w:val="en-US"/>
+        </w:rPr>
+        <w:t>Semester</w:t>
+      </w:r>
+      <w:r>
+        <w:rPr>
+          <w:lang w:val="en-US"/>
+        </w:rPr>
+        <w:t>(</w:t>
+      </w:r>
+      <w:proofErr w:type="gramEnd"/>
+      <w:r>
+        <w:rPr>
+          <w:u w:val="single"/>
+          <w:lang w:val="en-US"/>
+        </w:rPr>
+        <w:t>semester code</w:t>
+      </w:r>
+      <w:r>
+        <w:rPr>
+          <w:lang w:val="en-US"/>
+        </w:rPr>
+        <w:t>, start_datum, eind_datum</w:t>
       </w:r>
       <w:bookmarkStart w:id="0" w:name="_GoBack"/>
       <w:bookmarkEnd w:id="0"/>
       <w:r>
-        <w:t>ing en is NOT NULL.</w:t>
-      </w:r>
-    </w:p>
-    <w:p>
-      <w:r>
-        <w:rPr>
-          <w:b/>
-        </w:rPr>
-        <w:t>Stage</w:t>
-      </w:r>
-      <w:r>
+        <w:rPr>
+          <w:lang w:val="en-US"/>
+        </w:rPr>
+        <w:t>)</w:t>
+      </w:r>
+    </w:p>
+    <w:p>
+      <w:pPr>
+        <w:pStyle w:val="ListParagraph"/>
+        <w:numPr>
+          <w:ilvl w:val="0"/>
+          <w:numId w:val="1"/>
+        </w:numPr>
+        <w:spacing w:before="240"/>
+        <w:rPr>
+          <w:lang w:val="en-US"/>
+        </w:rPr>
+      </w:pPr>
+      <w:r>
+        <w:rPr>
+          <w:lang w:val="en-US"/>
+        </w:rPr>
+        <w:t>Semester_code is PK  en is NOT NULL.</w:t>
+      </w:r>
+    </w:p>
+    <w:p>
+      <w:pPr>
+        <w:spacing w:before="240"/>
+        <w:rPr>
+          <w:lang w:val="en-US"/>
+        </w:rPr>
+      </w:pPr>
+      <w:r>
+        <w:rPr>
+          <w:b/>
+          <w:lang w:val="en-US"/>
+        </w:rPr>
+        <w:t>Traject_semester</w:t>
+      </w:r>
+      <w:r>
+        <w:rPr>
+          <w:lang w:val="en-US"/>
+        </w:rPr>
         <w:t>(</w:t>
       </w:r>
-      <w:proofErr w:type="spellStart"/>
-      <w:r>
-        <w:rPr>
-          <w:i/>
-          <w:u w:val="single"/>
-        </w:rPr>
-        <w:t>traject</w:t>
-      </w:r>
-      <w:r>
-        <w:rPr>
-          <w:i/>
-          <w:u w:val="single"/>
-        </w:rPr>
-        <w:t>_id</w:t>
-      </w:r>
-      <w:proofErr w:type="spellEnd"/>
-      <w:r>
-        <w:t>,</w:t>
-      </w:r>
-      <w:r>
-        <w:t xml:space="preserve"> </w:t>
-      </w:r>
-      <w:proofErr w:type="spellStart"/>
-      <w:r>
-        <w:rPr>
-          <w:i/>
-        </w:rPr>
-        <w:t>bedrijfs</w:t>
-      </w:r>
-      <w:r>
-        <w:rPr>
-          <w:i/>
-        </w:rPr>
-        <w:t>_</w:t>
-      </w:r>
-      <w:r>
-        <w:rPr>
-          <w:i/>
-        </w:rPr>
-        <w:t>id</w:t>
-      </w:r>
-      <w:proofErr w:type="spellEnd"/>
-      <w:r>
+      <w:r>
+        <w:rPr>
+          <w:i/>
+          <w:u w:val="single"/>
+          <w:lang w:val="en-US"/>
+        </w:rPr>
+        <w:t>semester_code</w:t>
+      </w:r>
+      <w:r>
+        <w:rPr>
+          <w:lang w:val="en-US"/>
+        </w:rPr>
+        <w:t xml:space="preserve">, </w:t>
+      </w:r>
+      <w:r>
+        <w:rPr>
+          <w:i/>
+          <w:u w:val="single"/>
+          <w:lang w:val="en-US"/>
+        </w:rPr>
+        <w:t>traject_id</w:t>
+      </w:r>
+      <w:r>
+        <w:rPr>
+          <w:lang w:val="en-US"/>
+        </w:rPr>
         <w:t>)</w:t>
       </w:r>
     </w:p>
     <w:p>
       <w:pPr>
-        <w:pStyle w:val="Lijstalinea"/>
-        <w:numPr>
-          <w:ilvl w:val="0"/>
-          <w:numId w:val="1"/>
-        </w:numPr>
-      </w:pPr>
-      <w:r>
-        <w:t>Traject_id is PK en FK naar</w:t>
-      </w:r>
-      <w:r>
-        <w:t xml:space="preserve"> Traject en is NOT NULL</w:t>
-      </w:r>
-      <w:r>
-        <w:t>.</w:t>
-      </w:r>
-    </w:p>
-    <w:p>
-      <w:pPr>
-        <w:pStyle w:val="Lijstalinea"/>
-        <w:numPr>
-          <w:ilvl w:val="0"/>
-          <w:numId w:val="1"/>
-        </w:numPr>
-      </w:pPr>
-      <w:r>
-        <w:t xml:space="preserve">Bijdrijfs_id is FK </w:t>
-      </w:r>
-      <w:r>
-        <w:t>naar</w:t>
-      </w:r>
-      <w:r>
-        <w:t xml:space="preserve"> Bedrijf</w:t>
-      </w:r>
-      <w:r>
-        <w:t xml:space="preserve"> </w:t>
-      </w:r>
-      <w:r>
-        <w:t xml:space="preserve">en </w:t>
-      </w:r>
-      <w:r>
-        <w:t>is NOT NULL.</w:t>
-      </w:r>
-    </w:p>
-    <w:p>
-      <w:r>
-        <w:rPr>
-          <w:b/>
-        </w:rPr>
-        <w:t>Studie</w:t>
-      </w:r>
-      <w:r>
-        <w:t>(</w:t>
-      </w:r>
-      <w:r>
-        <w:rPr>
-          <w:i/>
-          <w:u w:val="single"/>
-        </w:rPr>
-        <w:t>traject_id</w:t>
-      </w:r>
-      <w:r>
-        <w:rPr>
-          <w:i/>
-        </w:rPr>
-        <w:t>, school_id</w:t>
-      </w:r>
-      <w:r>
-        <w:t>)</w:t>
-      </w:r>
-    </w:p>
-    <w:p>
-      <w:pPr>
-        <w:pStyle w:val="Lijstalinea"/>
-        <w:numPr>
-          <w:ilvl w:val="0"/>
-          <w:numId w:val="1"/>
-        </w:numPr>
-      </w:pPr>
-      <w:r>
-        <w:t>Traject_id is PK en F</w:t>
-      </w:r>
-      <w:r>
-        <w:t xml:space="preserve">K </w:t>
-      </w:r>
-      <w:r>
-        <w:t>naar</w:t>
-      </w:r>
-      <w:r>
-        <w:t xml:space="preserve"> Traject en is NOT NULL</w:t>
-      </w:r>
-      <w:r>
-        <w:t>.</w:t>
-      </w:r>
-    </w:p>
-    <w:p>
-      <w:pPr>
-        <w:pStyle w:val="Lijstalinea"/>
-        <w:numPr>
-          <w:ilvl w:val="0"/>
-          <w:numId w:val="1"/>
-        </w:numPr>
-      </w:pPr>
-      <w:proofErr w:type="spellStart"/>
-      <w:r>
-        <w:t>School_id</w:t>
-      </w:r>
-      <w:proofErr w:type="spellEnd"/>
-      <w:r>
-        <w:t xml:space="preserve"> is FK </w:t>
-      </w:r>
-      <w:r>
-        <w:t>naar</w:t>
-      </w:r>
-      <w:r>
-        <w:t xml:space="preserve"> School en is NOT NULL.</w:t>
-      </w:r>
-    </w:p>
-    <w:p>
-      <w:r>
-        <w:rPr>
-          <w:b/>
-        </w:rPr>
-        <w:t>Bedrijf</w:t>
-      </w:r>
-      <w:r>
-        <w:t>(</w:t>
-      </w:r>
-      <w:r>
-        <w:rPr>
-          <w:u w:val="single"/>
-        </w:rPr>
-        <w:t>bedrijfs_id</w:t>
-      </w:r>
-      <w:r>
-        <w:t xml:space="preserve">, </w:t>
-      </w:r>
-      <w:r>
-        <w:t>bedrijfs_naam</w:t>
-      </w:r>
-      <w:r>
-        <w:t>, adres, stad, land)</w:t>
-      </w:r>
-    </w:p>
-    <w:p>
-      <w:r>
-        <w:rPr>
-          <w:b/>
-        </w:rPr>
-        <w:t>School</w:t>
-      </w:r>
-      <w:r>
-        <w:t>(</w:t>
-      </w:r>
-      <w:r>
-        <w:rPr>
-          <w:u w:val="single"/>
-        </w:rPr>
-        <w:t>school_id</w:t>
-      </w:r>
-      <w:r>
-        <w:t>, naam, land, stad)</w:t>
-      </w:r>
-    </w:p>
-    <w:p>
-      <w:r>
-        <w:rPr>
-          <w:b/>
-        </w:rPr>
-        <w:t>Contactpersoon</w:t>
-      </w:r>
-      <w:r>
-        <w:t>(</w:t>
-      </w:r>
-      <w:r>
-        <w:rPr>
-          <w:u w:val="single"/>
-        </w:rPr>
-        <w:t>contactpersoon_id</w:t>
-      </w:r>
-      <w:r>
-        <w:t>, contactperso</w:t>
-      </w:r>
-      <w:r>
-        <w:t>on_naam, emailadres, telefoonnummer)</w:t>
-      </w:r>
-    </w:p>
-    <w:p>
-      <w:r>
-        <w:rPr>
-          <w:b/>
-        </w:rPr>
-        <w:t>Opleiding</w:t>
-      </w:r>
-      <w:r>
-        <w:t>(</w:t>
-      </w:r>
-      <w:r>
-        <w:rPr>
-          <w:u w:val="single"/>
-        </w:rPr>
-        <w:t>opleiding_id</w:t>
-      </w:r>
-      <w:r>
-        <w:t xml:space="preserve">, opleiding_naam, </w:t>
-      </w:r>
-      <w:r>
-        <w:rPr>
-          <w:i/>
-        </w:rPr>
-        <w:t>contactpersoon</w:t>
-      </w:r>
-      <w:r>
-        <w:rPr>
-          <w:i/>
-        </w:rPr>
-        <w:t>_id</w:t>
-      </w:r>
-      <w:r>
-        <w:rPr>
-          <w:i/>
-        </w:rPr>
-        <w:t>, school_id</w:t>
-      </w:r>
-      <w:r>
-        <w:t>)</w:t>
-      </w:r>
-    </w:p>
-    <w:p>
-      <w:pPr>
-        <w:pStyle w:val="Lijstalinea"/>
-        <w:numPr>
-          <w:ilvl w:val="0"/>
-          <w:numId w:val="1"/>
-        </w:numPr>
-      </w:pPr>
-      <w:proofErr w:type="spellStart"/>
-      <w:r>
-        <w:t>Contactpersoon_id</w:t>
-      </w:r>
-      <w:proofErr w:type="spellEnd"/>
-      <w:r>
-        <w:t xml:space="preserve"> is FK</w:t>
-      </w:r>
-      <w:r>
-        <w:t xml:space="preserve"> naar</w:t>
-      </w:r>
-      <w:r>
-        <w:t xml:space="preserve"> Contactpersoon</w:t>
-      </w:r>
-      <w:r>
-        <w:t xml:space="preserve"> en is NOT NULL.</w:t>
-      </w:r>
-    </w:p>
-    <w:p>
-      <w:pPr>
-        <w:pStyle w:val="Lijstalinea"/>
-        <w:numPr>
-          <w:ilvl w:val="0"/>
-          <w:numId w:val="1"/>
-        </w:numPr>
-      </w:pPr>
-      <w:proofErr w:type="spellStart"/>
-      <w:r>
-        <w:t>School_id</w:t>
-      </w:r>
-      <w:proofErr w:type="spellEnd"/>
-      <w:r>
-        <w:t xml:space="preserve"> is FK </w:t>
-      </w:r>
-      <w:r>
-        <w:t>naar</w:t>
-      </w:r>
-      <w:r>
-        <w:t xml:space="preserve"> School en is NOT NULL.</w:t>
-      </w:r>
-    </w:p>
-    <w:p>
-      <w:r>
-        <w:rPr>
-          <w:b/>
-        </w:rPr>
-        <w:t>Student_</w:t>
-      </w:r>
-      <w:r>
-        <w:rPr>
-          <w:b/>
+        <w:pStyle w:val="ListParagraph"/>
+        <w:numPr>
+          <w:ilvl w:val="0"/>
+          <w:numId w:val="1"/>
+        </w:numPr>
+        <w:spacing w:before="240"/>
+        <w:rPr>
           <w:noProof/>
         </w:rPr>
-        <w:t>traject</w:t>
-      </w:r>
-      <w:r>
-        <w:t>(</w:t>
-      </w:r>
-      <w:r>
-        <w:rPr>
-          <w:i/>
-          <w:u w:val="single"/>
-        </w:rPr>
-        <w:t>student_id</w:t>
-      </w:r>
-      <w:r>
-        <w:t xml:space="preserve">, </w:t>
-      </w:r>
-      <w:r>
-        <w:rPr>
-          <w:i/>
-          <w:u w:val="single"/>
-        </w:rPr>
-        <w:t>traject</w:t>
-      </w:r>
-      <w:r>
-        <w:rPr>
-          <w:i/>
-          <w:u w:val="single"/>
-        </w:rPr>
-        <w:t>_id</w:t>
-      </w:r>
-      <w:r>
-        <w:t>)</w:t>
-      </w:r>
-    </w:p>
-    <w:p>
-      <w:pPr>
-        <w:pStyle w:val="Lijstalinea"/>
-        <w:numPr>
-          <w:ilvl w:val="0"/>
-          <w:numId w:val="1"/>
-        </w:numPr>
-      </w:pPr>
-      <w:r>
-        <w:t xml:space="preserve">Student_id en trajec_id zijn FK en PK en zijn beide NOT NULL. </w:t>
-      </w:r>
-      <w:proofErr w:type="spellStart"/>
-      <w:r>
-        <w:t>Studen</w:t>
-      </w:r>
-      <w:r>
-        <w:t>t</w:t>
-      </w:r>
-      <w:r>
-        <w:t>_id</w:t>
-      </w:r>
-      <w:proofErr w:type="spellEnd"/>
-      <w:r>
-        <w:t xml:space="preserve"> komt van Student en traject_id van Traject.</w:t>
-      </w:r>
-    </w:p>
-    <w:p>
-      <w:r>
-        <w:rPr>
-          <w:b/>
-        </w:rPr>
-        <w:t>Student_telefoonnummer</w:t>
-      </w:r>
-      <w:r>
-        <w:t>(</w:t>
-      </w:r>
-      <w:r>
-        <w:rPr>
-          <w:i/>
-          <w:u w:val="single"/>
-        </w:rPr>
-        <w:t>student_id</w:t>
-      </w:r>
-      <w:r>
-        <w:t xml:space="preserve">, </w:t>
-      </w:r>
-      <w:r>
-        <w:rPr>
-          <w:u w:val="single"/>
-        </w:rPr>
-        <w:t>telefoonnummer</w:t>
-      </w:r>
-      <w:r>
-        <w:t>)</w:t>
-      </w:r>
-    </w:p>
-    <w:p>
-      <w:pPr>
-        <w:pStyle w:val="Lijstalinea"/>
-        <w:numPr>
-          <w:ilvl w:val="0"/>
-          <w:numId w:val="1"/>
-        </w:numPr>
-      </w:pPr>
-      <w:proofErr w:type="spellStart"/>
-      <w:r>
-        <w:t>Student_id</w:t>
-      </w:r>
-      <w:proofErr w:type="spellEnd"/>
-      <w:r>
-        <w:t xml:space="preserve"> en is PK en FK naar</w:t>
-      </w:r>
-      <w:r>
-        <w:t xml:space="preserve"> Student en is NOT NULL.</w:t>
-      </w:r>
-    </w:p>
-    <w:p>
-      <w:pPr>
-        <w:spacing w:before="240"/>
-        <w:rPr>
-          <w:lang w:val="en-US"/>
-        </w:rPr>
-      </w:pPr>
-      <w:r>
-        <w:rPr>
-          <w:b/>
-          <w:lang w:val="en-US"/>
-        </w:rPr>
-        <w:t>Student_emailadres</w:t>
-      </w:r>
-      <w:r>
-        <w:rPr>
-          <w:lang w:val="en-US"/>
-        </w:rPr>
-        <w:t>(</w:t>
-      </w:r>
-      <w:r>
-        <w:rPr>
-          <w:i/>
-          <w:u w:val="single"/>
-          <w:lang w:val="en-US"/>
-        </w:rPr>
-        <w:t>student_id</w:t>
-      </w:r>
-      <w:r>
-        <w:rPr>
-          <w:lang w:val="en-US"/>
-        </w:rPr>
-        <w:t xml:space="preserve">, </w:t>
-      </w:r>
-      <w:r>
-        <w:rPr>
-          <w:u w:val="single"/>
-          <w:lang w:val="en-US"/>
-        </w:rPr>
-        <w:t>emailadres</w:t>
-      </w:r>
-      <w:r>
-        <w:rPr>
-          <w:lang w:val="en-US"/>
-        </w:rPr>
-        <w:t>)</w:t>
-      </w:r>
-    </w:p>
-    <w:p>
-      <w:pPr>
-        <w:pStyle w:val="Lijstalinea"/>
-        <w:numPr>
-          <w:ilvl w:val="0"/>
-          <w:numId w:val="1"/>
-        </w:numPr>
-      </w:pPr>
-      <w:r>
-        <w:t>Student_id en is PK en F</w:t>
-      </w:r>
-      <w:r>
-        <w:t xml:space="preserve">K </w:t>
-      </w:r>
-      <w:r>
-        <w:t xml:space="preserve"> naar</w:t>
-      </w:r>
-      <w:r>
-        <w:t xml:space="preserve"> Student en is NOT NULL.</w:t>
-      </w:r>
-    </w:p>
-    <w:p>
-      <w:pPr>
-        <w:spacing w:before="240"/>
-        <w:rPr>
-          <w:lang w:val="en-US"/>
-        </w:rPr>
-      </w:pPr>
-      <w:r>
-        <w:rPr>
-          <w:b/>
-          <w:lang w:val="en-US"/>
-        </w:rPr>
-        <w:t>Semester</w:t>
-      </w:r>
-      <w:r>
-        <w:rPr>
-          <w:lang w:val="en-US"/>
-        </w:rPr>
-        <w:t>(</w:t>
-      </w:r>
-      <w:r>
-        <w:rPr>
-          <w:u w:val="single"/>
-          <w:lang w:val="en-US"/>
-        </w:rPr>
-        <w:t>semester code</w:t>
-      </w:r>
-      <w:r>
-        <w:rPr>
-          <w:lang w:val="en-US"/>
-        </w:rPr>
-        <w:t>, start_datum, eind_datum)</w:t>
-      </w:r>
-    </w:p>
-    <w:p>
-      <w:pPr>
-        <w:spacing w:before="240"/>
-        <w:rPr>
-          <w:lang w:val="en-US"/>
-        </w:rPr>
-      </w:pPr>
-      <w:proofErr w:type="spellStart"/>
-      <w:r>
-        <w:rPr>
-          <w:b/>
-          <w:lang w:val="en-US"/>
-        </w:rPr>
-        <w:t>Traject_semester</w:t>
-      </w:r>
-      <w:proofErr w:type="spellEnd"/>
-      <w:r>
-        <w:rPr>
-          <w:lang w:val="en-US"/>
-        </w:rPr>
-        <w:t>(</w:t>
-      </w:r>
-      <w:proofErr w:type="spellStart"/>
-      <w:r>
-        <w:rPr>
-          <w:i/>
-          <w:u w:val="single"/>
-          <w:lang w:val="en-US"/>
-        </w:rPr>
-        <w:t>semester_code</w:t>
-      </w:r>
-      <w:proofErr w:type="spellEnd"/>
-      <w:r>
-        <w:rPr>
-          <w:lang w:val="en-US"/>
-        </w:rPr>
-        <w:t xml:space="preserve">, </w:t>
-      </w:r>
-      <w:proofErr w:type="spellStart"/>
-      <w:r>
-        <w:rPr>
-          <w:i/>
-          <w:u w:val="single"/>
-          <w:lang w:val="en-US"/>
-        </w:rPr>
-        <w:t>traject_id</w:t>
-      </w:r>
-      <w:proofErr w:type="spellEnd"/>
-      <w:r>
-        <w:rPr>
-          <w:lang w:val="en-US"/>
-        </w:rPr>
-        <w:t>)</w:t>
-      </w:r>
-    </w:p>
-    <w:p>
-      <w:pPr>
-        <w:pStyle w:val="Lijstalinea"/>
-        <w:numPr>
-          <w:ilvl w:val="0"/>
-          <w:numId w:val="1"/>
-        </w:numPr>
-        <w:spacing w:before="240"/>
+      </w:pPr>
+      <w:r>
         <w:rPr>
           <w:noProof/>
         </w:rPr>
-      </w:pPr>
+        <w:t xml:space="preserve">Semester_code en traject_id zijn FK en PK en zijn beide NOT NULL. </w:t>
+      </w:r>
       <w:r>
         <w:rPr>
           <w:noProof/>
         </w:rPr>
-        <w:t xml:space="preserve">Semester_code en traject_id zijn FK en PK en zijn beide NOT NULL. </w:t>
-      </w:r>
-      <w:r>
-        <w:rPr>
-          <w:noProof/>
-        </w:rPr>
         <w:t>Semester_code komt uit Semester en traject_id komt uit Traject.</w:t>
+      </w:r>
+    </w:p>
+    <w:p>
+      <w:r>
+        <w:rPr>
+          <w:b/>
+        </w:rPr>
+        <w:t>Constraints:</w:t>
+      </w:r>
+    </w:p>
+    <w:p>
+      <w:pPr>
+        <w:pStyle w:val="ListParagraph"/>
+        <w:numPr>
+          <w:ilvl w:val="0"/>
+          <w:numId w:val="2"/>
+        </w:numPr>
+      </w:pPr>
+      <w:r>
+        <w:t>Dezelfde s</w:t>
+      </w:r>
+      <w:r>
+        <w:t>tudent_id mag niet voorkomen in HHS-student e</w:t>
+      </w:r>
+      <w:r>
+        <w:t>n in Exchange-student.</w:t>
+      </w:r>
+    </w:p>
+    <w:p>
+      <w:pPr>
+        <w:pStyle w:val="ListParagraph"/>
+        <w:numPr>
+          <w:ilvl w:val="0"/>
+          <w:numId w:val="2"/>
+        </w:numPr>
+      </w:pPr>
+      <w:r>
+        <w:t>Dezelfde traject_id mag niet voorkomen in Stage en in Studie.</w:t>
       </w:r>
     </w:p>
     <w:sectPr>
@@ -900,8 +1043,8 @@
 </file>
 
 <file path=word/numbering.xml><?xml version="1.0" encoding="utf-8"?>
-<w:numbering xmlns:wpc="http://schemas.microsoft.com/office/word/2010/wordprocessingCanvas" xmlns:cx="http://schemas.microsoft.com/office/drawing/2014/chartex" xmlns:cx1="http://schemas.microsoft.com/office/drawing/2015/9/8/chartex" xmlns:mc="http://schemas.openxmlformats.org/markup-compatibility/2006" xmlns:o="urn:schemas-microsoft-com:office:office" xmlns:r="http://schemas.openxmlformats.org/officeDocument/2006/relationships" xmlns:m="http://schemas.openxmlformats.org/officeDocument/2006/math" xmlns:v="urn:schemas-microsoft-com:vml" xmlns:wp14="http://schemas.microsoft.com/office/word/2010/wordprocessingDrawing" xmlns:wp="http://schemas.openxmlformats.org/drawingml/2006/wordprocessingDrawing" xmlns:w10="urn:schemas-microsoft-com:office:word" xmlns:w="http://schemas.openxmlformats.org/wordprocessingml/2006/main" xmlns:w14="http://schemas.microsoft.com/office/word/2010/wordml" xmlns:w15="http://schemas.microsoft.com/office/word/2012/wordml" xmlns:w16se="http://schemas.microsoft.com/office/word/2015/wordml/symex" xmlns:wpg="http://schemas.microsoft.com/office/word/2010/wordprocessingGroup" xmlns:wpi="http://schemas.microsoft.com/office/word/2010/wordprocessingInk" xmlns:wne="http://schemas.microsoft.com/office/word/2006/wordml" xmlns:wps="http://schemas.microsoft.com/office/word/2010/wordprocessingShape" mc:Ignorable="w14 w15 w16se wp14">
-  <w:abstractNum w:abstractNumId="0" w15:restartNumberingAfterBreak="0">
+<w:numbering xmlns:wpc="http://schemas.microsoft.com/office/word/2010/wordprocessingCanvas" xmlns:mc="http://schemas.openxmlformats.org/markup-compatibility/2006" xmlns:o="urn:schemas-microsoft-com:office:office" xmlns:r="http://schemas.openxmlformats.org/officeDocument/2006/relationships" xmlns:m="http://schemas.openxmlformats.org/officeDocument/2006/math" xmlns:v="urn:schemas-microsoft-com:vml" xmlns:wp14="http://schemas.microsoft.com/office/word/2010/wordprocessingDrawing" xmlns:wp="http://schemas.openxmlformats.org/drawingml/2006/wordprocessingDrawing" xmlns:w10="urn:schemas-microsoft-com:office:word" xmlns:w="http://schemas.openxmlformats.org/wordprocessingml/2006/main" xmlns:w14="http://schemas.microsoft.com/office/word/2010/wordml" xmlns:w15="http://schemas.microsoft.com/office/word/2012/wordml" xmlns:wpg="http://schemas.microsoft.com/office/word/2010/wordprocessingGroup" xmlns:wpi="http://schemas.microsoft.com/office/word/2010/wordprocessingInk" xmlns:wne="http://schemas.microsoft.com/office/word/2006/wordml" xmlns:wps="http://schemas.microsoft.com/office/word/2010/wordprocessingShape" mc:Ignorable="w14 w15 wp14">
+  <w:abstractNum w:abstractNumId="0">
     <w:nsid w:val="26E12C73"/>
     <w:multiLevelType w:val="hybridMultilevel"/>
     <w:tmpl w:val="E79AB866"/>
@@ -1013,7 +1156,7 @@
       </w:rPr>
     </w:lvl>
   </w:abstractNum>
-  <w:abstractNum w:abstractNumId="1" w15:restartNumberingAfterBreak="0">
+  <w:abstractNum w:abstractNumId="1">
     <w:nsid w:val="4656173F"/>
     <w:multiLevelType w:val="hybridMultilevel"/>
     <w:tmpl w:val="5ACA8AC0"/>
@@ -1135,7 +1278,7 @@
 </file>
 
 <file path=word/styles.xml><?xml version="1.0" encoding="utf-8"?>
-<w:styles xmlns:mc="http://schemas.openxmlformats.org/markup-compatibility/2006" xmlns:r="http://schemas.openxmlformats.org/officeDocument/2006/relationships" xmlns:w="http://schemas.openxmlformats.org/wordprocessingml/2006/main" xmlns:w14="http://schemas.microsoft.com/office/word/2010/wordml" xmlns:w15="http://schemas.microsoft.com/office/word/2012/wordml" xmlns:w16se="http://schemas.microsoft.com/office/word/2015/wordml/symex" mc:Ignorable="w14 w15 w16se">
+<w:styles xmlns:mc="http://schemas.openxmlformats.org/markup-compatibility/2006" xmlns:r="http://schemas.openxmlformats.org/officeDocument/2006/relationships" xmlns:w="http://schemas.openxmlformats.org/wordprocessingml/2006/main" xmlns:w14="http://schemas.microsoft.com/office/word/2010/wordml" xmlns:w15="http://schemas.microsoft.com/office/word/2012/wordml" mc:Ignorable="w14 w15">
   <w:docDefaults>
     <w:rPrDefault>
       <w:rPr>
@@ -1524,17 +1667,17 @@
     <w:lsdException w:name="List Table 6 Colorful Accent 6" w:uiPriority="51"/>
     <w:lsdException w:name="List Table 7 Colorful Accent 6" w:uiPriority="52"/>
   </w:latentStyles>
-  <w:style w:type="paragraph" w:default="1" w:styleId="Standaard">
+  <w:style w:type="paragraph" w:default="1" w:styleId="Normal">
     <w:name w:val="Normal"/>
     <w:qFormat/>
   </w:style>
-  <w:style w:type="character" w:default="1" w:styleId="Standaardalinea-lettertype">
+  <w:style w:type="character" w:default="1" w:styleId="DefaultParagraphFont">
     <w:name w:val="Default Paragraph Font"/>
     <w:uiPriority w:val="1"/>
     <w:semiHidden/>
     <w:unhideWhenUsed/>
   </w:style>
-  <w:style w:type="table" w:default="1" w:styleId="Standaardtabel">
+  <w:style w:type="table" w:default="1" w:styleId="TableNormal">
     <w:name w:val="Normal Table"/>
     <w:uiPriority w:val="99"/>
     <w:semiHidden/>
@@ -1549,15 +1692,15 @@
       </w:tblCellMar>
     </w:tblPr>
   </w:style>
-  <w:style w:type="numbering" w:default="1" w:styleId="Geenlijst">
+  <w:style w:type="numbering" w:default="1" w:styleId="NoList">
     <w:name w:val="No List"/>
     <w:uiPriority w:val="99"/>
     <w:semiHidden/>
     <w:unhideWhenUsed/>
   </w:style>
-  <w:style w:type="paragraph" w:styleId="Lijstalinea">
+  <w:style w:type="paragraph" w:styleId="ListParagraph">
     <w:name w:val="List Paragraph"/>
-    <w:basedOn w:val="Standaard"/>
+    <w:basedOn w:val="Normal"/>
     <w:uiPriority w:val="34"/>
     <w:qFormat/>
     <w:rsid w:val="003C43C3"/>

</xml_diff>

<commit_message>
Some minor changes to EER and RRM
</commit_message>
<xml_diff>
--- a/RRM-Model Groepje 7.docx
+++ b/RRM-Model Groepje 7.docx
@@ -1,6 +1,6 @@
 
 <file path=word/document.xml><?xml version="1.0" encoding="utf-8"?>
-<w:document xmlns:wpc="http://schemas.microsoft.com/office/word/2010/wordprocessingCanvas" xmlns:mc="http://schemas.openxmlformats.org/markup-compatibility/2006" xmlns:o="urn:schemas-microsoft-com:office:office" xmlns:r="http://schemas.openxmlformats.org/officeDocument/2006/relationships" xmlns:m="http://schemas.openxmlformats.org/officeDocument/2006/math" xmlns:v="urn:schemas-microsoft-com:vml" xmlns:wp14="http://schemas.microsoft.com/office/word/2010/wordprocessingDrawing" xmlns:wp="http://schemas.openxmlformats.org/drawingml/2006/wordprocessingDrawing" xmlns:w10="urn:schemas-microsoft-com:office:word" xmlns:w="http://schemas.openxmlformats.org/wordprocessingml/2006/main" xmlns:w14="http://schemas.microsoft.com/office/word/2010/wordml" xmlns:w15="http://schemas.microsoft.com/office/word/2012/wordml" xmlns:wpg="http://schemas.microsoft.com/office/word/2010/wordprocessingGroup" xmlns:wpi="http://schemas.microsoft.com/office/word/2010/wordprocessingInk" xmlns:wne="http://schemas.microsoft.com/office/word/2006/wordml" xmlns:wps="http://schemas.microsoft.com/office/word/2010/wordprocessingShape" mc:Ignorable="w14 w15 wp14">
+<w:document xmlns:wpc="http://schemas.microsoft.com/office/word/2010/wordprocessingCanvas" xmlns:cx="http://schemas.microsoft.com/office/drawing/2014/chartex" xmlns:cx1="http://schemas.microsoft.com/office/drawing/2015/9/8/chartex" xmlns:mc="http://schemas.openxmlformats.org/markup-compatibility/2006" xmlns:o="urn:schemas-microsoft-com:office:office" xmlns:r="http://schemas.openxmlformats.org/officeDocument/2006/relationships" xmlns:m="http://schemas.openxmlformats.org/officeDocument/2006/math" xmlns:v="urn:schemas-microsoft-com:vml" xmlns:wp14="http://schemas.microsoft.com/office/word/2010/wordprocessingDrawing" xmlns:wp="http://schemas.openxmlformats.org/drawingml/2006/wordprocessingDrawing" xmlns:w10="urn:schemas-microsoft-com:office:word" xmlns:w="http://schemas.openxmlformats.org/wordprocessingml/2006/main" xmlns:w14="http://schemas.microsoft.com/office/word/2010/wordml" xmlns:w15="http://schemas.microsoft.com/office/word/2012/wordml" xmlns:w16se="http://schemas.microsoft.com/office/word/2015/wordml/symex" xmlns:wpg="http://schemas.microsoft.com/office/word/2010/wordprocessingGroup" xmlns:wpi="http://schemas.microsoft.com/office/word/2010/wordprocessingInk" xmlns:wne="http://schemas.microsoft.com/office/word/2006/wordml" xmlns:wps="http://schemas.microsoft.com/office/word/2010/wordprocessingShape" mc:Ignorable="w14 w15 w16se wp14">
   <w:body>
     <w:p>
       <w:r>
@@ -48,7 +48,7 @@
     </w:p>
     <w:p>
       <w:pPr>
-        <w:pStyle w:val="ListParagraph"/>
+        <w:pStyle w:val="Lijstalinea"/>
         <w:numPr>
           <w:ilvl w:val="0"/>
           <w:numId w:val="2"/>
@@ -60,7 +60,7 @@
     </w:p>
     <w:p>
       <w:pPr>
-        <w:pStyle w:val="ListParagraph"/>
+        <w:pStyle w:val="Lijstalinea"/>
         <w:numPr>
           <w:ilvl w:val="0"/>
           <w:numId w:val="2"/>
@@ -117,7 +117,7 @@
     </w:p>
     <w:p>
       <w:pPr>
-        <w:pStyle w:val="ListParagraph"/>
+        <w:pStyle w:val="Lijstalinea"/>
         <w:numPr>
           <w:ilvl w:val="0"/>
           <w:numId w:val="1"/>
@@ -141,7 +141,7 @@
     </w:p>
     <w:p>
       <w:pPr>
-        <w:pStyle w:val="ListParagraph"/>
+        <w:pStyle w:val="Lijstalinea"/>
         <w:numPr>
           <w:ilvl w:val="0"/>
           <w:numId w:val="1"/>
@@ -183,7 +183,7 @@
     </w:p>
     <w:p>
       <w:pPr>
-        <w:pStyle w:val="ListParagraph"/>
+        <w:pStyle w:val="Lijstalinea"/>
         <w:numPr>
           <w:ilvl w:val="0"/>
           <w:numId w:val="1"/>
@@ -230,7 +230,7 @@
     </w:p>
     <w:p>
       <w:pPr>
-        <w:pStyle w:val="ListParagraph"/>
+        <w:pStyle w:val="Lijstalinea"/>
         <w:numPr>
           <w:ilvl w:val="0"/>
           <w:numId w:val="1"/>
@@ -242,7 +242,7 @@
     </w:p>
     <w:p>
       <w:pPr>
-        <w:pStyle w:val="ListParagraph"/>
+        <w:pStyle w:val="Lijstalinea"/>
         <w:numPr>
           <w:ilvl w:val="0"/>
           <w:numId w:val="1"/>
@@ -312,7 +312,7 @@
     </w:p>
     <w:p>
       <w:pPr>
-        <w:pStyle w:val="ListParagraph"/>
+        <w:pStyle w:val="Lijstalinea"/>
         <w:numPr>
           <w:ilvl w:val="0"/>
           <w:numId w:val="1"/>
@@ -330,7 +330,7 @@
     </w:p>
     <w:p>
       <w:pPr>
-        <w:pStyle w:val="ListParagraph"/>
+        <w:pStyle w:val="Lijstalinea"/>
         <w:numPr>
           <w:ilvl w:val="0"/>
           <w:numId w:val="1"/>
@@ -384,7 +384,7 @@
     </w:p>
     <w:p>
       <w:pPr>
-        <w:pStyle w:val="ListParagraph"/>
+        <w:pStyle w:val="Lijstalinea"/>
         <w:numPr>
           <w:ilvl w:val="0"/>
           <w:numId w:val="1"/>
@@ -408,7 +408,7 @@
     </w:p>
     <w:p>
       <w:pPr>
-        <w:pStyle w:val="ListParagraph"/>
+        <w:pStyle w:val="Lijstalinea"/>
         <w:numPr>
           <w:ilvl w:val="0"/>
           <w:numId w:val="1"/>
@@ -452,7 +452,7 @@
     </w:p>
     <w:p>
       <w:pPr>
-        <w:pStyle w:val="ListParagraph"/>
+        <w:pStyle w:val="Lijstalinea"/>
         <w:numPr>
           <w:ilvl w:val="0"/>
           <w:numId w:val="1"/>
@@ -484,17 +484,14 @@
     </w:p>
     <w:p>
       <w:pPr>
-        <w:pStyle w:val="ListParagraph"/>
-        <w:numPr>
-          <w:ilvl w:val="0"/>
-          <w:numId w:val="1"/>
-        </w:numPr>
-      </w:pPr>
-      <w:r>
-        <w:t>School</w:t>
-      </w:r>
-      <w:r>
-        <w:t>_id is PK en is NOT NULL.</w:t>
+        <w:pStyle w:val="Lijstalinea"/>
+        <w:numPr>
+          <w:ilvl w:val="0"/>
+          <w:numId w:val="1"/>
+        </w:numPr>
+      </w:pPr>
+      <w:r>
+        <w:t>School_id is PK en is NOT NULL.</w:t>
       </w:r>
     </w:p>
     <w:p>
@@ -522,17 +519,14 @@
     </w:p>
     <w:p>
       <w:pPr>
-        <w:pStyle w:val="ListParagraph"/>
-        <w:numPr>
-          <w:ilvl w:val="0"/>
-          <w:numId w:val="1"/>
-        </w:numPr>
-      </w:pPr>
-      <w:r>
-        <w:t>Contactpersoon</w:t>
-      </w:r>
-      <w:r>
-        <w:t>_id is PK en is NOT NULL.</w:t>
+        <w:pStyle w:val="Lijstalinea"/>
+        <w:numPr>
+          <w:ilvl w:val="0"/>
+          <w:numId w:val="1"/>
+        </w:numPr>
+      </w:pPr>
+      <w:r>
+        <w:t>Contactpersoon_id is PK en is NOT NULL.</w:t>
       </w:r>
     </w:p>
     <w:p>
@@ -578,7 +572,7 @@
     </w:p>
     <w:p>
       <w:pPr>
-        <w:pStyle w:val="ListParagraph"/>
+        <w:pStyle w:val="Lijstalinea"/>
         <w:numPr>
           <w:ilvl w:val="0"/>
           <w:numId w:val="1"/>
@@ -590,7 +584,7 @@
     </w:p>
     <w:p>
       <w:pPr>
-        <w:pStyle w:val="ListParagraph"/>
+        <w:pStyle w:val="Lijstalinea"/>
         <w:numPr>
           <w:ilvl w:val="0"/>
           <w:numId w:val="1"/>
@@ -611,7 +605,7 @@
     </w:p>
     <w:p>
       <w:pPr>
-        <w:pStyle w:val="ListParagraph"/>
+        <w:pStyle w:val="Lijstalinea"/>
         <w:numPr>
           <w:ilvl w:val="0"/>
           <w:numId w:val="1"/>
@@ -628,6 +622,7 @@
       </w:r>
     </w:p>
     <w:p>
+      <w:proofErr w:type="spellStart"/>
       <w:r>
         <w:rPr>
           <w:b/>
@@ -641,9 +636,11 @@
         </w:rPr>
         <w:t>traject</w:t>
       </w:r>
+      <w:proofErr w:type="spellEnd"/>
       <w:r>
         <w:t>(</w:t>
       </w:r>
+      <w:proofErr w:type="spellStart"/>
       <w:r>
         <w:rPr>
           <w:i/>
@@ -651,9 +648,11 @@
         </w:rPr>
         <w:t>student_id</w:t>
       </w:r>
+      <w:proofErr w:type="spellEnd"/>
       <w:r>
         <w:t xml:space="preserve">, </w:t>
       </w:r>
+      <w:proofErr w:type="spellStart"/>
       <w:r>
         <w:rPr>
           <w:i/>
@@ -668,13 +667,33 @@
         </w:rPr>
         <w:t>_id</w:t>
       </w:r>
+      <w:proofErr w:type="spellEnd"/>
+      <w:r>
+        <w:rPr>
+          <w:i/>
+        </w:rPr>
+        <w:t xml:space="preserve">, </w:t>
+      </w:r>
+      <w:proofErr w:type="spellStart"/>
+      <w:r>
+        <w:t>inschrijf_datum</w:t>
+      </w:r>
+      <w:proofErr w:type="spellEnd"/>
+      <w:r>
+        <w:t xml:space="preserve">, </w:t>
+      </w:r>
+      <w:proofErr w:type="spellStart"/>
+      <w:r>
+        <w:t>behaalde_punten</w:t>
+      </w:r>
+      <w:proofErr w:type="spellEnd"/>
       <w:r>
         <w:t>)</w:t>
       </w:r>
     </w:p>
     <w:p>
       <w:pPr>
-        <w:pStyle w:val="ListParagraph"/>
+        <w:pStyle w:val="Lijstalinea"/>
         <w:numPr>
           <w:ilvl w:val="0"/>
           <w:numId w:val="1"/>
@@ -688,226 +707,82 @@
       </w:r>
       <w:r>
         <w:t>_id komt van Student en traject_id van Traject.</w:t>
-      </w:r>
-    </w:p>
-    <w:p>
-      <w:r>
-        <w:rPr>
-          <w:b/>
-        </w:rPr>
-        <w:t>Student_telefoonnummer</w:t>
-      </w:r>
-      <w:r>
-        <w:t>(</w:t>
-      </w:r>
-      <w:r>
-        <w:rPr>
-          <w:i/>
-          <w:u w:val="single"/>
-        </w:rPr>
-        <w:t>student_id</w:t>
-      </w:r>
-      <w:r>
-        <w:t xml:space="preserve">, </w:t>
-      </w:r>
-      <w:r>
-        <w:rPr>
-          <w:u w:val="single"/>
-        </w:rPr>
-        <w:t>telefoonnummer</w:t>
-      </w:r>
-      <w:r>
-        <w:t>)</w:t>
-      </w:r>
-    </w:p>
-    <w:p>
-      <w:pPr>
-        <w:pStyle w:val="ListParagraph"/>
-        <w:numPr>
-          <w:ilvl w:val="0"/>
-          <w:numId w:val="1"/>
-        </w:numPr>
-      </w:pPr>
-      <w:r>
-        <w:t>Student_id en is PK en FK naar</w:t>
-      </w:r>
-      <w:r>
-        <w:t xml:space="preserve"> Student en is NOT NULL.</w:t>
-      </w:r>
-    </w:p>
-    <w:p>
-      <w:pPr>
-        <w:pStyle w:val="ListParagraph"/>
-        <w:numPr>
-          <w:ilvl w:val="0"/>
-          <w:numId w:val="1"/>
-        </w:numPr>
-      </w:pPr>
-      <w:r>
-        <w:t>Telefoonnummer is PK en is NOT NULL.</w:t>
-      </w:r>
-    </w:p>
-    <w:p>
-      <w:pPr>
-        <w:rPr>
-          <w:b/>
-        </w:rPr>
-      </w:pPr>
-      <w:r>
-        <w:rPr>
-          <w:b/>
-        </w:rPr>
-        <w:br w:type="page"/>
-      </w:r>
-    </w:p>
-    <w:p>
-      <w:pPr>
-        <w:spacing w:before="240"/>
-        <w:rPr>
-          <w:lang w:val="en-US"/>
-        </w:rPr>
-      </w:pPr>
-      <w:r>
-        <w:rPr>
-          <w:b/>
-          <w:lang w:val="en-US"/>
-        </w:rPr>
-        <w:lastRenderedPageBreak/>
-        <w:t>Student_</w:t>
-      </w:r>
-      <w:proofErr w:type="gramStart"/>
-      <w:r>
-        <w:rPr>
-          <w:b/>
-          <w:lang w:val="en-US"/>
-        </w:rPr>
-        <w:t>emailadres</w:t>
-      </w:r>
-      <w:r>
-        <w:rPr>
-          <w:lang w:val="en-US"/>
-        </w:rPr>
-        <w:t>(</w:t>
-      </w:r>
-      <w:proofErr w:type="gramEnd"/>
-      <w:r>
-        <w:rPr>
-          <w:i/>
-          <w:u w:val="single"/>
-          <w:lang w:val="en-US"/>
-        </w:rPr>
-        <w:t>student_id</w:t>
-      </w:r>
-      <w:r>
-        <w:rPr>
-          <w:lang w:val="en-US"/>
-        </w:rPr>
-        <w:t xml:space="preserve">, </w:t>
-      </w:r>
-      <w:r>
-        <w:rPr>
-          <w:u w:val="single"/>
-          <w:lang w:val="en-US"/>
-        </w:rPr>
-        <w:t>emailadres</w:t>
-      </w:r>
-      <w:r>
-        <w:rPr>
-          <w:lang w:val="en-US"/>
-        </w:rPr>
-        <w:t>)</w:t>
-      </w:r>
-    </w:p>
-    <w:p>
-      <w:pPr>
-        <w:pStyle w:val="ListParagraph"/>
-        <w:numPr>
-          <w:ilvl w:val="0"/>
-          <w:numId w:val="1"/>
-        </w:numPr>
-      </w:pPr>
-      <w:r>
-        <w:t>Student_id en is PK en F</w:t>
-      </w:r>
-      <w:r>
-        <w:t xml:space="preserve">K </w:t>
-      </w:r>
-      <w:r>
-        <w:t xml:space="preserve"> naar</w:t>
-      </w:r>
-      <w:r>
-        <w:t xml:space="preserve"> Student en is NOT NULL.</w:t>
-      </w:r>
-    </w:p>
-    <w:p>
-      <w:pPr>
-        <w:pStyle w:val="ListParagraph"/>
-        <w:numPr>
-          <w:ilvl w:val="0"/>
-          <w:numId w:val="1"/>
-        </w:numPr>
-        <w:rPr>
-          <w:lang w:val="en-US"/>
-        </w:rPr>
-      </w:pPr>
-      <w:r>
-        <w:rPr>
-          <w:lang w:val="en-US"/>
-        </w:rPr>
-        <w:t>Emailadres is PK en is NOT NULL.</w:t>
-      </w:r>
-    </w:p>
-    <w:p>
-      <w:pPr>
-        <w:spacing w:before="240"/>
-        <w:rPr>
-          <w:lang w:val="en-US"/>
-        </w:rPr>
-      </w:pPr>
-      <w:proofErr w:type="gramStart"/>
-      <w:r>
-        <w:rPr>
-          <w:b/>
-          <w:lang w:val="en-US"/>
-        </w:rPr>
-        <w:t>Semester</w:t>
-      </w:r>
-      <w:r>
-        <w:rPr>
-          <w:lang w:val="en-US"/>
-        </w:rPr>
-        <w:t>(</w:t>
-      </w:r>
-      <w:proofErr w:type="gramEnd"/>
-      <w:r>
-        <w:rPr>
-          <w:u w:val="single"/>
-          <w:lang w:val="en-US"/>
-        </w:rPr>
-        <w:t>semester code</w:t>
-      </w:r>
-      <w:r>
-        <w:rPr>
-          <w:lang w:val="en-US"/>
-        </w:rPr>
-        <w:t>, start_datum, eind_datum</w:t>
       </w:r>
       <w:bookmarkStart w:id="0" w:name="_GoBack"/>
       <w:bookmarkEnd w:id="0"/>
-      <w:r>
-        <w:rPr>
-          <w:lang w:val="en-US"/>
-        </w:rPr>
+    </w:p>
+    <w:p>
+      <w:r>
+        <w:rPr>
+          <w:b/>
+        </w:rPr>
+        <w:t>Student_telefoonnummer</w:t>
+      </w:r>
+      <w:r>
+        <w:t>(</w:t>
+      </w:r>
+      <w:r>
+        <w:rPr>
+          <w:i/>
+          <w:u w:val="single"/>
+        </w:rPr>
+        <w:t>student_id</w:t>
+      </w:r>
+      <w:r>
+        <w:t xml:space="preserve">, </w:t>
+      </w:r>
+      <w:r>
+        <w:rPr>
+          <w:u w:val="single"/>
+        </w:rPr>
+        <w:t>telefoonnummer</w:t>
+      </w:r>
+      <w:r>
         <w:t>)</w:t>
       </w:r>
     </w:p>
     <w:p>
       <w:pPr>
-        <w:pStyle w:val="ListParagraph"/>
-        <w:numPr>
-          <w:ilvl w:val="0"/>
-          <w:numId w:val="1"/>
-        </w:numPr>
+        <w:pStyle w:val="Lijstalinea"/>
+        <w:numPr>
+          <w:ilvl w:val="0"/>
+          <w:numId w:val="1"/>
+        </w:numPr>
+      </w:pPr>
+      <w:r>
+        <w:t>Student_id en is PK en FK naar</w:t>
+      </w:r>
+      <w:r>
+        <w:t xml:space="preserve"> Student en is NOT NULL.</w:t>
+      </w:r>
+    </w:p>
+    <w:p>
+      <w:pPr>
+        <w:pStyle w:val="Lijstalinea"/>
+        <w:numPr>
+          <w:ilvl w:val="0"/>
+          <w:numId w:val="1"/>
+        </w:numPr>
+      </w:pPr>
+      <w:r>
+        <w:t>Telefoonnummer is PK en is NOT NULL.</w:t>
+      </w:r>
+    </w:p>
+    <w:p>
+      <w:pPr>
+        <w:rPr>
+          <w:b/>
+        </w:rPr>
+      </w:pPr>
+      <w:r>
+        <w:rPr>
+          <w:b/>
+        </w:rPr>
+        <w:br w:type="page"/>
+      </w:r>
+    </w:p>
+    <w:p>
+      <w:pPr>
         <w:spacing w:before="240"/>
         <w:rPr>
           <w:lang w:val="en-US"/>
@@ -915,6 +790,133 @@
       </w:pPr>
       <w:r>
         <w:rPr>
+          <w:b/>
+          <w:lang w:val="en-US"/>
+        </w:rPr>
+        <w:lastRenderedPageBreak/>
+        <w:t>Student_emailadres</w:t>
+      </w:r>
+      <w:r>
+        <w:rPr>
+          <w:lang w:val="en-US"/>
+        </w:rPr>
+        <w:t>(</w:t>
+      </w:r>
+      <w:r>
+        <w:rPr>
+          <w:i/>
+          <w:u w:val="single"/>
+          <w:lang w:val="en-US"/>
+        </w:rPr>
+        <w:t>student_id</w:t>
+      </w:r>
+      <w:r>
+        <w:rPr>
+          <w:lang w:val="en-US"/>
+        </w:rPr>
+        <w:t xml:space="preserve">, </w:t>
+      </w:r>
+      <w:r>
+        <w:rPr>
+          <w:u w:val="single"/>
+          <w:lang w:val="en-US"/>
+        </w:rPr>
+        <w:t>emailadres</w:t>
+      </w:r>
+      <w:r>
+        <w:rPr>
+          <w:lang w:val="en-US"/>
+        </w:rPr>
+        <w:t>)</w:t>
+      </w:r>
+    </w:p>
+    <w:p>
+      <w:pPr>
+        <w:pStyle w:val="Lijstalinea"/>
+        <w:numPr>
+          <w:ilvl w:val="0"/>
+          <w:numId w:val="1"/>
+        </w:numPr>
+      </w:pPr>
+      <w:r>
+        <w:t>Student_id en is PK en F</w:t>
+      </w:r>
+      <w:r>
+        <w:t xml:space="preserve">K </w:t>
+      </w:r>
+      <w:r>
+        <w:t xml:space="preserve"> naar</w:t>
+      </w:r>
+      <w:r>
+        <w:t xml:space="preserve"> Student en is NOT NULL.</w:t>
+      </w:r>
+    </w:p>
+    <w:p>
+      <w:pPr>
+        <w:pStyle w:val="Lijstalinea"/>
+        <w:numPr>
+          <w:ilvl w:val="0"/>
+          <w:numId w:val="1"/>
+        </w:numPr>
+        <w:rPr>
+          <w:lang w:val="en-US"/>
+        </w:rPr>
+      </w:pPr>
+      <w:r>
+        <w:rPr>
+          <w:lang w:val="en-US"/>
+        </w:rPr>
+        <w:t>Emailadres is PK en is NOT NULL.</w:t>
+      </w:r>
+    </w:p>
+    <w:p>
+      <w:pPr>
+        <w:spacing w:before="240"/>
+        <w:rPr>
+          <w:lang w:val="en-US"/>
+        </w:rPr>
+      </w:pPr>
+      <w:r>
+        <w:rPr>
+          <w:b/>
+          <w:lang w:val="en-US"/>
+        </w:rPr>
+        <w:t>Semester</w:t>
+      </w:r>
+      <w:r>
+        <w:rPr>
+          <w:lang w:val="en-US"/>
+        </w:rPr>
+        <w:t>(</w:t>
+      </w:r>
+      <w:r>
+        <w:rPr>
+          <w:u w:val="single"/>
+          <w:lang w:val="en-US"/>
+        </w:rPr>
+        <w:t>semester code</w:t>
+      </w:r>
+      <w:r>
+        <w:rPr>
+          <w:lang w:val="en-US"/>
+        </w:rPr>
+        <w:t>, start_datum, eind_datum)</w:t>
+      </w:r>
+    </w:p>
+    <w:p>
+      <w:pPr>
+        <w:pStyle w:val="Lijstalinea"/>
+        <w:numPr>
+          <w:ilvl w:val="0"/>
+          <w:numId w:val="1"/>
+        </w:numPr>
+        <w:spacing w:before="240"/>
+        <w:rPr>
+          <w:lang w:val="en-US"/>
+        </w:rPr>
+      </w:pPr>
+      <w:r>
+        <w:rPr>
           <w:lang w:val="en-US"/>
         </w:rPr>
         <w:t>Semester_code is PK  en is NOT NULL.</w:t>
@@ -971,7 +973,7 @@
     </w:p>
     <w:p>
       <w:pPr>
-        <w:pStyle w:val="ListParagraph"/>
+        <w:pStyle w:val="Lijstalinea"/>
         <w:numPr>
           <w:ilvl w:val="0"/>
           <w:numId w:val="1"/>
@@ -1004,25 +1006,19 @@
     </w:p>
     <w:p>
       <w:pPr>
-        <w:pStyle w:val="ListParagraph"/>
+        <w:pStyle w:val="Lijstalinea"/>
         <w:numPr>
           <w:ilvl w:val="0"/>
           <w:numId w:val="2"/>
         </w:numPr>
       </w:pPr>
       <w:r>
-        <w:t>Dezelfde s</w:t>
-      </w:r>
-      <w:r>
-        <w:t>tudent_id mag niet voorkomen in HHS-student e</w:t>
-      </w:r>
-      <w:r>
-        <w:t>n in Exchange-student.</w:t>
-      </w:r>
-    </w:p>
-    <w:p>
-      <w:pPr>
-        <w:pStyle w:val="ListParagraph"/>
+        <w:t>Dezelfde student_id mag niet voorkomen in HHS-student en in Exchange-student.</w:t>
+      </w:r>
+    </w:p>
+    <w:p>
+      <w:pPr>
+        <w:pStyle w:val="Lijstalinea"/>
         <w:numPr>
           <w:ilvl w:val="0"/>
           <w:numId w:val="2"/>
@@ -1043,8 +1039,8 @@
 </file>
 
 <file path=word/numbering.xml><?xml version="1.0" encoding="utf-8"?>
-<w:numbering xmlns:wpc="http://schemas.microsoft.com/office/word/2010/wordprocessingCanvas" xmlns:mc="http://schemas.openxmlformats.org/markup-compatibility/2006" xmlns:o="urn:schemas-microsoft-com:office:office" xmlns:r="http://schemas.openxmlformats.org/officeDocument/2006/relationships" xmlns:m="http://schemas.openxmlformats.org/officeDocument/2006/math" xmlns:v="urn:schemas-microsoft-com:vml" xmlns:wp14="http://schemas.microsoft.com/office/word/2010/wordprocessingDrawing" xmlns:wp="http://schemas.openxmlformats.org/drawingml/2006/wordprocessingDrawing" xmlns:w10="urn:schemas-microsoft-com:office:word" xmlns:w="http://schemas.openxmlformats.org/wordprocessingml/2006/main" xmlns:w14="http://schemas.microsoft.com/office/word/2010/wordml" xmlns:w15="http://schemas.microsoft.com/office/word/2012/wordml" xmlns:wpg="http://schemas.microsoft.com/office/word/2010/wordprocessingGroup" xmlns:wpi="http://schemas.microsoft.com/office/word/2010/wordprocessingInk" xmlns:wne="http://schemas.microsoft.com/office/word/2006/wordml" xmlns:wps="http://schemas.microsoft.com/office/word/2010/wordprocessingShape" mc:Ignorable="w14 w15 wp14">
-  <w:abstractNum w:abstractNumId="0">
+<w:numbering xmlns:wpc="http://schemas.microsoft.com/office/word/2010/wordprocessingCanvas" xmlns:cx="http://schemas.microsoft.com/office/drawing/2014/chartex" xmlns:cx1="http://schemas.microsoft.com/office/drawing/2015/9/8/chartex" xmlns:mc="http://schemas.openxmlformats.org/markup-compatibility/2006" xmlns:o="urn:schemas-microsoft-com:office:office" xmlns:r="http://schemas.openxmlformats.org/officeDocument/2006/relationships" xmlns:m="http://schemas.openxmlformats.org/officeDocument/2006/math" xmlns:v="urn:schemas-microsoft-com:vml" xmlns:wp14="http://schemas.microsoft.com/office/word/2010/wordprocessingDrawing" xmlns:wp="http://schemas.openxmlformats.org/drawingml/2006/wordprocessingDrawing" xmlns:w10="urn:schemas-microsoft-com:office:word" xmlns:w="http://schemas.openxmlformats.org/wordprocessingml/2006/main" xmlns:w14="http://schemas.microsoft.com/office/word/2010/wordml" xmlns:w15="http://schemas.microsoft.com/office/word/2012/wordml" xmlns:w16se="http://schemas.microsoft.com/office/word/2015/wordml/symex" xmlns:wpg="http://schemas.microsoft.com/office/word/2010/wordprocessingGroup" xmlns:wpi="http://schemas.microsoft.com/office/word/2010/wordprocessingInk" xmlns:wne="http://schemas.microsoft.com/office/word/2006/wordml" xmlns:wps="http://schemas.microsoft.com/office/word/2010/wordprocessingShape" mc:Ignorable="w14 w15 w16se wp14">
+  <w:abstractNum w:abstractNumId="0" w15:restartNumberingAfterBreak="0">
     <w:nsid w:val="26E12C73"/>
     <w:multiLevelType w:val="hybridMultilevel"/>
     <w:tmpl w:val="E79AB866"/>
@@ -1156,7 +1152,7 @@
       </w:rPr>
     </w:lvl>
   </w:abstractNum>
-  <w:abstractNum w:abstractNumId="1">
+  <w:abstractNum w:abstractNumId="1" w15:restartNumberingAfterBreak="0">
     <w:nsid w:val="4656173F"/>
     <w:multiLevelType w:val="hybridMultilevel"/>
     <w:tmpl w:val="5ACA8AC0"/>
@@ -1278,7 +1274,7 @@
 </file>
 
 <file path=word/styles.xml><?xml version="1.0" encoding="utf-8"?>
-<w:styles xmlns:mc="http://schemas.openxmlformats.org/markup-compatibility/2006" xmlns:r="http://schemas.openxmlformats.org/officeDocument/2006/relationships" xmlns:w="http://schemas.openxmlformats.org/wordprocessingml/2006/main" xmlns:w14="http://schemas.microsoft.com/office/word/2010/wordml" xmlns:w15="http://schemas.microsoft.com/office/word/2012/wordml" mc:Ignorable="w14 w15">
+<w:styles xmlns:mc="http://schemas.openxmlformats.org/markup-compatibility/2006" xmlns:r="http://schemas.openxmlformats.org/officeDocument/2006/relationships" xmlns:w="http://schemas.openxmlformats.org/wordprocessingml/2006/main" xmlns:w14="http://schemas.microsoft.com/office/word/2010/wordml" xmlns:w15="http://schemas.microsoft.com/office/word/2012/wordml" xmlns:w16se="http://schemas.microsoft.com/office/word/2015/wordml/symex" mc:Ignorable="w14 w15 w16se">
   <w:docDefaults>
     <w:rPrDefault>
       <w:rPr>
@@ -1667,17 +1663,17 @@
     <w:lsdException w:name="List Table 6 Colorful Accent 6" w:uiPriority="51"/>
     <w:lsdException w:name="List Table 7 Colorful Accent 6" w:uiPriority="52"/>
   </w:latentStyles>
-  <w:style w:type="paragraph" w:default="1" w:styleId="Normal">
+  <w:style w:type="paragraph" w:default="1" w:styleId="Standaard">
     <w:name w:val="Normal"/>
     <w:qFormat/>
   </w:style>
-  <w:style w:type="character" w:default="1" w:styleId="DefaultParagraphFont">
+  <w:style w:type="character" w:default="1" w:styleId="Standaardalinea-lettertype">
     <w:name w:val="Default Paragraph Font"/>
     <w:uiPriority w:val="1"/>
     <w:semiHidden/>
     <w:unhideWhenUsed/>
   </w:style>
-  <w:style w:type="table" w:default="1" w:styleId="TableNormal">
+  <w:style w:type="table" w:default="1" w:styleId="Standaardtabel">
     <w:name w:val="Normal Table"/>
     <w:uiPriority w:val="99"/>
     <w:semiHidden/>
@@ -1692,15 +1688,15 @@
       </w:tblCellMar>
     </w:tblPr>
   </w:style>
-  <w:style w:type="numbering" w:default="1" w:styleId="NoList">
+  <w:style w:type="numbering" w:default="1" w:styleId="Geenlijst">
     <w:name w:val="No List"/>
     <w:uiPriority w:val="99"/>
     <w:semiHidden/>
     <w:unhideWhenUsed/>
   </w:style>
-  <w:style w:type="paragraph" w:styleId="ListParagraph">
+  <w:style w:type="paragraph" w:styleId="Lijstalinea">
     <w:name w:val="List Paragraph"/>
-    <w:basedOn w:val="Normal"/>
+    <w:basedOn w:val="Standaard"/>
     <w:uiPriority w:val="34"/>
     <w:qFormat/>
     <w:rsid w:val="003C43C3"/>

</xml_diff>

<commit_message>
Changes in the EER model and RRM model.
</commit_message>
<xml_diff>
--- a/RRM-Model Groepje 7.docx
+++ b/RRM-Model Groepje 7.docx
@@ -1,267 +1,900 @@
 
 <file path=word/document.xml><?xml version="1.0" encoding="utf-8"?>
-<w:document xmlns:wpc="http://schemas.microsoft.com/office/word/2010/wordprocessingCanvas" xmlns:cx="http://schemas.microsoft.com/office/drawing/2014/chartex" xmlns:cx1="http://schemas.microsoft.com/office/drawing/2015/9/8/chartex" xmlns:mc="http://schemas.openxmlformats.org/markup-compatibility/2006" xmlns:o="urn:schemas-microsoft-com:office:office" xmlns:r="http://schemas.openxmlformats.org/officeDocument/2006/relationships" xmlns:m="http://schemas.openxmlformats.org/officeDocument/2006/math" xmlns:v="urn:schemas-microsoft-com:vml" xmlns:wp14="http://schemas.microsoft.com/office/word/2010/wordprocessingDrawing" xmlns:wp="http://schemas.openxmlformats.org/drawingml/2006/wordprocessingDrawing" xmlns:w10="urn:schemas-microsoft-com:office:word" xmlns:w="http://schemas.openxmlformats.org/wordprocessingml/2006/main" xmlns:w14="http://schemas.microsoft.com/office/word/2010/wordml" xmlns:w15="http://schemas.microsoft.com/office/word/2012/wordml" xmlns:w16se="http://schemas.microsoft.com/office/word/2015/wordml/symex" xmlns:wpg="http://schemas.microsoft.com/office/word/2010/wordprocessingGroup" xmlns:wpi="http://schemas.microsoft.com/office/word/2010/wordprocessingInk" xmlns:wne="http://schemas.microsoft.com/office/word/2006/wordml" xmlns:wps="http://schemas.microsoft.com/office/word/2010/wordprocessingShape" mc:Ignorable="w14 w15 w16se wp14">
+<w:document xmlns:wpc="http://schemas.microsoft.com/office/word/2010/wordprocessingCanvas" xmlns:mc="http://schemas.openxmlformats.org/markup-compatibility/2006" xmlns:o="urn:schemas-microsoft-com:office:office" xmlns:r="http://schemas.openxmlformats.org/officeDocument/2006/relationships" xmlns:m="http://schemas.openxmlformats.org/officeDocument/2006/math" xmlns:v="urn:schemas-microsoft-com:vml" xmlns:wp14="http://schemas.microsoft.com/office/word/2010/wordprocessingDrawing" xmlns:wp="http://schemas.openxmlformats.org/drawingml/2006/wordprocessingDrawing" xmlns:w10="urn:schemas-microsoft-com:office:word" xmlns:w="http://schemas.openxmlformats.org/wordprocessingml/2006/main" xmlns:w14="http://schemas.microsoft.com/office/word/2010/wordml" xmlns:w15="http://schemas.microsoft.com/office/word/2012/wordml" xmlns:wpg="http://schemas.microsoft.com/office/word/2010/wordprocessingGroup" xmlns:wpi="http://schemas.microsoft.com/office/word/2010/wordprocessingInk" xmlns:wne="http://schemas.microsoft.com/office/word/2006/wordml" xmlns:wps="http://schemas.microsoft.com/office/word/2010/wordprocessingShape" mc:Ignorable="w14 w15 wp14">
   <w:body>
     <w:p>
-      <w:pPr>
-        <w:rPr>
-          <w:noProof/>
-        </w:rPr>
-      </w:pPr>
-      <w:r>
-        <w:rPr>
-          <w:b/>
-          <w:noProof/>
+      <w:r>
+        <w:rPr>
+          <w:b/>
         </w:rPr>
         <w:t>Student</w:t>
       </w:r>
       <w:r>
-        <w:rPr>
-          <w:noProof/>
-        </w:rPr>
         <w:t>(</w:t>
       </w:r>
       <w:r>
         <w:rPr>
-          <w:noProof/>
           <w:u w:val="single"/>
         </w:rPr>
         <w:t>student_id</w:t>
       </w:r>
       <w:r>
-        <w:rPr>
-          <w:noProof/>
-        </w:rPr>
-        <w:t>, voorn</w:t>
-      </w:r>
-      <w:r>
-        <w:rPr>
-          <w:noProof/>
-        </w:rPr>
-        <w:t>aam, tussenvoegsel, achternaam, geslacht, email, telnr_vast, telnr_mob</w:t>
-      </w:r>
-      <w:r>
-        <w:rPr>
-          <w:noProof/>
-        </w:rPr>
+        <w:t xml:space="preserve">, </w:t>
+      </w:r>
+      <w:r>
+        <w:t>voor</w:t>
+      </w:r>
+      <w:r>
+        <w:t>naam, tussenvoegsel, achternaam, geslacht</w:t>
+      </w:r>
+      <w:r>
+        <w:t>, email, telnr_vast, telnr_mob</w:t>
+      </w:r>
+      <w:r>
         <w:t>)</w:t>
       </w:r>
     </w:p>
     <w:p>
       <w:pPr>
-        <w:rPr>
-          <w:noProof/>
-        </w:rPr>
-      </w:pPr>
-      <w:r>
-        <w:rPr>
-          <w:b/>
-          <w:noProof/>
-        </w:rPr>
-        <w:t>Bedrijf</w:t>
-      </w:r>
-      <w:r>
-        <w:rPr>
-          <w:noProof/>
-        </w:rPr>
+        <w:pStyle w:val="ListParagraph"/>
+        <w:numPr>
+          <w:ilvl w:val="0"/>
+          <w:numId w:val="3"/>
+        </w:numPr>
+        <w:spacing w:line="256" w:lineRule="auto"/>
+      </w:pPr>
+      <w:r>
+        <w:t>Student_id is PK en NOT NULL.</w:t>
+      </w:r>
+    </w:p>
+    <w:p>
+      <w:r>
+        <w:rPr>
+          <w:b/>
+        </w:rPr>
+        <w:t>HHS-Student</w:t>
+      </w:r>
+      <w:r>
         <w:t>(</w:t>
       </w:r>
       <w:r>
         <w:rPr>
-          <w:noProof/>
+          <w:i/>
           <w:u w:val="single"/>
         </w:rPr>
-        <w:t>bedrijf_id</w:t>
-      </w:r>
-      <w:r>
-        <w:rPr>
-          <w:noProof/>
-        </w:rPr>
-        <w:t>, bedrijfsnaam, adres, stad, land)</w:t>
-      </w:r>
-    </w:p>
-    <w:p>
-      <w:pPr>
-        <w:rPr>
-          <w:noProof/>
-        </w:rPr>
-      </w:pPr>
-      <w:r>
-        <w:rPr>
-          <w:b/>
-          <w:noProof/>
-        </w:rPr>
-        <w:t>School</w:t>
-      </w:r>
-      <w:r>
-        <w:rPr>
-          <w:noProof/>
-        </w:rPr>
+        <w:t>student_id</w:t>
+      </w:r>
+      <w:r>
+        <w:t xml:space="preserve">, </w:t>
+      </w:r>
+      <w:r>
+        <w:rPr>
+          <w:i/>
+        </w:rPr>
+        <w:t>opleiding</w:t>
+      </w:r>
+      <w:r>
+        <w:t>_id)</w:t>
+      </w:r>
+    </w:p>
+    <w:p>
+      <w:pPr>
+        <w:pStyle w:val="ListParagraph"/>
+        <w:numPr>
+          <w:ilvl w:val="0"/>
+          <w:numId w:val="4"/>
+        </w:numPr>
+        <w:spacing w:line="256" w:lineRule="auto"/>
+      </w:pPr>
+      <w:r>
+        <w:t>Student_id is PK en FK naar Student en is NOT NULL.</w:t>
+      </w:r>
+    </w:p>
+    <w:p>
+      <w:pPr>
+        <w:pStyle w:val="ListParagraph"/>
+        <w:numPr>
+          <w:ilvl w:val="0"/>
+          <w:numId w:val="4"/>
+        </w:numPr>
+        <w:spacing w:line="256" w:lineRule="auto"/>
+      </w:pPr>
+      <w:r>
+        <w:t>Opleiding_id is FK naar Opleiding en is NOT NULL.</w:t>
+      </w:r>
+    </w:p>
+    <w:p>
+      <w:r>
+        <w:rPr>
+          <w:b/>
+        </w:rPr>
+        <w:t>Exchange-Student</w:t>
+      </w:r>
+      <w:r>
         <w:t>(</w:t>
       </w:r>
       <w:r>
         <w:rPr>
-          <w:noProof/>
+          <w:i/>
           <w:u w:val="single"/>
         </w:rPr>
+        <w:t>student_id</w:t>
+      </w:r>
+      <w:r>
+        <w:t xml:space="preserve">, </w:t>
+      </w:r>
+      <w:r>
+        <w:t>straat, huisnummer</w:t>
+      </w:r>
+      <w:r>
+        <w:t xml:space="preserve">, woonplaats, land, </w:t>
+      </w:r>
+      <w:r>
+        <w:rPr>
+          <w:i/>
+        </w:rPr>
         <w:t>school_id</w:t>
       </w:r>
       <w:r>
-        <w:rPr>
-          <w:noProof/>
-        </w:rPr>
-        <w:t>, schoolnaam, stad, land)</w:t>
-      </w:r>
-    </w:p>
-    <w:p>
-      <w:pPr>
-        <w:rPr>
-          <w:noProof/>
-        </w:rPr>
-      </w:pPr>
-      <w:r>
-        <w:rPr>
-          <w:b/>
-          <w:noProof/>
-        </w:rPr>
-        <w:t>Contactpersoon</w:t>
-      </w:r>
-      <w:r>
-        <w:rPr>
-          <w:noProof/>
-        </w:rPr>
+        <w:t>)</w:t>
+      </w:r>
+    </w:p>
+    <w:p>
+      <w:pPr>
+        <w:pStyle w:val="ListParagraph"/>
+        <w:numPr>
+          <w:ilvl w:val="0"/>
+          <w:numId w:val="4"/>
+        </w:numPr>
+        <w:spacing w:line="256" w:lineRule="auto"/>
+      </w:pPr>
+      <w:r>
+        <w:t>Student_id is PK en FK naar Student en is NOT NULL.</w:t>
+      </w:r>
+    </w:p>
+    <w:p>
+      <w:pPr>
+        <w:pStyle w:val="ListParagraph"/>
+        <w:numPr>
+          <w:ilvl w:val="0"/>
+          <w:numId w:val="4"/>
+        </w:numPr>
+        <w:spacing w:line="256" w:lineRule="auto"/>
+      </w:pPr>
+      <w:r>
+        <w:t>School_id is FK naar School en is NOT NULL.</w:t>
+      </w:r>
+    </w:p>
+    <w:p>
+      <w:r>
+        <w:rPr>
+          <w:b/>
+        </w:rPr>
+        <w:t>Traject</w:t>
+      </w:r>
+      <w:r>
         <w:t>(</w:t>
       </w:r>
       <w:r>
         <w:rPr>
-          <w:noProof/>
           <w:u w:val="single"/>
         </w:rPr>
-        <w:t>contpers_id</w:t>
-      </w:r>
-      <w:r>
-        <w:rPr>
-          <w:noProof/>
-        </w:rPr>
-        <w:t>, voornaam, tussenvoegsel, achternaam, email, telnr)</w:t>
-      </w:r>
-    </w:p>
-    <w:p>
-      <w:pPr>
-        <w:rPr>
-          <w:noProof/>
-        </w:rPr>
-      </w:pPr>
-      <w:r>
-        <w:rPr>
-          <w:b/>
-          <w:noProof/>
-        </w:rPr>
-        <w:t>Opleiding</w:t>
-      </w:r>
-      <w:r>
-        <w:rPr>
-          <w:noProof/>
-        </w:rPr>
+        <w:t>traject_id</w:t>
+      </w:r>
+      <w:r>
+        <w:t xml:space="preserve">, naam, </w:t>
+      </w:r>
+      <w:r>
+        <w:t xml:space="preserve">jaar, </w:t>
+      </w:r>
+      <w:r>
+        <w:rPr>
+          <w:i/>
+        </w:rPr>
+        <w:t>opleiding_id</w:t>
+      </w:r>
+      <w:r>
+        <w:t>, aantal_studiepunten)</w:t>
+      </w:r>
+    </w:p>
+    <w:p>
+      <w:pPr>
+        <w:pStyle w:val="ListParagraph"/>
+        <w:numPr>
+          <w:ilvl w:val="0"/>
+          <w:numId w:val="4"/>
+        </w:numPr>
+        <w:spacing w:line="256" w:lineRule="auto"/>
+      </w:pPr>
+      <w:r>
+        <w:t>Traject_id is PK en is NOT NULL.</w:t>
+      </w:r>
+    </w:p>
+    <w:p>
+      <w:pPr>
+        <w:pStyle w:val="ListParagraph"/>
+        <w:numPr>
+          <w:ilvl w:val="0"/>
+          <w:numId w:val="4"/>
+        </w:numPr>
+        <w:spacing w:line="256" w:lineRule="auto"/>
+      </w:pPr>
+      <w:r>
+        <w:t>Opleiding_id is FK naar Opleiding en is NOT NULL.</w:t>
+      </w:r>
+    </w:p>
+    <w:p>
+      <w:r>
+        <w:rPr>
+          <w:b/>
+        </w:rPr>
+        <w:t>Stage</w:t>
+      </w:r>
+      <w:r>
         <w:t>(</w:t>
       </w:r>
       <w:r>
         <w:rPr>
-          <w:noProof/>
+          <w:i/>
           <w:u w:val="single"/>
         </w:rPr>
-        <w:t>opleiding_id</w:t>
-      </w:r>
-      <w:r>
-        <w:rPr>
-          <w:noProof/>
-        </w:rPr>
-        <w:t xml:space="preserve">, opleiding_naam, </w:t>
+        <w:t>traject_id</w:t>
+      </w:r>
+      <w:r>
+        <w:t xml:space="preserve">, </w:t>
       </w:r>
       <w:r>
         <w:rPr>
           <w:i/>
-          <w:noProof/>
-        </w:rPr>
-        <w:t>contpers_id</w:t>
-      </w:r>
-      <w:r>
-        <w:rPr>
-          <w:noProof/>
-        </w:rPr>
-        <w:t xml:space="preserve">, </w:t>
-      </w:r>
-      <w:r>
-        <w:rPr>
-          <w:i/>
-          <w:noProof/>
-        </w:rPr>
-        <w:t>school_id</w:t>
-      </w:r>
-      <w:r>
-        <w:rPr>
-          <w:noProof/>
-        </w:rPr>
+        </w:rPr>
+        <w:t>bedrijfs_id</w:t>
+      </w:r>
+      <w:r>
         <w:t>)</w:t>
-      </w:r>
-    </w:p>
-    <w:p>
-      <w:pPr>
-        <w:pStyle w:val="Lijstalinea"/>
-        <w:numPr>
-          <w:ilvl w:val="0"/>
-          <w:numId w:val="5"/>
-        </w:numPr>
-        <w:rPr>
-          <w:noProof/>
-        </w:rPr>
-      </w:pPr>
-      <w:r>
-        <w:rPr>
-          <w:noProof/>
-        </w:rPr>
-        <w:t>Contpers_id is FK</w:t>
-      </w:r>
-      <w:r>
-        <w:rPr>
-          <w:noProof/>
-        </w:rPr>
-        <w:t xml:space="preserve"> naar Contactpersoon en NOT NULL</w:t>
-      </w:r>
-    </w:p>
-    <w:p>
-      <w:pPr>
-        <w:pStyle w:val="Lijstalinea"/>
-        <w:numPr>
-          <w:ilvl w:val="0"/>
-          <w:numId w:val="5"/>
-        </w:numPr>
-        <w:rPr>
-          <w:noProof/>
-        </w:rPr>
-      </w:pPr>
-      <w:r>
-        <w:rPr>
-          <w:noProof/>
-        </w:rPr>
-        <w:t>School_id is FK naar School en NOT NULL</w:t>
-      </w:r>
-    </w:p>
-    <w:p>
-      <w:pPr>
-        <w:rPr>
-          <w:noProof/>
-        </w:rPr>
-      </w:pPr>
-      <w:r>
-        <w:rPr>
-          <w:noProof/>
-        </w:rPr>
-        <w:t>HHS_Student()</w:t>
       </w:r>
       <w:bookmarkStart w:id="0" w:name="_GoBack"/>
       <w:bookmarkEnd w:id="0"/>
     </w:p>
+    <w:p>
+      <w:pPr>
+        <w:pStyle w:val="ListParagraph"/>
+        <w:numPr>
+          <w:ilvl w:val="0"/>
+          <w:numId w:val="4"/>
+        </w:numPr>
+        <w:spacing w:line="256" w:lineRule="auto"/>
+      </w:pPr>
+      <w:r>
+        <w:t>Traject_id is PK en FK naar Traject en is NOT NULL.</w:t>
+      </w:r>
+    </w:p>
+    <w:p>
+      <w:pPr>
+        <w:pStyle w:val="ListParagraph"/>
+        <w:numPr>
+          <w:ilvl w:val="0"/>
+          <w:numId w:val="4"/>
+        </w:numPr>
+        <w:spacing w:line="256" w:lineRule="auto"/>
+      </w:pPr>
+      <w:r>
+        <w:t>Bijdrijfs_id is FK naar Bedrijf en is NOT NULL.</w:t>
+      </w:r>
+    </w:p>
+    <w:p>
+      <w:r>
+        <w:rPr>
+          <w:b/>
+        </w:rPr>
+        <w:t>Studie</w:t>
+      </w:r>
+      <w:r>
+        <w:t>(</w:t>
+      </w:r>
+      <w:r>
+        <w:rPr>
+          <w:i/>
+          <w:u w:val="single"/>
+        </w:rPr>
+        <w:t>traject_id</w:t>
+      </w:r>
+      <w:r>
+        <w:rPr>
+          <w:i/>
+        </w:rPr>
+        <w:t>, school_id</w:t>
+      </w:r>
+      <w:r>
+        <w:t>)</w:t>
+      </w:r>
+    </w:p>
+    <w:p>
+      <w:pPr>
+        <w:pStyle w:val="ListParagraph"/>
+        <w:numPr>
+          <w:ilvl w:val="0"/>
+          <w:numId w:val="4"/>
+        </w:numPr>
+        <w:spacing w:line="256" w:lineRule="auto"/>
+      </w:pPr>
+      <w:r>
+        <w:t>Traject_id is PK en FK naar Traject en is NOT NULL.</w:t>
+      </w:r>
+    </w:p>
+    <w:p>
+      <w:pPr>
+        <w:pStyle w:val="ListParagraph"/>
+        <w:numPr>
+          <w:ilvl w:val="0"/>
+          <w:numId w:val="4"/>
+        </w:numPr>
+        <w:spacing w:line="256" w:lineRule="auto"/>
+      </w:pPr>
+      <w:r>
+        <w:t>School_id is FK naar School en is NOT NULL.</w:t>
+      </w:r>
+    </w:p>
+    <w:p>
+      <w:r>
+        <w:rPr>
+          <w:b/>
+        </w:rPr>
+        <w:t>Bedrijf</w:t>
+      </w:r>
+      <w:r>
+        <w:t>(</w:t>
+      </w:r>
+      <w:r>
+        <w:rPr>
+          <w:u w:val="single"/>
+        </w:rPr>
+        <w:t>bedrijfs_id</w:t>
+      </w:r>
+      <w:r>
+        <w:t>, bedrijfs_naam, adres, stad, land)</w:t>
+      </w:r>
+    </w:p>
+    <w:p>
+      <w:pPr>
+        <w:pStyle w:val="ListParagraph"/>
+        <w:numPr>
+          <w:ilvl w:val="0"/>
+          <w:numId w:val="4"/>
+        </w:numPr>
+        <w:spacing w:line="256" w:lineRule="auto"/>
+      </w:pPr>
+      <w:r>
+        <w:t>Bedrijfs_id is PK en is NOT NULL.</w:t>
+      </w:r>
+    </w:p>
+    <w:p>
+      <w:r>
+        <w:rPr>
+          <w:b/>
+        </w:rPr>
+        <w:t>School</w:t>
+      </w:r>
+      <w:r>
+        <w:t>(</w:t>
+      </w:r>
+      <w:r>
+        <w:rPr>
+          <w:u w:val="single"/>
+        </w:rPr>
+        <w:t>school_id</w:t>
+      </w:r>
+      <w:r>
+        <w:t>, naam, land, stad)</w:t>
+      </w:r>
+    </w:p>
+    <w:p>
+      <w:pPr>
+        <w:pStyle w:val="ListParagraph"/>
+        <w:numPr>
+          <w:ilvl w:val="0"/>
+          <w:numId w:val="4"/>
+        </w:numPr>
+        <w:spacing w:line="256" w:lineRule="auto"/>
+      </w:pPr>
+      <w:r>
+        <w:t>School_id is PK en is NOT NULL.</w:t>
+      </w:r>
+    </w:p>
+    <w:p>
+      <w:r>
+        <w:rPr>
+          <w:b/>
+        </w:rPr>
+        <w:t>Contactpersoon</w:t>
+      </w:r>
+      <w:r>
+        <w:t>(</w:t>
+      </w:r>
+      <w:r>
+        <w:rPr>
+          <w:u w:val="single"/>
+        </w:rPr>
+        <w:t>contactpersoon_id</w:t>
+      </w:r>
+      <w:r>
+        <w:t xml:space="preserve">, </w:t>
+      </w:r>
+      <w:r>
+        <w:t>voornaam, tussenvoegsel, achternaam</w:t>
+      </w:r>
+      <w:r>
+        <w:t>, emailadres, telefoonnummer)</w:t>
+      </w:r>
+    </w:p>
+    <w:p>
+      <w:pPr>
+        <w:pStyle w:val="ListParagraph"/>
+        <w:numPr>
+          <w:ilvl w:val="0"/>
+          <w:numId w:val="4"/>
+        </w:numPr>
+        <w:spacing w:line="256" w:lineRule="auto"/>
+      </w:pPr>
+      <w:r>
+        <w:t>Contactpersoon_id is PK en is NOT NULL.</w:t>
+      </w:r>
+    </w:p>
+    <w:p>
+      <w:r>
+        <w:rPr>
+          <w:b/>
+        </w:rPr>
+        <w:t>Opleiding</w:t>
+      </w:r>
+      <w:r>
+        <w:t>(</w:t>
+      </w:r>
+      <w:r>
+        <w:rPr>
+          <w:u w:val="single"/>
+        </w:rPr>
+        <w:t>opleiding_id</w:t>
+      </w:r>
+      <w:r>
+        <w:t xml:space="preserve">, opleiding_naam, </w:t>
+      </w:r>
+      <w:r>
+        <w:rPr>
+          <w:i/>
+        </w:rPr>
+        <w:t>contactpersoon_id, school_id</w:t>
+      </w:r>
+      <w:r>
+        <w:t>)</w:t>
+      </w:r>
+    </w:p>
+    <w:p>
+      <w:pPr>
+        <w:pStyle w:val="ListParagraph"/>
+        <w:numPr>
+          <w:ilvl w:val="0"/>
+          <w:numId w:val="4"/>
+        </w:numPr>
+        <w:spacing w:line="256" w:lineRule="auto"/>
+      </w:pPr>
+      <w:r>
+        <w:t>Opleiding_id is PK en is NOT NULL.</w:t>
+      </w:r>
+    </w:p>
+    <w:p>
+      <w:pPr>
+        <w:pStyle w:val="ListParagraph"/>
+        <w:numPr>
+          <w:ilvl w:val="0"/>
+          <w:numId w:val="4"/>
+        </w:numPr>
+        <w:spacing w:line="256" w:lineRule="auto"/>
+      </w:pPr>
+      <w:r>
+        <w:t>Contactpersoon_id is FK naar Contactpersoon en is NOT NULL.</w:t>
+      </w:r>
+    </w:p>
+    <w:p>
+      <w:pPr>
+        <w:pStyle w:val="ListParagraph"/>
+        <w:numPr>
+          <w:ilvl w:val="0"/>
+          <w:numId w:val="4"/>
+        </w:numPr>
+        <w:spacing w:line="256" w:lineRule="auto"/>
+      </w:pPr>
+      <w:r>
+        <w:t>School_id is FK naar School en is NOT NULL.</w:t>
+      </w:r>
+    </w:p>
+    <w:p>
+      <w:r>
+        <w:rPr>
+          <w:b/>
+        </w:rPr>
+        <w:t>Student_</w:t>
+      </w:r>
+      <w:r>
+        <w:rPr>
+          <w:b/>
+          <w:noProof/>
+        </w:rPr>
+        <w:t>traject</w:t>
+      </w:r>
+      <w:r>
+        <w:t>(</w:t>
+      </w:r>
+      <w:r>
+        <w:rPr>
+          <w:i/>
+          <w:u w:val="single"/>
+        </w:rPr>
+        <w:t>student_id</w:t>
+      </w:r>
+      <w:r>
+        <w:t xml:space="preserve">, </w:t>
+      </w:r>
+      <w:r>
+        <w:rPr>
+          <w:i/>
+          <w:u w:val="single"/>
+        </w:rPr>
+        <w:t>traject_id</w:t>
+      </w:r>
+      <w:r>
+        <w:rPr>
+          <w:i/>
+        </w:rPr>
+        <w:t xml:space="preserve">, </w:t>
+      </w:r>
+      <w:r>
+        <w:t>inschrijf_datum, behaalde_studiepunten)</w:t>
+      </w:r>
+    </w:p>
+    <w:p>
+      <w:pPr>
+        <w:pStyle w:val="ListParagraph"/>
+        <w:numPr>
+          <w:ilvl w:val="0"/>
+          <w:numId w:val="4"/>
+        </w:numPr>
+        <w:spacing w:line="256" w:lineRule="auto"/>
+      </w:pPr>
+      <w:r>
+        <w:t>Student_id en trajec_id zijn FK en PK en zijn beide NOT NULL. Student_id komt van Student en traject_id van Traject.</w:t>
+      </w:r>
+    </w:p>
+    <w:p>
+      <w:r>
+        <w:rPr>
+          <w:b/>
+        </w:rPr>
+        <w:t>Student_telefoonnummer</w:t>
+      </w:r>
+      <w:r>
+        <w:t>(</w:t>
+      </w:r>
+      <w:r>
+        <w:rPr>
+          <w:i/>
+          <w:u w:val="single"/>
+        </w:rPr>
+        <w:t>student_id</w:t>
+      </w:r>
+      <w:r>
+        <w:t xml:space="preserve">, </w:t>
+      </w:r>
+      <w:r>
+        <w:rPr>
+          <w:u w:val="single"/>
+        </w:rPr>
+        <w:t>telefoonnummer</w:t>
+      </w:r>
+      <w:r>
+        <w:t>)</w:t>
+      </w:r>
+    </w:p>
+    <w:p>
+      <w:pPr>
+        <w:pStyle w:val="ListParagraph"/>
+        <w:numPr>
+          <w:ilvl w:val="0"/>
+          <w:numId w:val="4"/>
+        </w:numPr>
+        <w:spacing w:line="256" w:lineRule="auto"/>
+      </w:pPr>
+      <w:r>
+        <w:t>Student_id en is PK en FK naar Student en is NOT NULL.</w:t>
+      </w:r>
+    </w:p>
+    <w:p>
+      <w:pPr>
+        <w:pStyle w:val="ListParagraph"/>
+        <w:numPr>
+          <w:ilvl w:val="0"/>
+          <w:numId w:val="4"/>
+        </w:numPr>
+        <w:spacing w:line="256" w:lineRule="auto"/>
+      </w:pPr>
+      <w:r>
+        <w:t>Telefoonnummer is PK en is NOT NULL.</w:t>
+      </w:r>
+    </w:p>
+    <w:p>
+      <w:pPr>
+        <w:rPr>
+          <w:b/>
+        </w:rPr>
+      </w:pPr>
+      <w:r>
+        <w:rPr>
+          <w:b/>
+        </w:rPr>
+        <w:br w:type="page"/>
+      </w:r>
+    </w:p>
+    <w:p>
+      <w:pPr>
+        <w:spacing w:before="240"/>
+        <w:rPr>
+          <w:lang w:val="en-US"/>
+        </w:rPr>
+      </w:pPr>
+      <w:proofErr w:type="spellStart"/>
+      <w:r>
+        <w:rPr>
+          <w:b/>
+          <w:lang w:val="en-US"/>
+        </w:rPr>
+        <w:lastRenderedPageBreak/>
+        <w:t>Student_</w:t>
+      </w:r>
+      <w:proofErr w:type="gramStart"/>
+      <w:r>
+        <w:rPr>
+          <w:b/>
+          <w:lang w:val="en-US"/>
+        </w:rPr>
+        <w:t>emailadres</w:t>
+      </w:r>
+      <w:proofErr w:type="spellEnd"/>
+      <w:r>
+        <w:rPr>
+          <w:lang w:val="en-US"/>
+        </w:rPr>
+        <w:t>(</w:t>
+      </w:r>
+      <w:proofErr w:type="spellStart"/>
+      <w:proofErr w:type="gramEnd"/>
+      <w:r>
+        <w:rPr>
+          <w:i/>
+          <w:u w:val="single"/>
+          <w:lang w:val="en-US"/>
+        </w:rPr>
+        <w:t>student_id</w:t>
+      </w:r>
+      <w:proofErr w:type="spellEnd"/>
+      <w:r>
+        <w:rPr>
+          <w:lang w:val="en-US"/>
+        </w:rPr>
+        <w:t xml:space="preserve">, </w:t>
+      </w:r>
+      <w:proofErr w:type="spellStart"/>
+      <w:r>
+        <w:rPr>
+          <w:u w:val="single"/>
+          <w:lang w:val="en-US"/>
+        </w:rPr>
+        <w:t>emailadres</w:t>
+      </w:r>
+      <w:proofErr w:type="spellEnd"/>
+      <w:r>
+        <w:rPr>
+          <w:lang w:val="en-US"/>
+        </w:rPr>
+        <w:t>)</w:t>
+      </w:r>
+    </w:p>
+    <w:p>
+      <w:pPr>
+        <w:pStyle w:val="ListParagraph"/>
+        <w:numPr>
+          <w:ilvl w:val="0"/>
+          <w:numId w:val="4"/>
+        </w:numPr>
+        <w:spacing w:line="256" w:lineRule="auto"/>
+      </w:pPr>
+      <w:r>
+        <w:t>Student_id en is PK en FK  naar Student en is NOT NULL.</w:t>
+      </w:r>
+    </w:p>
+    <w:p>
+      <w:pPr>
+        <w:pStyle w:val="ListParagraph"/>
+        <w:numPr>
+          <w:ilvl w:val="0"/>
+          <w:numId w:val="4"/>
+        </w:numPr>
+        <w:spacing w:line="256" w:lineRule="auto"/>
+        <w:rPr>
+          <w:lang w:val="en-US"/>
+        </w:rPr>
+      </w:pPr>
+      <w:proofErr w:type="spellStart"/>
+      <w:r>
+        <w:rPr>
+          <w:lang w:val="en-US"/>
+        </w:rPr>
+        <w:t>Emailadres</w:t>
+      </w:r>
+      <w:proofErr w:type="spellEnd"/>
+      <w:r>
+        <w:rPr>
+          <w:lang w:val="en-US"/>
+        </w:rPr>
+        <w:t xml:space="preserve"> is PK en is NOT NULL.</w:t>
+      </w:r>
+    </w:p>
+    <w:p>
+      <w:pPr>
+        <w:spacing w:before="240"/>
+        <w:rPr>
+          <w:lang w:val="en-US"/>
+        </w:rPr>
+      </w:pPr>
+      <w:proofErr w:type="spellStart"/>
+      <w:r>
+        <w:rPr>
+          <w:b/>
+          <w:lang w:val="en-US"/>
+        </w:rPr>
+        <w:t>Traject_</w:t>
+      </w:r>
+      <w:proofErr w:type="gramStart"/>
+      <w:r>
+        <w:rPr>
+          <w:b/>
+          <w:lang w:val="en-US"/>
+        </w:rPr>
+        <w:t>semester</w:t>
+      </w:r>
+      <w:proofErr w:type="spellEnd"/>
+      <w:r>
+        <w:rPr>
+          <w:lang w:val="en-US"/>
+        </w:rPr>
+        <w:t>(</w:t>
+      </w:r>
+      <w:proofErr w:type="spellStart"/>
+      <w:proofErr w:type="gramEnd"/>
+      <w:r>
+        <w:rPr>
+          <w:i/>
+          <w:u w:val="single"/>
+          <w:lang w:val="en-US"/>
+        </w:rPr>
+        <w:t>traject_id</w:t>
+      </w:r>
+      <w:proofErr w:type="spellEnd"/>
+      <w:r>
+        <w:rPr>
+          <w:i/>
+          <w:lang w:val="en-US"/>
+        </w:rPr>
+        <w:t xml:space="preserve">, </w:t>
+      </w:r>
+      <w:proofErr w:type="spellStart"/>
+      <w:r>
+        <w:rPr>
+          <w:i/>
+          <w:u w:val="single"/>
+          <w:lang w:val="en-US"/>
+        </w:rPr>
+        <w:t>semester_code</w:t>
+      </w:r>
+      <w:proofErr w:type="spellEnd"/>
+      <w:r>
+        <w:rPr>
+          <w:lang w:val="en-US"/>
+        </w:rPr>
+        <w:t>)</w:t>
+      </w:r>
+    </w:p>
+    <w:p>
+      <w:pPr>
+        <w:pStyle w:val="ListParagraph"/>
+        <w:numPr>
+          <w:ilvl w:val="0"/>
+          <w:numId w:val="4"/>
+        </w:numPr>
+        <w:spacing w:before="240" w:line="256" w:lineRule="auto"/>
+        <w:rPr>
+          <w:noProof/>
+        </w:rPr>
+      </w:pPr>
+      <w:r>
+        <w:rPr>
+          <w:noProof/>
+        </w:rPr>
+        <w:t>Semester_code en traject_id zijn FK en PK en zijn beide NOT NULL. Semester_code komt uit Semester en traject_id komt uit Traject.</w:t>
+      </w:r>
+    </w:p>
+    <w:p>
+      <w:r>
+        <w:rPr>
+          <w:b/>
+        </w:rPr>
+        <w:t>Constraints:</w:t>
+      </w:r>
+    </w:p>
+    <w:p>
+      <w:pPr>
+        <w:pStyle w:val="ListParagraph"/>
+        <w:numPr>
+          <w:ilvl w:val="0"/>
+          <w:numId w:val="3"/>
+        </w:numPr>
+        <w:spacing w:line="256" w:lineRule="auto"/>
+      </w:pPr>
+      <w:r>
+        <w:t>Dezelfde student_id mag niet voorkomen in HHS-student en in Exchange-student.</w:t>
+      </w:r>
+    </w:p>
+    <w:p>
+      <w:pPr>
+        <w:pStyle w:val="ListParagraph"/>
+        <w:numPr>
+          <w:ilvl w:val="0"/>
+          <w:numId w:val="3"/>
+        </w:numPr>
+        <w:spacing w:line="256" w:lineRule="auto"/>
+      </w:pPr>
+      <w:r>
+        <w:t>Dezelfde traject_id mag niet voorkomen in Stage en in Studie.</w:t>
+      </w:r>
+    </w:p>
+    <w:p>
+      <w:pPr>
+        <w:pStyle w:val="ListParagraph"/>
+        <w:numPr>
+          <w:ilvl w:val="0"/>
+          <w:numId w:val="3"/>
+        </w:numPr>
+        <w:spacing w:line="256" w:lineRule="auto"/>
+      </w:pPr>
+      <w:r>
+        <w:t>Start_datum bij Semester mag niet later zijn dan eind_datum.</w:t>
+      </w:r>
+    </w:p>
+    <w:p>
+      <w:pPr>
+        <w:pStyle w:val="ListParagraph"/>
+        <w:numPr>
+          <w:ilvl w:val="0"/>
+          <w:numId w:val="3"/>
+        </w:numPr>
+        <w:spacing w:line="256" w:lineRule="auto"/>
+      </w:pPr>
+      <w:r>
+        <w:t>Inschrijf_datum mag niet later zijn dan start_datum semester.</w:t>
+      </w:r>
+    </w:p>
+    <w:p>
+      <w:pPr>
+        <w:pStyle w:val="ListParagraph"/>
+        <w:numPr>
+          <w:ilvl w:val="0"/>
+          <w:numId w:val="3"/>
+        </w:numPr>
+        <w:spacing w:line="256" w:lineRule="auto"/>
+      </w:pPr>
+      <w:r>
+        <w:t>Behaalde_studiepunten in Student_traject mag niet groter zijn dan de studie_punten van het traject zelf.</w:t>
+      </w:r>
+    </w:p>
+    <w:p/>
     <w:sectPr>
       <w:pgSz w:w="11906" w:h="16838"/>
       <w:pgMar w:top="1417" w:right="1417" w:bottom="1417" w:left="1417" w:header="708" w:footer="708" w:gutter="0"/>
@@ -273,8 +906,8 @@
 </file>
 
 <file path=word/numbering.xml><?xml version="1.0" encoding="utf-8"?>
-<w:numbering xmlns:wpc="http://schemas.microsoft.com/office/word/2010/wordprocessingCanvas" xmlns:cx="http://schemas.microsoft.com/office/drawing/2014/chartex" xmlns:cx1="http://schemas.microsoft.com/office/drawing/2015/9/8/chartex" xmlns:mc="http://schemas.openxmlformats.org/markup-compatibility/2006" xmlns:o="urn:schemas-microsoft-com:office:office" xmlns:r="http://schemas.openxmlformats.org/officeDocument/2006/relationships" xmlns:m="http://schemas.openxmlformats.org/officeDocument/2006/math" xmlns:v="urn:schemas-microsoft-com:vml" xmlns:wp14="http://schemas.microsoft.com/office/word/2010/wordprocessingDrawing" xmlns:wp="http://schemas.openxmlformats.org/drawingml/2006/wordprocessingDrawing" xmlns:w10="urn:schemas-microsoft-com:office:word" xmlns:w="http://schemas.openxmlformats.org/wordprocessingml/2006/main" xmlns:w14="http://schemas.microsoft.com/office/word/2010/wordml" xmlns:w15="http://schemas.microsoft.com/office/word/2012/wordml" xmlns:w16se="http://schemas.microsoft.com/office/word/2015/wordml/symex" xmlns:wpg="http://schemas.microsoft.com/office/word/2010/wordprocessingGroup" xmlns:wpi="http://schemas.microsoft.com/office/word/2010/wordprocessingInk" xmlns:wne="http://schemas.microsoft.com/office/word/2006/wordml" xmlns:wps="http://schemas.microsoft.com/office/word/2010/wordprocessingShape" mc:Ignorable="w14 w15 w16se wp14">
-  <w:abstractNum w:abstractNumId="0" w15:restartNumberingAfterBreak="0">
+<w:numbering xmlns:wpc="http://schemas.microsoft.com/office/word/2010/wordprocessingCanvas" xmlns:mc="http://schemas.openxmlformats.org/markup-compatibility/2006" xmlns:o="urn:schemas-microsoft-com:office:office" xmlns:r="http://schemas.openxmlformats.org/officeDocument/2006/relationships" xmlns:m="http://schemas.openxmlformats.org/officeDocument/2006/math" xmlns:v="urn:schemas-microsoft-com:vml" xmlns:wp14="http://schemas.microsoft.com/office/word/2010/wordprocessingDrawing" xmlns:wp="http://schemas.openxmlformats.org/drawingml/2006/wordprocessingDrawing" xmlns:w10="urn:schemas-microsoft-com:office:word" xmlns:w="http://schemas.openxmlformats.org/wordprocessingml/2006/main" xmlns:w14="http://schemas.microsoft.com/office/word/2010/wordml" xmlns:w15="http://schemas.microsoft.com/office/word/2012/wordml" xmlns:wpg="http://schemas.microsoft.com/office/word/2010/wordprocessingGroup" xmlns:wpi="http://schemas.microsoft.com/office/word/2010/wordprocessingInk" xmlns:wne="http://schemas.microsoft.com/office/word/2006/wordml" xmlns:wps="http://schemas.microsoft.com/office/word/2010/wordprocessingShape" mc:Ignorable="w14 w15 wp14">
+  <w:abstractNum w:abstractNumId="0">
     <w:nsid w:val="26E12C73"/>
     <w:multiLevelType w:val="hybridMultilevel"/>
     <w:tmpl w:val="E79AB866"/>
@@ -386,7 +1019,7 @@
       </w:rPr>
     </w:lvl>
   </w:abstractNum>
-  <w:abstractNum w:abstractNumId="1" w15:restartNumberingAfterBreak="0">
+  <w:abstractNum w:abstractNumId="1">
     <w:nsid w:val="4656173F"/>
     <w:multiLevelType w:val="hybridMultilevel"/>
     <w:tmpl w:val="5ACA8AC0"/>
@@ -486,118 +1119,6 @@
       </w:rPr>
     </w:lvl>
     <w:lvl w:ilvl="8" w:tplc="04130005" w:tentative="1">
-      <w:start w:val="1"/>
-      <w:numFmt w:val="bullet"/>
-      <w:lvlText w:val=""/>
-      <w:lvlJc w:val="left"/>
-      <w:pPr>
-        <w:ind w:left="6480" w:hanging="360"/>
-      </w:pPr>
-      <w:rPr>
-        <w:rFonts w:ascii="Wingdings" w:hAnsi="Wingdings" w:hint="default"/>
-      </w:rPr>
-    </w:lvl>
-  </w:abstractNum>
-  <w:abstractNum w:abstractNumId="2" w15:restartNumberingAfterBreak="0">
-    <w:nsid w:val="485B2174"/>
-    <w:multiLevelType w:val="hybridMultilevel"/>
-    <w:tmpl w:val="646E367C"/>
-    <w:lvl w:ilvl="0" w:tplc="50BCC208">
-      <w:numFmt w:val="bullet"/>
-      <w:lvlText w:val="-"/>
-      <w:lvlJc w:val="left"/>
-      <w:pPr>
-        <w:ind w:left="720" w:hanging="360"/>
-      </w:pPr>
-      <w:rPr>
-        <w:rFonts w:ascii="Calibri" w:eastAsiaTheme="minorHAnsi" w:hAnsi="Calibri" w:cstheme="minorBidi" w:hint="default"/>
-      </w:rPr>
-    </w:lvl>
-    <w:lvl w:ilvl="1" w:tplc="08090003" w:tentative="1">
-      <w:start w:val="1"/>
-      <w:numFmt w:val="bullet"/>
-      <w:lvlText w:val="o"/>
-      <w:lvlJc w:val="left"/>
-      <w:pPr>
-        <w:ind w:left="1440" w:hanging="360"/>
-      </w:pPr>
-      <w:rPr>
-        <w:rFonts w:ascii="Courier New" w:hAnsi="Courier New" w:cs="Courier New" w:hint="default"/>
-      </w:rPr>
-    </w:lvl>
-    <w:lvl w:ilvl="2" w:tplc="08090005" w:tentative="1">
-      <w:start w:val="1"/>
-      <w:numFmt w:val="bullet"/>
-      <w:lvlText w:val=""/>
-      <w:lvlJc w:val="left"/>
-      <w:pPr>
-        <w:ind w:left="2160" w:hanging="360"/>
-      </w:pPr>
-      <w:rPr>
-        <w:rFonts w:ascii="Wingdings" w:hAnsi="Wingdings" w:hint="default"/>
-      </w:rPr>
-    </w:lvl>
-    <w:lvl w:ilvl="3" w:tplc="08090001" w:tentative="1">
-      <w:start w:val="1"/>
-      <w:numFmt w:val="bullet"/>
-      <w:lvlText w:val=""/>
-      <w:lvlJc w:val="left"/>
-      <w:pPr>
-        <w:ind w:left="2880" w:hanging="360"/>
-      </w:pPr>
-      <w:rPr>
-        <w:rFonts w:ascii="Symbol" w:hAnsi="Symbol" w:hint="default"/>
-      </w:rPr>
-    </w:lvl>
-    <w:lvl w:ilvl="4" w:tplc="08090003" w:tentative="1">
-      <w:start w:val="1"/>
-      <w:numFmt w:val="bullet"/>
-      <w:lvlText w:val="o"/>
-      <w:lvlJc w:val="left"/>
-      <w:pPr>
-        <w:ind w:left="3600" w:hanging="360"/>
-      </w:pPr>
-      <w:rPr>
-        <w:rFonts w:ascii="Courier New" w:hAnsi="Courier New" w:cs="Courier New" w:hint="default"/>
-      </w:rPr>
-    </w:lvl>
-    <w:lvl w:ilvl="5" w:tplc="08090005" w:tentative="1">
-      <w:start w:val="1"/>
-      <w:numFmt w:val="bullet"/>
-      <w:lvlText w:val=""/>
-      <w:lvlJc w:val="left"/>
-      <w:pPr>
-        <w:ind w:left="4320" w:hanging="360"/>
-      </w:pPr>
-      <w:rPr>
-        <w:rFonts w:ascii="Wingdings" w:hAnsi="Wingdings" w:hint="default"/>
-      </w:rPr>
-    </w:lvl>
-    <w:lvl w:ilvl="6" w:tplc="08090001" w:tentative="1">
-      <w:start w:val="1"/>
-      <w:numFmt w:val="bullet"/>
-      <w:lvlText w:val=""/>
-      <w:lvlJc w:val="left"/>
-      <w:pPr>
-        <w:ind w:left="5040" w:hanging="360"/>
-      </w:pPr>
-      <w:rPr>
-        <w:rFonts w:ascii="Symbol" w:hAnsi="Symbol" w:hint="default"/>
-      </w:rPr>
-    </w:lvl>
-    <w:lvl w:ilvl="7" w:tplc="08090003" w:tentative="1">
-      <w:start w:val="1"/>
-      <w:numFmt w:val="bullet"/>
-      <w:lvlText w:val="o"/>
-      <w:lvlJc w:val="left"/>
-      <w:pPr>
-        <w:ind w:left="5760" w:hanging="360"/>
-      </w:pPr>
-      <w:rPr>
-        <w:rFonts w:ascii="Courier New" w:hAnsi="Courier New" w:cs="Courier New" w:hint="default"/>
-      </w:rPr>
-    </w:lvl>
-    <w:lvl w:ilvl="8" w:tplc="08090005" w:tentative="1">
       <w:start w:val="1"/>
       <w:numFmt w:val="bullet"/>
       <w:lvlText w:val=""/>
@@ -622,14 +1143,11 @@
   <w:num w:numId="4">
     <w:abstractNumId w:val="1"/>
   </w:num>
-  <w:num w:numId="5">
-    <w:abstractNumId w:val="2"/>
-  </w:num>
 </w:numbering>
 </file>
 
 <file path=word/styles.xml><?xml version="1.0" encoding="utf-8"?>
-<w:styles xmlns:mc="http://schemas.openxmlformats.org/markup-compatibility/2006" xmlns:r="http://schemas.openxmlformats.org/officeDocument/2006/relationships" xmlns:w="http://schemas.openxmlformats.org/wordprocessingml/2006/main" xmlns:w14="http://schemas.microsoft.com/office/word/2010/wordml" xmlns:w15="http://schemas.microsoft.com/office/word/2012/wordml" xmlns:w16se="http://schemas.microsoft.com/office/word/2015/wordml/symex" mc:Ignorable="w14 w15 w16se">
+<w:styles xmlns:mc="http://schemas.openxmlformats.org/markup-compatibility/2006" xmlns:r="http://schemas.openxmlformats.org/officeDocument/2006/relationships" xmlns:w="http://schemas.openxmlformats.org/wordprocessingml/2006/main" xmlns:w14="http://schemas.microsoft.com/office/word/2010/wordml" xmlns:w15="http://schemas.microsoft.com/office/word/2012/wordml" mc:Ignorable="w14 w15">
   <w:docDefaults>
     <w:rPrDefault>
       <w:rPr>
@@ -1018,17 +1536,17 @@
     <w:lsdException w:name="List Table 6 Colorful Accent 6" w:uiPriority="51"/>
     <w:lsdException w:name="List Table 7 Colorful Accent 6" w:uiPriority="52"/>
   </w:latentStyles>
-  <w:style w:type="paragraph" w:default="1" w:styleId="Standaard">
+  <w:style w:type="paragraph" w:default="1" w:styleId="Normal">
     <w:name w:val="Normal"/>
     <w:qFormat/>
   </w:style>
-  <w:style w:type="character" w:default="1" w:styleId="Standaardalinea-lettertype">
+  <w:style w:type="character" w:default="1" w:styleId="DefaultParagraphFont">
     <w:name w:val="Default Paragraph Font"/>
     <w:uiPriority w:val="1"/>
     <w:semiHidden/>
     <w:unhideWhenUsed/>
   </w:style>
-  <w:style w:type="table" w:default="1" w:styleId="Standaardtabel">
+  <w:style w:type="table" w:default="1" w:styleId="TableNormal">
     <w:name w:val="Normal Table"/>
     <w:uiPriority w:val="99"/>
     <w:semiHidden/>
@@ -1043,15 +1561,15 @@
       </w:tblCellMar>
     </w:tblPr>
   </w:style>
-  <w:style w:type="numbering" w:default="1" w:styleId="Geenlijst">
+  <w:style w:type="numbering" w:default="1" w:styleId="NoList">
     <w:name w:val="No List"/>
     <w:uiPriority w:val="99"/>
     <w:semiHidden/>
     <w:unhideWhenUsed/>
   </w:style>
-  <w:style w:type="paragraph" w:styleId="Lijstalinea">
+  <w:style w:type="paragraph" w:styleId="ListParagraph">
     <w:name w:val="List Paragraph"/>
-    <w:basedOn w:val="Standaard"/>
+    <w:basedOn w:val="Normal"/>
     <w:uiPriority w:val="34"/>
     <w:qFormat/>
     <w:rsid w:val="003C43C3"/>

</xml_diff>

<commit_message>
Updated Use case beschrijvingen with "Inschrijven" (needs to be added to Use Case diagram), fixed a little mistake in RRM and started on input validation in the application
</commit_message>
<xml_diff>
--- a/RRM-Model Groepje 7.docx
+++ b/RRM-Model Groepje 7.docx
@@ -1,6 +1,6 @@
 
 <file path=word/document.xml><?xml version="1.0" encoding="utf-8"?>
-<w:document xmlns:wpc="http://schemas.microsoft.com/office/word/2010/wordprocessingCanvas" xmlns:mc="http://schemas.openxmlformats.org/markup-compatibility/2006" xmlns:o="urn:schemas-microsoft-com:office:office" xmlns:r="http://schemas.openxmlformats.org/officeDocument/2006/relationships" xmlns:m="http://schemas.openxmlformats.org/officeDocument/2006/math" xmlns:v="urn:schemas-microsoft-com:vml" xmlns:wp14="http://schemas.microsoft.com/office/word/2010/wordprocessingDrawing" xmlns:wp="http://schemas.openxmlformats.org/drawingml/2006/wordprocessingDrawing" xmlns:w10="urn:schemas-microsoft-com:office:word" xmlns:w="http://schemas.openxmlformats.org/wordprocessingml/2006/main" xmlns:w14="http://schemas.microsoft.com/office/word/2010/wordml" xmlns:w15="http://schemas.microsoft.com/office/word/2012/wordml" xmlns:wpg="http://schemas.microsoft.com/office/word/2010/wordprocessingGroup" xmlns:wpi="http://schemas.microsoft.com/office/word/2010/wordprocessingInk" xmlns:wne="http://schemas.microsoft.com/office/word/2006/wordml" xmlns:wps="http://schemas.microsoft.com/office/word/2010/wordprocessingShape" mc:Ignorable="w14 w15 wp14">
+<w:document xmlns:wpc="http://schemas.microsoft.com/office/word/2010/wordprocessingCanvas" xmlns:cx="http://schemas.microsoft.com/office/drawing/2014/chartex" xmlns:cx1="http://schemas.microsoft.com/office/drawing/2015/9/8/chartex" xmlns:mc="http://schemas.openxmlformats.org/markup-compatibility/2006" xmlns:o="urn:schemas-microsoft-com:office:office" xmlns:r="http://schemas.openxmlformats.org/officeDocument/2006/relationships" xmlns:m="http://schemas.openxmlformats.org/officeDocument/2006/math" xmlns:v="urn:schemas-microsoft-com:vml" xmlns:wp14="http://schemas.microsoft.com/office/word/2010/wordprocessingDrawing" xmlns:wp="http://schemas.openxmlformats.org/drawingml/2006/wordprocessingDrawing" xmlns:w10="urn:schemas-microsoft-com:office:word" xmlns:w="http://schemas.openxmlformats.org/wordprocessingml/2006/main" xmlns:w14="http://schemas.microsoft.com/office/word/2010/wordml" xmlns:w15="http://schemas.microsoft.com/office/word/2012/wordml" xmlns:w16se="http://schemas.microsoft.com/office/word/2015/wordml/symex" xmlns:wpg="http://schemas.microsoft.com/office/word/2010/wordprocessingGroup" xmlns:wpi="http://schemas.microsoft.com/office/word/2010/wordprocessingInk" xmlns:wne="http://schemas.microsoft.com/office/word/2006/wordml" xmlns:wps="http://schemas.microsoft.com/office/word/2010/wordprocessingShape" mc:Ignorable="w14 w15 w16se wp14">
   <w:body>
     <w:p>
       <w:r>
@@ -36,7 +36,7 @@
     </w:p>
     <w:p>
       <w:pPr>
-        <w:pStyle w:val="ListParagraph"/>
+        <w:pStyle w:val="Lijstalinea"/>
         <w:numPr>
           <w:ilvl w:val="0"/>
           <w:numId w:val="3"/>
@@ -79,7 +79,7 @@
     </w:p>
     <w:p>
       <w:pPr>
-        <w:pStyle w:val="ListParagraph"/>
+        <w:pStyle w:val="Lijstalinea"/>
         <w:numPr>
           <w:ilvl w:val="0"/>
           <w:numId w:val="4"/>
@@ -92,7 +92,7 @@
     </w:p>
     <w:p>
       <w:pPr>
-        <w:pStyle w:val="ListParagraph"/>
+        <w:pStyle w:val="Lijstalinea"/>
         <w:numPr>
           <w:ilvl w:val="0"/>
           <w:numId w:val="4"/>
@@ -141,7 +141,7 @@
     </w:p>
     <w:p>
       <w:pPr>
-        <w:pStyle w:val="ListParagraph"/>
+        <w:pStyle w:val="Lijstalinea"/>
         <w:numPr>
           <w:ilvl w:val="0"/>
           <w:numId w:val="4"/>
@@ -154,7 +154,7 @@
     </w:p>
     <w:p>
       <w:pPr>
-        <w:pStyle w:val="ListParagraph"/>
+        <w:pStyle w:val="Lijstalinea"/>
         <w:numPr>
           <w:ilvl w:val="0"/>
           <w:numId w:val="4"/>
@@ -199,7 +199,7 @@
     </w:p>
     <w:p>
       <w:pPr>
-        <w:pStyle w:val="ListParagraph"/>
+        <w:pStyle w:val="Lijstalinea"/>
         <w:numPr>
           <w:ilvl w:val="0"/>
           <w:numId w:val="4"/>
@@ -212,7 +212,7 @@
     </w:p>
     <w:p>
       <w:pPr>
-        <w:pStyle w:val="ListParagraph"/>
+        <w:pStyle w:val="Lijstalinea"/>
         <w:numPr>
           <w:ilvl w:val="0"/>
           <w:numId w:val="4"/>
@@ -252,12 +252,10 @@
       <w:r>
         <w:t>)</w:t>
       </w:r>
-      <w:bookmarkStart w:id="0" w:name="_GoBack"/>
-      <w:bookmarkEnd w:id="0"/>
-    </w:p>
-    <w:p>
-      <w:pPr>
-        <w:pStyle w:val="ListParagraph"/>
+    </w:p>
+    <w:p>
+      <w:pPr>
+        <w:pStyle w:val="Lijstalinea"/>
         <w:numPr>
           <w:ilvl w:val="0"/>
           <w:numId w:val="4"/>
@@ -270,7 +268,7 @@
     </w:p>
     <w:p>
       <w:pPr>
-        <w:pStyle w:val="ListParagraph"/>
+        <w:pStyle w:val="Lijstalinea"/>
         <w:numPr>
           <w:ilvl w:val="0"/>
           <w:numId w:val="4"/>
@@ -310,7 +308,7 @@
     </w:p>
     <w:p>
       <w:pPr>
-        <w:pStyle w:val="ListParagraph"/>
+        <w:pStyle w:val="Lijstalinea"/>
         <w:numPr>
           <w:ilvl w:val="0"/>
           <w:numId w:val="4"/>
@@ -323,7 +321,7 @@
     </w:p>
     <w:p>
       <w:pPr>
-        <w:pStyle w:val="ListParagraph"/>
+        <w:pStyle w:val="Lijstalinea"/>
         <w:numPr>
           <w:ilvl w:val="0"/>
           <w:numId w:val="4"/>
@@ -356,7 +354,7 @@
     </w:p>
     <w:p>
       <w:pPr>
-        <w:pStyle w:val="ListParagraph"/>
+        <w:pStyle w:val="Lijstalinea"/>
         <w:numPr>
           <w:ilvl w:val="0"/>
           <w:numId w:val="4"/>
@@ -389,7 +387,7 @@
     </w:p>
     <w:p>
       <w:pPr>
-        <w:pStyle w:val="ListParagraph"/>
+        <w:pStyle w:val="Lijstalinea"/>
         <w:numPr>
           <w:ilvl w:val="0"/>
           <w:numId w:val="4"/>
@@ -428,7 +426,7 @@
     </w:p>
     <w:p>
       <w:pPr>
-        <w:pStyle w:val="ListParagraph"/>
+        <w:pStyle w:val="Lijstalinea"/>
         <w:numPr>
           <w:ilvl w:val="0"/>
           <w:numId w:val="4"/>
@@ -470,7 +468,7 @@
     </w:p>
     <w:p>
       <w:pPr>
-        <w:pStyle w:val="ListParagraph"/>
+        <w:pStyle w:val="Lijstalinea"/>
         <w:numPr>
           <w:ilvl w:val="0"/>
           <w:numId w:val="4"/>
@@ -483,7 +481,7 @@
     </w:p>
     <w:p>
       <w:pPr>
-        <w:pStyle w:val="ListParagraph"/>
+        <w:pStyle w:val="Lijstalinea"/>
         <w:numPr>
           <w:ilvl w:val="0"/>
           <w:numId w:val="4"/>
@@ -496,7 +494,7 @@
     </w:p>
     <w:p>
       <w:pPr>
-        <w:pStyle w:val="ListParagraph"/>
+        <w:pStyle w:val="Lijstalinea"/>
         <w:numPr>
           <w:ilvl w:val="0"/>
           <w:numId w:val="4"/>
@@ -553,7 +551,7 @@
     </w:p>
     <w:p>
       <w:pPr>
-        <w:pStyle w:val="ListParagraph"/>
+        <w:pStyle w:val="Lijstalinea"/>
         <w:numPr>
           <w:ilvl w:val="0"/>
           <w:numId w:val="4"/>
@@ -596,7 +594,7 @@
     </w:p>
     <w:p>
       <w:pPr>
-        <w:pStyle w:val="ListParagraph"/>
+        <w:pStyle w:val="Lijstalinea"/>
         <w:numPr>
           <w:ilvl w:val="0"/>
           <w:numId w:val="4"/>
@@ -609,7 +607,7 @@
     </w:p>
     <w:p>
       <w:pPr>
-        <w:pStyle w:val="ListParagraph"/>
+        <w:pStyle w:val="Lijstalinea"/>
         <w:numPr>
           <w:ilvl w:val="0"/>
           <w:numId w:val="4"/>
@@ -647,25 +645,16 @@
           <w:lang w:val="en-US"/>
         </w:rPr>
         <w:lastRenderedPageBreak/>
-        <w:t>Student_</w:t>
-      </w:r>
-      <w:proofErr w:type="gramStart"/>
-      <w:r>
-        <w:rPr>
-          <w:b/>
+        <w:t>Student_emailadres</w:t>
+      </w:r>
+      <w:proofErr w:type="spellEnd"/>
+      <w:r>
+        <w:rPr>
           <w:lang w:val="en-US"/>
         </w:rPr>
-        <w:t>emailadres</w:t>
-      </w:r>
-      <w:proofErr w:type="spellEnd"/>
-      <w:r>
-        <w:rPr>
-          <w:lang w:val="en-US"/>
-        </w:rPr>
         <w:t>(</w:t>
       </w:r>
       <w:proofErr w:type="spellStart"/>
-      <w:proofErr w:type="gramEnd"/>
       <w:r>
         <w:rPr>
           <w:i/>
@@ -699,7 +688,7 @@
     </w:p>
     <w:p>
       <w:pPr>
-        <w:pStyle w:val="ListParagraph"/>
+        <w:pStyle w:val="Lijstalinea"/>
         <w:numPr>
           <w:ilvl w:val="0"/>
           <w:numId w:val="4"/>
@@ -712,7 +701,7 @@
     </w:p>
     <w:p>
       <w:pPr>
-        <w:pStyle w:val="ListParagraph"/>
+        <w:pStyle w:val="Lijstalinea"/>
         <w:numPr>
           <w:ilvl w:val="0"/>
           <w:numId w:val="4"/>
@@ -734,7 +723,21 @@
         <w:rPr>
           <w:lang w:val="en-US"/>
         </w:rPr>
-        <w:t xml:space="preserve"> is PK en is NOT NULL.</w:t>
+        <w:t xml:space="preserve"> is PK </w:t>
+      </w:r>
+      <w:proofErr w:type="spellStart"/>
+      <w:r>
+        <w:rPr>
+          <w:lang w:val="en-US"/>
+        </w:rPr>
+        <w:t>en</w:t>
+      </w:r>
+      <w:proofErr w:type="spellEnd"/>
+      <w:r>
+        <w:rPr>
+          <w:lang w:val="en-US"/>
+        </w:rPr>
+        <w:t xml:space="preserve"> is NOT NULL.</w:t>
       </w:r>
     </w:p>
     <w:p>
@@ -750,25 +753,16 @@
           <w:b/>
           <w:lang w:val="en-US"/>
         </w:rPr>
-        <w:t>Traject_</w:t>
-      </w:r>
-      <w:proofErr w:type="gramStart"/>
-      <w:r>
-        <w:rPr>
-          <w:b/>
+        <w:t>Traject_semester</w:t>
+      </w:r>
+      <w:proofErr w:type="spellEnd"/>
+      <w:r>
+        <w:rPr>
           <w:lang w:val="en-US"/>
         </w:rPr>
-        <w:t>semester</w:t>
-      </w:r>
-      <w:proofErr w:type="spellEnd"/>
-      <w:r>
-        <w:rPr>
-          <w:lang w:val="en-US"/>
-        </w:rPr>
         <w:t>(</w:t>
       </w:r>
       <w:proofErr w:type="spellStart"/>
-      <w:proofErr w:type="gramEnd"/>
       <w:r>
         <w:rPr>
           <w:i/>
@@ -785,16 +779,12 @@
         </w:rPr>
         <w:t xml:space="preserve">, </w:t>
       </w:r>
-      <w:proofErr w:type="spellStart"/>
-      <w:r>
-        <w:rPr>
-          <w:i/>
-          <w:u w:val="single"/>
+      <w:r>
+        <w:rPr>
           <w:lang w:val="en-US"/>
         </w:rPr>
-        <w:t>semester_code</w:t>
-      </w:r>
-      <w:proofErr w:type="spellEnd"/>
+        <w:t>semester</w:t>
+      </w:r>
       <w:r>
         <w:rPr>
           <w:lang w:val="en-US"/>
@@ -804,7 +794,7 @@
     </w:p>
     <w:p>
       <w:pPr>
-        <w:pStyle w:val="ListParagraph"/>
+        <w:pStyle w:val="Lijstalinea"/>
         <w:numPr>
           <w:ilvl w:val="0"/>
           <w:numId w:val="4"/>
@@ -818,7 +808,25 @@
         <w:rPr>
           <w:noProof/>
         </w:rPr>
-        <w:t>Semester_code en traject_id zijn FK en PK en zijn beide NOT NULL. Semester_code komt uit Semester en traject_id komt uit Traject.</w:t>
+        <w:t>Traject_id</w:t>
+      </w:r>
+      <w:r>
+        <w:rPr>
+          <w:noProof/>
+        </w:rPr>
+        <w:t xml:space="preserve">_id </w:t>
+      </w:r>
+      <w:r>
+        <w:rPr>
+          <w:noProof/>
+        </w:rPr>
+        <w:t>is</w:t>
+      </w:r>
+      <w:r>
+        <w:rPr>
+          <w:noProof/>
+        </w:rPr>
+        <w:t xml:space="preserve"> FK en PK en NOT NULL. traject_id komt uit Traject.</w:t>
       </w:r>
     </w:p>
     <w:p>
@@ -831,7 +839,7 @@
     </w:p>
     <w:p>
       <w:pPr>
-        <w:pStyle w:val="ListParagraph"/>
+        <w:pStyle w:val="Lijstalinea"/>
         <w:numPr>
           <w:ilvl w:val="0"/>
           <w:numId w:val="3"/>
@@ -844,7 +852,7 @@
     </w:p>
     <w:p>
       <w:pPr>
-        <w:pStyle w:val="ListParagraph"/>
+        <w:pStyle w:val="Lijstalinea"/>
         <w:numPr>
           <w:ilvl w:val="0"/>
           <w:numId w:val="3"/>
@@ -857,39 +865,15 @@
     </w:p>
     <w:p>
       <w:pPr>
-        <w:pStyle w:val="ListParagraph"/>
+        <w:pStyle w:val="Lijstalinea"/>
         <w:numPr>
           <w:ilvl w:val="0"/>
           <w:numId w:val="3"/>
         </w:numPr>
         <w:spacing w:line="256" w:lineRule="auto"/>
       </w:pPr>
-      <w:r>
-        <w:t>Start_datum bij Semester mag niet later zijn dan eind_datum.</w:t>
-      </w:r>
-    </w:p>
-    <w:p>
-      <w:pPr>
-        <w:pStyle w:val="ListParagraph"/>
-        <w:numPr>
-          <w:ilvl w:val="0"/>
-          <w:numId w:val="3"/>
-        </w:numPr>
-        <w:spacing w:line="256" w:lineRule="auto"/>
-      </w:pPr>
-      <w:r>
-        <w:t>Inschrijf_datum mag niet later zijn dan start_datum semester.</w:t>
-      </w:r>
-    </w:p>
-    <w:p>
-      <w:pPr>
-        <w:pStyle w:val="ListParagraph"/>
-        <w:numPr>
-          <w:ilvl w:val="0"/>
-          <w:numId w:val="3"/>
-        </w:numPr>
-        <w:spacing w:line="256" w:lineRule="auto"/>
-      </w:pPr>
+      <w:bookmarkStart w:id="0" w:name="_GoBack"/>
+      <w:bookmarkEnd w:id="0"/>
       <w:r>
         <w:t>Behaalde_studiepunten in Student_traject mag niet groter zijn dan de studie_punten van het traject zelf.</w:t>
       </w:r>
@@ -906,8 +890,8 @@
 </file>
 
 <file path=word/numbering.xml><?xml version="1.0" encoding="utf-8"?>
-<w:numbering xmlns:wpc="http://schemas.microsoft.com/office/word/2010/wordprocessingCanvas" xmlns:mc="http://schemas.openxmlformats.org/markup-compatibility/2006" xmlns:o="urn:schemas-microsoft-com:office:office" xmlns:r="http://schemas.openxmlformats.org/officeDocument/2006/relationships" xmlns:m="http://schemas.openxmlformats.org/officeDocument/2006/math" xmlns:v="urn:schemas-microsoft-com:vml" xmlns:wp14="http://schemas.microsoft.com/office/word/2010/wordprocessingDrawing" xmlns:wp="http://schemas.openxmlformats.org/drawingml/2006/wordprocessingDrawing" xmlns:w10="urn:schemas-microsoft-com:office:word" xmlns:w="http://schemas.openxmlformats.org/wordprocessingml/2006/main" xmlns:w14="http://schemas.microsoft.com/office/word/2010/wordml" xmlns:w15="http://schemas.microsoft.com/office/word/2012/wordml" xmlns:wpg="http://schemas.microsoft.com/office/word/2010/wordprocessingGroup" xmlns:wpi="http://schemas.microsoft.com/office/word/2010/wordprocessingInk" xmlns:wne="http://schemas.microsoft.com/office/word/2006/wordml" xmlns:wps="http://schemas.microsoft.com/office/word/2010/wordprocessingShape" mc:Ignorable="w14 w15 wp14">
-  <w:abstractNum w:abstractNumId="0">
+<w:numbering xmlns:wpc="http://schemas.microsoft.com/office/word/2010/wordprocessingCanvas" xmlns:cx="http://schemas.microsoft.com/office/drawing/2014/chartex" xmlns:cx1="http://schemas.microsoft.com/office/drawing/2015/9/8/chartex" xmlns:mc="http://schemas.openxmlformats.org/markup-compatibility/2006" xmlns:o="urn:schemas-microsoft-com:office:office" xmlns:r="http://schemas.openxmlformats.org/officeDocument/2006/relationships" xmlns:m="http://schemas.openxmlformats.org/officeDocument/2006/math" xmlns:v="urn:schemas-microsoft-com:vml" xmlns:wp14="http://schemas.microsoft.com/office/word/2010/wordprocessingDrawing" xmlns:wp="http://schemas.openxmlformats.org/drawingml/2006/wordprocessingDrawing" xmlns:w10="urn:schemas-microsoft-com:office:word" xmlns:w="http://schemas.openxmlformats.org/wordprocessingml/2006/main" xmlns:w14="http://schemas.microsoft.com/office/word/2010/wordml" xmlns:w15="http://schemas.microsoft.com/office/word/2012/wordml" xmlns:w16se="http://schemas.microsoft.com/office/word/2015/wordml/symex" xmlns:wpg="http://schemas.microsoft.com/office/word/2010/wordprocessingGroup" xmlns:wpi="http://schemas.microsoft.com/office/word/2010/wordprocessingInk" xmlns:wne="http://schemas.microsoft.com/office/word/2006/wordml" xmlns:wps="http://schemas.microsoft.com/office/word/2010/wordprocessingShape" mc:Ignorable="w14 w15 w16se wp14">
+  <w:abstractNum w:abstractNumId="0" w15:restartNumberingAfterBreak="0">
     <w:nsid w:val="26E12C73"/>
     <w:multiLevelType w:val="hybridMultilevel"/>
     <w:tmpl w:val="E79AB866"/>
@@ -1019,7 +1003,7 @@
       </w:rPr>
     </w:lvl>
   </w:abstractNum>
-  <w:abstractNum w:abstractNumId="1">
+  <w:abstractNum w:abstractNumId="1" w15:restartNumberingAfterBreak="0">
     <w:nsid w:val="4656173F"/>
     <w:multiLevelType w:val="hybridMultilevel"/>
     <w:tmpl w:val="5ACA8AC0"/>
@@ -1147,7 +1131,7 @@
 </file>
 
 <file path=word/styles.xml><?xml version="1.0" encoding="utf-8"?>
-<w:styles xmlns:mc="http://schemas.openxmlformats.org/markup-compatibility/2006" xmlns:r="http://schemas.openxmlformats.org/officeDocument/2006/relationships" xmlns:w="http://schemas.openxmlformats.org/wordprocessingml/2006/main" xmlns:w14="http://schemas.microsoft.com/office/word/2010/wordml" xmlns:w15="http://schemas.microsoft.com/office/word/2012/wordml" mc:Ignorable="w14 w15">
+<w:styles xmlns:mc="http://schemas.openxmlformats.org/markup-compatibility/2006" xmlns:r="http://schemas.openxmlformats.org/officeDocument/2006/relationships" xmlns:w="http://schemas.openxmlformats.org/wordprocessingml/2006/main" xmlns:w14="http://schemas.microsoft.com/office/word/2010/wordml" xmlns:w15="http://schemas.microsoft.com/office/word/2012/wordml" xmlns:w16se="http://schemas.microsoft.com/office/word/2015/wordml/symex" mc:Ignorable="w14 w15 w16se">
   <w:docDefaults>
     <w:rPrDefault>
       <w:rPr>
@@ -1536,17 +1520,17 @@
     <w:lsdException w:name="List Table 6 Colorful Accent 6" w:uiPriority="51"/>
     <w:lsdException w:name="List Table 7 Colorful Accent 6" w:uiPriority="52"/>
   </w:latentStyles>
-  <w:style w:type="paragraph" w:default="1" w:styleId="Normal">
+  <w:style w:type="paragraph" w:default="1" w:styleId="Standaard">
     <w:name w:val="Normal"/>
     <w:qFormat/>
   </w:style>
-  <w:style w:type="character" w:default="1" w:styleId="DefaultParagraphFont">
+  <w:style w:type="character" w:default="1" w:styleId="Standaardalinea-lettertype">
     <w:name w:val="Default Paragraph Font"/>
     <w:uiPriority w:val="1"/>
     <w:semiHidden/>
     <w:unhideWhenUsed/>
   </w:style>
-  <w:style w:type="table" w:default="1" w:styleId="TableNormal">
+  <w:style w:type="table" w:default="1" w:styleId="Standaardtabel">
     <w:name w:val="Normal Table"/>
     <w:uiPriority w:val="99"/>
     <w:semiHidden/>
@@ -1561,15 +1545,15 @@
       </w:tblCellMar>
     </w:tblPr>
   </w:style>
-  <w:style w:type="numbering" w:default="1" w:styleId="NoList">
+  <w:style w:type="numbering" w:default="1" w:styleId="Geenlijst">
     <w:name w:val="No List"/>
     <w:uiPriority w:val="99"/>
     <w:semiHidden/>
     <w:unhideWhenUsed/>
   </w:style>
-  <w:style w:type="paragraph" w:styleId="ListParagraph">
+  <w:style w:type="paragraph" w:styleId="Lijstalinea">
     <w:name w:val="List Paragraph"/>
-    <w:basedOn w:val="Normal"/>
+    <w:basedOn w:val="Standaard"/>
     <w:uiPriority w:val="34"/>
     <w:qFormat/>
     <w:rsid w:val="003C43C3"/>

</xml_diff>

<commit_message>
Made use case test for UC02
</commit_message>
<xml_diff>
--- a/RRM-Model Groepje 7.docx
+++ b/RRM-Model Groepje 7.docx
@@ -777,14 +777,25 @@
           <w:i/>
           <w:lang w:val="en-US"/>
         </w:rPr>
-        <w:t xml:space="preserve">, </w:t>
-      </w:r>
-      <w:r>
-        <w:rPr>
+        <w:t>,</w:t>
+      </w:r>
+      <w:bookmarkStart w:id="0" w:name="_GoBack"/>
+      <w:r>
+        <w:rPr>
+          <w:i/>
+          <w:u w:val="single"/>
+          <w:lang w:val="en-US"/>
+        </w:rPr>
+        <w:t xml:space="preserve"> </w:t>
+      </w:r>
+      <w:r>
+        <w:rPr>
+          <w:u w:val="single"/>
           <w:lang w:val="en-US"/>
         </w:rPr>
         <w:t>semester</w:t>
       </w:r>
+      <w:bookmarkEnd w:id="0"/>
       <w:r>
         <w:rPr>
           <w:lang w:val="en-US"/>
@@ -872,8 +883,6 @@
         </w:numPr>
         <w:spacing w:line="256" w:lineRule="auto"/>
       </w:pPr>
-      <w:bookmarkStart w:id="0" w:name="_GoBack"/>
-      <w:bookmarkEnd w:id="0"/>
       <w:r>
         <w:t>Behaalde_studiepunten in Student_traject mag niet groter zijn dan de studie_punten van het traject zelf.</w:t>
       </w:r>

</xml_diff>